<commit_message>
Updates and cleanup from converting 2.x samples app to work with 3.0 SDK.
</commit_message>
<xml_diff>
--- a/Version3/Sources/MASTAdView/Documentation/mOcean_Android_Developer_Documentation.docx
+++ b/Version3/Sources/MASTAdView/Documentation/mOcean_Android_Developer_Documentation.docx
@@ -2863,6 +2863,43 @@
     </w:p>
     <w:p>
       <w:pPr>
+        <w:pStyle w:val="ListParagraph"/>
+        <w:numPr>
+          <w:ilvl w:val="0"/>
+          <w:numId w:val="3"/>
+        </w:numPr>
+      </w:pPr>
+      <w:r>
+        <w:t>Replace references to the previous Constants class with the new</w:t>
+      </w:r>
+      <w:proofErr w:type="spellStart"/>
+      <w:r>
+        <w:rPr>
+          <w:lang w:val="en-US"/>
+        </w:rPr>
+        <w:t>ly</w:t>
+      </w:r>
+      <w:proofErr w:type="spellEnd"/>
+      <w:r>
+        <w:t xml:space="preserve"> named, </w:t>
+      </w:r>
+      <w:r>
+        <w:rPr>
+          <w:rFonts w:ascii="Lucida Console" w:hAnsi="Lucida Console"/>
+          <w:sz w:val="16"/>
+          <w:szCs w:val="16"/>
+        </w:rPr>
+        <w:t>MASTAdConstants</w:t>
+      </w:r>
+      <w:r>
+        <w:rPr>
+          <w:lang w:val="en-US"/>
+        </w:rPr>
+        <w:t xml:space="preserve"> class.</w:t>
+      </w:r>
+    </w:p>
+    <w:p>
+      <w:pPr>
         <w:pStyle w:val="Heading3"/>
         <w:rPr>
           <w:rFonts w:asciiTheme="minorHAnsi" w:hAnsiTheme="minorHAnsi" w:cstheme="minorHAnsi"/>
@@ -3503,7 +3540,6 @@
           <w:color w:val="000000"/>
           <w:lang w:val="en-US"/>
         </w:rPr>
-        <w:lastRenderedPageBreak/>
         <w:t>Open or create a new Android project in the Eclipse development environment.</w:t>
       </w:r>
     </w:p>
@@ -3698,6 +3734,7 @@
           <w:color w:val="000000"/>
           <w:lang w:val="en-US"/>
         </w:rPr>
+        <w:lastRenderedPageBreak/>
         <w:t>Browse to the location where you unpacked</w:t>
       </w:r>
       <w:r>
@@ -3863,6 +3900,7 @@
           <w:color w:val="000000"/>
           <w:lang w:val="en-US"/>
         </w:rPr>
+        <w:lastRenderedPageBreak/>
         <w:t>Choose Properties from the Project menu, and then select the Java Build Path</w:t>
       </w:r>
       <w:r>
@@ -4193,39 +4231,39 @@
           <w:color w:val="000000"/>
           <w:lang w:val="en-US"/>
         </w:rPr>
+        <w:t>IMPORTANT</w:t>
+      </w:r>
+      <w:r>
+        <w:rPr>
+          <w:rFonts w:cstheme="minorHAnsi"/>
+          <w:color w:val="000000"/>
+          <w:lang w:val="en-US"/>
+        </w:rPr>
+        <w:t xml:space="preserve">: </w:t>
+      </w:r>
+      <w:r>
+        <w:rPr>
+          <w:rFonts w:cstheme="minorHAnsi"/>
+          <w:color w:val="000000"/>
+          <w:lang w:val="en-US"/>
+        </w:rPr>
+        <w:t xml:space="preserve">If using release 18 or later of the Android SDK tools, choose the Order and Export tab, and check the box to export the SDK Jar file as shown in Figure 5 below. </w:t>
+      </w:r>
+      <w:r>
+        <w:rPr>
+          <w:rFonts w:cstheme="minorHAnsi"/>
+          <w:color w:val="000000"/>
+          <w:lang w:val="en-US"/>
+        </w:rPr>
+        <w:br/>
+      </w:r>
+      <w:r>
+        <w:rPr>
+          <w:rFonts w:cstheme="minorHAnsi"/>
+          <w:color w:val="000000"/>
+          <w:lang w:val="en-US"/>
+        </w:rPr>
         <w:lastRenderedPageBreak/>
-        <w:t>IMPORTANT</w:t>
-      </w:r>
-      <w:r>
-        <w:rPr>
-          <w:rFonts w:cstheme="minorHAnsi"/>
-          <w:color w:val="000000"/>
-          <w:lang w:val="en-US"/>
-        </w:rPr>
-        <w:t xml:space="preserve">: </w:t>
-      </w:r>
-      <w:r>
-        <w:rPr>
-          <w:rFonts w:cstheme="minorHAnsi"/>
-          <w:color w:val="000000"/>
-          <w:lang w:val="en-US"/>
-        </w:rPr>
-        <w:t xml:space="preserve">If using release 18 or later of the Android SDK tools, choose the Order and Export tab, and check the box to export the SDK Jar file as shown in Figure 5 below. </w:t>
-      </w:r>
-      <w:r>
-        <w:rPr>
-          <w:rFonts w:cstheme="minorHAnsi"/>
-          <w:color w:val="000000"/>
-          <w:lang w:val="en-US"/>
-        </w:rPr>
-        <w:br/>
-      </w:r>
-      <w:r>
-        <w:rPr>
-          <w:rFonts w:cstheme="minorHAnsi"/>
-          <w:color w:val="000000"/>
-          <w:lang w:val="en-US"/>
-        </w:rPr>
         <w:br/>
       </w:r>
       <w:r>
@@ -9150,7 +9188,7 @@
   <w:abstractNum w:abstractNumId="7">
     <w:nsid w:val="57D9765D"/>
     <w:multiLevelType w:val="hybridMultilevel"/>
-    <w:tmpl w:val="407AD2B6"/>
+    <w:tmpl w:val="603898A6"/>
     <w:lvl w:ilvl="0" w:tplc="0409000F">
       <w:start w:val="1"/>
       <w:numFmt w:val="decimal"/>
@@ -10762,7 +10800,7 @@
 </file>
 
 <file path=customXml/itemProps1.xml><?xml version="1.0" encoding="utf-8"?>
-<ds:datastoreItem xmlns:ds="http://schemas.openxmlformats.org/officeDocument/2006/customXml" ds:itemID="{D2084F0B-9C17-4D2D-A576-1A15EF4079DB}">
+<ds:datastoreItem xmlns:ds="http://schemas.openxmlformats.org/officeDocument/2006/customXml" ds:itemID="{C5DF22DC-8207-4388-A207-985BD4397890}">
   <ds:schemaRefs>
     <ds:schemaRef ds:uri="http://schemas.openxmlformats.org/officeDocument/2006/bibliography"/>
   </ds:schemaRefs>

</xml_diff>

<commit_message>
Fixed typo in documentation. Minor comment cleanup. Removed console print message left in by accident. Fixed bug handling null ads returned from network connection.
</commit_message>
<xml_diff>
--- a/Version3/Sources/MASTAdView/Documentation/mOcean_Android_Developer_Documentation.docx
+++ b/Version3/Sources/MASTAdView/Documentation/mOcean_Android_Developer_Documentation.docx
@@ -318,27 +318,7 @@
           <w:i/>
           <w:lang w:val="en-US"/>
         </w:rPr>
-        <w:t xml:space="preserve"> release of the Mocean AD SDK is intended to provide developers with early access to the upcoming MRAID 2.0 based SDK. The specification, this code, and the overall feature set </w:t>
-      </w:r>
-      <w:proofErr w:type="gramStart"/>
-      <w:r>
-        <w:rPr>
-          <w:rFonts w:cstheme="minorHAnsi"/>
-          <w:b/>
-          <w:i/>
-          <w:lang w:val="en-US"/>
-        </w:rPr>
-        <w:t>is</w:t>
-      </w:r>
-      <w:proofErr w:type="gramEnd"/>
-      <w:r>
-        <w:rPr>
-          <w:rFonts w:cstheme="minorHAnsi"/>
-          <w:b/>
-          <w:i/>
-          <w:lang w:val="en-US"/>
-        </w:rPr>
-        <w:t xml:space="preserve"> not yet final. Comments and feedback are welcome. </w:t>
+        <w:t xml:space="preserve"> release of the Mocean AD SDK is intended to provide developers with early access to the upcoming MRAID 2.0 based SDK. The specification, this code, and the overall feature set is not yet final. Comments and feedback are welcome. </w:t>
       </w:r>
     </w:p>
     <w:p>
@@ -2034,28 +2014,22 @@
         </w:rPr>
         <w:br w:type="page"/>
       </w:r>
-      <w:r>
-        <w:rPr>
-          <w:rFonts w:cstheme="minorHAnsi"/>
+    </w:p>
+    <w:p>
+      <w:pPr>
+        <w:pStyle w:val="Heading2"/>
+        <w:rPr>
+          <w:rFonts w:asciiTheme="minorHAnsi" w:hAnsiTheme="minorHAnsi" w:cstheme="minorHAnsi"/>
+          <w:lang w:val="en-US"/>
+        </w:rPr>
+      </w:pPr>
+      <w:bookmarkStart w:id="0" w:name="_Toc340665721"/>
+      <w:r>
+        <w:rPr>
+          <w:rFonts w:asciiTheme="minorHAnsi" w:hAnsiTheme="minorHAnsi" w:cstheme="minorHAnsi"/>
+          <w:lang w:val="en-US"/>
         </w:rPr>
         <w:lastRenderedPageBreak/>
-        <w:tab/>
-      </w:r>
-    </w:p>
-    <w:p>
-      <w:pPr>
-        <w:pStyle w:val="Heading2"/>
-        <w:rPr>
-          <w:rFonts w:asciiTheme="minorHAnsi" w:hAnsiTheme="minorHAnsi" w:cstheme="minorHAnsi"/>
-          <w:lang w:val="en-US"/>
-        </w:rPr>
-      </w:pPr>
-      <w:bookmarkStart w:id="0" w:name="_Toc340665721"/>
-      <w:r>
-        <w:rPr>
-          <w:rFonts w:asciiTheme="minorHAnsi" w:hAnsiTheme="minorHAnsi" w:cstheme="minorHAnsi"/>
-          <w:lang w:val="en-US"/>
-        </w:rPr>
         <w:t>Overview</w:t>
       </w:r>
       <w:bookmarkEnd w:id="0"/>
@@ -2094,19 +2068,18 @@
           <w:i/>
           <w:lang w:val="en-US"/>
         </w:rPr>
-        <w:t xml:space="preserve"> release of the Mocean AD SDK is intended to provide developers with early access to the upcoming MRAID 2.0 based SDK. The specification, this code, and the overall feature set </w:t>
-      </w:r>
-      <w:proofErr w:type="gramStart"/>
-      <w:r>
+        <w:t xml:space="preserve"> release of the Mocean AD SDK is intended to provide developers with early access to the upcoming MRAID 2.0 based SDK. The specification, this code, and the overall feature set is not yet final. Comments and feedback are welcome. </w:t>
+      </w:r>
+    </w:p>
+    <w:p>
+      <w:pPr>
         <w:rPr>
           <w:rFonts w:cstheme="minorHAnsi"/>
           <w:b/>
           <w:i/>
           <w:lang w:val="en-US"/>
         </w:rPr>
-        <w:t>is</w:t>
-      </w:r>
-      <w:proofErr w:type="gramEnd"/>
+      </w:pPr>
       <w:r>
         <w:rPr>
           <w:rFonts w:cstheme="minorHAnsi"/>
@@ -2114,18 +2087,17 @@
           <w:i/>
           <w:lang w:val="en-US"/>
         </w:rPr>
-        <w:t xml:space="preserve"> not yet final. Comments and feedback are welcome. </w:t>
-      </w:r>
-    </w:p>
-    <w:p>
-      <w:pPr>
+        <w:t xml:space="preserve">YOU </w:t>
+      </w:r>
+      <w:r>
         <w:rPr>
           <w:rFonts w:cstheme="minorHAnsi"/>
           <w:b/>
           <w:i/>
           <w:lang w:val="en-US"/>
         </w:rPr>
-      </w:pPr>
+        <w:t>MUST</w:t>
+      </w:r>
       <w:r>
         <w:rPr>
           <w:rFonts w:cstheme="minorHAnsi"/>
@@ -2133,7 +2105,7 @@
           <w:i/>
           <w:lang w:val="en-US"/>
         </w:rPr>
-        <w:t xml:space="preserve">YOU </w:t>
+        <w:t xml:space="preserve"> NOT DELIVER PRODUCTS BASED ON THIS </w:t>
       </w:r>
       <w:r>
         <w:rPr>
@@ -2142,7 +2114,7 @@
           <w:i/>
           <w:lang w:val="en-US"/>
         </w:rPr>
-        <w:t>MUST</w:t>
+        <w:t>BETA</w:t>
       </w:r>
       <w:r>
         <w:rPr>
@@ -2151,7 +2123,7 @@
           <w:i/>
           <w:lang w:val="en-US"/>
         </w:rPr>
-        <w:t xml:space="preserve"> NOT DELIVER PRODUCTS BASED ON THIS </w:t>
+        <w:t xml:space="preserve"> SDK!</w:t>
       </w:r>
       <w:r>
         <w:rPr>
@@ -2160,17 +2132,18 @@
           <w:i/>
           <w:lang w:val="en-US"/>
         </w:rPr>
-        <w:t>BETA</w:t>
-      </w:r>
-      <w:r>
+        <w:t xml:space="preserve"> </w:t>
+      </w:r>
+    </w:p>
+    <w:p>
+      <w:pPr>
         <w:rPr>
           <w:rFonts w:cstheme="minorHAnsi"/>
           <w:b/>
           <w:i/>
           <w:lang w:val="en-US"/>
         </w:rPr>
-        <w:t xml:space="preserve"> SDK!</w:t>
-      </w:r>
+      </w:pPr>
       <w:r>
         <w:rPr>
           <w:rFonts w:cstheme="minorHAnsi"/>
@@ -2178,18 +2151,17 @@
           <w:i/>
           <w:lang w:val="en-US"/>
         </w:rPr>
-        <w:t xml:space="preserve"> </w:t>
-      </w:r>
-    </w:p>
-    <w:p>
-      <w:pPr>
+        <w:t xml:space="preserve">For more information, please </w:t>
+      </w:r>
+      <w:r>
         <w:rPr>
           <w:rFonts w:cstheme="minorHAnsi"/>
           <w:b/>
           <w:i/>
           <w:lang w:val="en-US"/>
         </w:rPr>
-      </w:pPr>
+        <w:t>visit</w:t>
+      </w:r>
       <w:r>
         <w:rPr>
           <w:rFonts w:cstheme="minorHAnsi"/>
@@ -2197,7 +2169,7 @@
           <w:i/>
           <w:lang w:val="en-US"/>
         </w:rPr>
-        <w:t xml:space="preserve">For more information, please </w:t>
+        <w:t>:</w:t>
       </w:r>
       <w:r>
         <w:rPr>
@@ -2206,7 +2178,8 @@
           <w:i/>
           <w:lang w:val="en-US"/>
         </w:rPr>
-        <w:t>visit</w:t>
+        <w:br/>
+        <w:t xml:space="preserve">    </w:t>
       </w:r>
       <w:r>
         <w:rPr>
@@ -2215,25 +2188,6 @@
           <w:i/>
           <w:lang w:val="en-US"/>
         </w:rPr>
-        <w:t>:</w:t>
-      </w:r>
-      <w:r>
-        <w:rPr>
-          <w:rFonts w:cstheme="minorHAnsi"/>
-          <w:b/>
-          <w:i/>
-          <w:lang w:val="en-US"/>
-        </w:rPr>
-        <w:br/>
-        <w:t xml:space="preserve">    </w:t>
-      </w:r>
-      <w:r>
-        <w:rPr>
-          <w:rFonts w:cstheme="minorHAnsi"/>
-          <w:b/>
-          <w:i/>
-          <w:lang w:val="en-US"/>
-        </w:rPr>
         <w:t xml:space="preserve"> http://developer.moceanmobile.com/SDK_Pre-release_Pending_Changing</w:t>
       </w:r>
     </w:p>
@@ -2308,7 +2262,6 @@
         </w:rPr>
         <w:t xml:space="preserve"> </w:t>
       </w:r>
-      <w:proofErr w:type="gramStart"/>
       <w:r>
         <w:rPr>
           <w:rFonts w:asciiTheme="minorHAnsi" w:hAnsiTheme="minorHAnsi" w:cstheme="minorHAnsi"/>
@@ -2323,7 +2276,6 @@
         <w:t>:</w:t>
       </w:r>
       <w:bookmarkEnd w:id="2"/>
-      <w:proofErr w:type="gramEnd"/>
     </w:p>
     <w:p>
       <w:pPr>
@@ -2427,21 +2379,7 @@
         <w:rPr>
           <w:lang w:val="en-US"/>
         </w:rPr>
-        <w:t xml:space="preserve">Callback interfaces have been expanded and renamed. See the new </w:t>
-      </w:r>
-      <w:proofErr w:type="spellStart"/>
-      <w:r>
-        <w:rPr>
-          <w:lang w:val="en-US"/>
-        </w:rPr>
-        <w:t>MASTAdDelegate</w:t>
-      </w:r>
-      <w:proofErr w:type="spellEnd"/>
-      <w:r>
-        <w:rPr>
-          <w:lang w:val="en-US"/>
-        </w:rPr>
-        <w:t xml:space="preserve"> class documentation.</w:t>
+        <w:t>Callback interfaces have been expanded and renamed. See the new MASTAdDelegate class documentation.</w:t>
       </w:r>
     </w:p>
     <w:p>
@@ -2459,21 +2397,7 @@
         <w:rPr>
           <w:lang w:val="en-US"/>
         </w:rPr>
-        <w:t xml:space="preserve">Ad request parameter support has been streamlined and simplified. See the new </w:t>
-      </w:r>
-      <w:proofErr w:type="spellStart"/>
-      <w:r>
-        <w:rPr>
-          <w:lang w:val="en-US"/>
-        </w:rPr>
-        <w:t>MASTAdRequest</w:t>
-      </w:r>
-      <w:proofErr w:type="spellEnd"/>
-      <w:r>
-        <w:rPr>
-          <w:lang w:val="en-US"/>
-        </w:rPr>
-        <w:t xml:space="preserve"> class documentation.</w:t>
+        <w:t>Ad request parameter support has been streamlined and simplified. See the new MASTAdRequest class documentation.</w:t>
       </w:r>
     </w:p>
     <w:p>
@@ -2497,35 +2421,7 @@
         <w:rPr>
           <w:lang w:val="en-US"/>
         </w:rPr>
-        <w:t xml:space="preserve"> now have </w:t>
-      </w:r>
-      <w:proofErr w:type="spellStart"/>
-      <w:r>
-        <w:rPr>
-          <w:lang w:val="en-US"/>
-        </w:rPr>
-        <w:t>javadoc</w:t>
-      </w:r>
-      <w:proofErr w:type="spellEnd"/>
-      <w:r>
-        <w:rPr>
-          <w:lang w:val="en-US"/>
-        </w:rPr>
-        <w:t xml:space="preserve"> documentation. HTML versions of this are included in the Documentation\</w:t>
-      </w:r>
-      <w:proofErr w:type="spellStart"/>
-      <w:r>
-        <w:rPr>
-          <w:lang w:val="en-US"/>
-        </w:rPr>
-        <w:t>javadoc</w:t>
-      </w:r>
-      <w:proofErr w:type="spellEnd"/>
-      <w:r>
-        <w:rPr>
-          <w:lang w:val="en-US"/>
-        </w:rPr>
-        <w:t xml:space="preserve"> folder of the SDK release, replacing the version formerly included in this document.</w:t>
+        <w:t xml:space="preserve"> now have javadoc documentation. HTML versions of this are included in the Documentation\javadoc folder of the SDK release, replacing the version formerly included in this document.</w:t>
       </w:r>
     </w:p>
     <w:p>
@@ -2543,35 +2439,7 @@
         <w:rPr>
           <w:lang w:val="en-US"/>
         </w:rPr>
-        <w:t xml:space="preserve">Diagnostic logging simplified, only two log levels now used – DEBUG and ERROR. See the </w:t>
-      </w:r>
-      <w:proofErr w:type="spellStart"/>
-      <w:r>
-        <w:rPr>
-          <w:lang w:val="en-US"/>
-        </w:rPr>
-        <w:t>MASTAdLog</w:t>
-      </w:r>
-      <w:proofErr w:type="spellEnd"/>
-      <w:r>
-        <w:rPr>
-          <w:lang w:val="en-US"/>
-        </w:rPr>
-        <w:t xml:space="preserve"> class documentation. New delegate callbacks support application control of logging behavior. See the </w:t>
-      </w:r>
-      <w:proofErr w:type="spellStart"/>
-      <w:r>
-        <w:rPr>
-          <w:lang w:val="en-US"/>
-        </w:rPr>
-        <w:t>MASTAdDelegate</w:t>
-      </w:r>
-      <w:proofErr w:type="spellEnd"/>
-      <w:r>
-        <w:rPr>
-          <w:lang w:val="en-US"/>
-        </w:rPr>
-        <w:t xml:space="preserve"> class documentation.</w:t>
+        <w:t>Diagnostic logging simplified, only two log levels now used – DEBUG and ERROR. See the MASTAdLog class documentation. New delegate callbacks support application control of logging behavior. See the MASTAdDelegate class documentation.</w:t>
       </w:r>
     </w:p>
     <w:p>
@@ -2589,21 +2457,19 @@
         <w:rPr>
           <w:lang w:val="en-US"/>
         </w:rPr>
-        <w:t xml:space="preserve">Ad views created via Android XML layout files not perform an implicit </w:t>
-      </w:r>
-      <w:proofErr w:type="gramStart"/>
-      <w:r>
-        <w:rPr>
-          <w:lang w:val="en-US"/>
-        </w:rPr>
-        <w:t>update(</w:t>
-      </w:r>
-      <w:proofErr w:type="gramEnd"/>
-      <w:r>
-        <w:rPr>
-          <w:lang w:val="en-US"/>
-        </w:rPr>
-        <w:t>), removing the need to perform this step in code.</w:t>
+        <w:t>Ad views created via Android XML layout files no</w:t>
+      </w:r>
+      <w:r>
+        <w:rPr>
+          <w:lang w:val="en-US"/>
+        </w:rPr>
+        <w:t>w</w:t>
+      </w:r>
+      <w:r>
+        <w:rPr>
+          <w:lang w:val="en-US"/>
+        </w:rPr>
+        <w:t xml:space="preserve"> perform an implicit update(), removing the need to perform this step in code.</w:t>
       </w:r>
     </w:p>
     <w:p>
@@ -2621,21 +2487,7 @@
         <w:rPr>
           <w:lang w:val="en-US"/>
         </w:rPr>
-        <w:t xml:space="preserve">New methods for creating and closing interstitial ad </w:t>
-      </w:r>
-      <w:proofErr w:type="gramStart"/>
-      <w:r>
-        <w:rPr>
-          <w:lang w:val="en-US"/>
-        </w:rPr>
-        <w:t>views,</w:t>
-      </w:r>
-      <w:proofErr w:type="gramEnd"/>
-      <w:r>
-        <w:rPr>
-          <w:lang w:val="en-US"/>
-        </w:rPr>
-        <w:t xml:space="preserve"> see the documentation in the MASTAdView class.</w:t>
+        <w:t>New methods for creating and closing interstitial ad views, see the documentation in the MASTAdView class.</w:t>
       </w:r>
     </w:p>
     <w:p>
@@ -2704,21 +2556,7 @@
         <w:rPr>
           <w:lang w:val="en-US"/>
         </w:rPr>
-        <w:t xml:space="preserve">Use the new </w:t>
-      </w:r>
-      <w:proofErr w:type="spellStart"/>
-      <w:r>
-        <w:rPr>
-          <w:lang w:val="en-US"/>
-        </w:rPr>
-        <w:t>MASTAdRequest</w:t>
-      </w:r>
-      <w:proofErr w:type="spellEnd"/>
-      <w:r>
-        <w:rPr>
-          <w:lang w:val="en-US"/>
-        </w:rPr>
-        <w:t xml:space="preserve"> class to set</w:t>
+        <w:t>Use the new MASTAdRequest class to set</w:t>
       </w:r>
       <w:r>
         <w:rPr>
@@ -2736,21 +2574,7 @@
         <w:rPr>
           <w:lang w:val="en-US"/>
         </w:rPr>
-        <w:t>. For example, to change the zone for an existing ad view object named “</w:t>
-      </w:r>
-      <w:proofErr w:type="spellStart"/>
-      <w:r>
-        <w:rPr>
-          <w:lang w:val="en-US"/>
-        </w:rPr>
-        <w:t>adView</w:t>
-      </w:r>
-      <w:proofErr w:type="spellEnd"/>
-      <w:r>
-        <w:rPr>
-          <w:lang w:val="en-US"/>
-        </w:rPr>
-        <w:t>”, the new code looks as follows:</w:t>
+        <w:t>. For example, to change the zone for an existing ad view object named “adView”, the new code looks as follows:</w:t>
       </w:r>
       <w:r>
         <w:rPr>
@@ -2788,8 +2612,6 @@
                 <w:lang w:val="en-US"/>
               </w:rPr>
             </w:pPr>
-            <w:proofErr w:type="spellStart"/>
-            <w:proofErr w:type="gramStart"/>
             <w:r>
               <w:rPr>
                 <w:rFonts w:ascii="Lucida Console" w:hAnsi="Lucida Console" w:cs="Consolas"/>
@@ -2798,41 +2620,7 @@
                 <w:szCs w:val="16"/>
                 <w:lang w:val="en-US"/>
               </w:rPr>
-              <w:t>int</w:t>
-            </w:r>
-            <w:proofErr w:type="spellEnd"/>
-            <w:proofErr w:type="gramEnd"/>
-            <w:r>
-              <w:rPr>
-                <w:rFonts w:ascii="Lucida Console" w:hAnsi="Lucida Console" w:cs="Consolas"/>
-                <w:color w:val="000000" w:themeColor="text1"/>
-                <w:sz w:val="16"/>
-                <w:szCs w:val="16"/>
-                <w:lang w:val="en-US"/>
-              </w:rPr>
-              <w:t xml:space="preserve"> </w:t>
-            </w:r>
-            <w:proofErr w:type="spellStart"/>
-            <w:r>
-              <w:rPr>
-                <w:rFonts w:ascii="Lucida Console" w:hAnsi="Lucida Console" w:cs="Consolas"/>
-                <w:color w:val="000000" w:themeColor="text1"/>
-                <w:sz w:val="16"/>
-                <w:szCs w:val="16"/>
-                <w:lang w:val="en-US"/>
-              </w:rPr>
-              <w:t>newZone</w:t>
-            </w:r>
-            <w:proofErr w:type="spellEnd"/>
-            <w:r>
-              <w:rPr>
-                <w:rFonts w:ascii="Lucida Console" w:hAnsi="Lucida Console" w:cs="Consolas"/>
-                <w:color w:val="000000" w:themeColor="text1"/>
-                <w:sz w:val="16"/>
-                <w:szCs w:val="16"/>
-                <w:lang w:val="en-US"/>
-              </w:rPr>
-              <w:t xml:space="preserve"> = 1234; // Sample, use a zone obtained from your Mocean account rep.</w:t>
+              <w:t>int newZone = 1234; // Sample, use a zone obtained from your Mocean account rep.</w:t>
             </w:r>
           </w:p>
           <w:p>
@@ -2844,7 +2632,6 @@
                 <w:lang w:val="en-US"/>
               </w:rPr>
             </w:pPr>
-            <w:proofErr w:type="spellStart"/>
             <w:r>
               <w:rPr>
                 <w:rFonts w:ascii="Lucida Console" w:hAnsi="Lucida Console" w:cs="Consolas"/>
@@ -2853,51 +2640,7 @@
                 <w:szCs w:val="16"/>
                 <w:lang w:val="en-US"/>
               </w:rPr>
-              <w:t>adview.getAdRequest</w:t>
-            </w:r>
-            <w:proofErr w:type="spellEnd"/>
-            <w:r>
-              <w:rPr>
-                <w:rFonts w:ascii="Lucida Console" w:hAnsi="Lucida Console" w:cs="Consolas"/>
-                <w:color w:val="000000" w:themeColor="text1"/>
-                <w:sz w:val="16"/>
-                <w:szCs w:val="16"/>
-                <w:lang w:val="en-US"/>
-              </w:rPr>
-              <w:t>().</w:t>
-            </w:r>
-            <w:proofErr w:type="spellStart"/>
-            <w:r>
-              <w:rPr>
-                <w:rFonts w:ascii="Lucida Console" w:hAnsi="Lucida Console" w:cs="Consolas"/>
-                <w:color w:val="000000" w:themeColor="text1"/>
-                <w:sz w:val="16"/>
-                <w:szCs w:val="16"/>
-                <w:lang w:val="en-US"/>
-              </w:rPr>
-              <w:t>setProperty</w:t>
-            </w:r>
-            <w:proofErr w:type="spellEnd"/>
-            <w:r>
-              <w:rPr>
-                <w:rFonts w:ascii="Lucida Console" w:hAnsi="Lucida Console" w:cs="Consolas"/>
-                <w:color w:val="000000" w:themeColor="text1"/>
-                <w:sz w:val="16"/>
-                <w:szCs w:val="16"/>
-                <w:lang w:val="en-US"/>
-              </w:rPr>
-              <w:t>(</w:t>
-            </w:r>
-            <w:proofErr w:type="spellStart"/>
-            <w:r>
-              <w:rPr>
-                <w:rFonts w:ascii="Lucida Console" w:hAnsi="Lucida Console" w:cs="Consolas"/>
-                <w:color w:val="000000" w:themeColor="text1"/>
-                <w:sz w:val="16"/>
-                <w:szCs w:val="16"/>
-                <w:lang w:val="en-US"/>
-              </w:rPr>
-              <w:t>MASTAdRequest.</w:t>
+              <w:t>adview.getAdRequest().setProperty(MASTAdRequest.</w:t>
             </w:r>
             <w:r>
               <w:rPr>
@@ -2911,7 +2654,6 @@
               </w:rPr>
               <w:t>parameter_zone</w:t>
             </w:r>
-            <w:proofErr w:type="spellEnd"/>
             <w:r>
               <w:rPr>
                 <w:rFonts w:ascii="Lucida Console" w:hAnsi="Lucida Console" w:cs="Consolas"/>
@@ -2920,29 +2662,7 @@
                 <w:szCs w:val="16"/>
                 <w:lang w:val="en-US"/>
               </w:rPr>
-              <w:t xml:space="preserve">, </w:t>
-            </w:r>
-            <w:proofErr w:type="spellStart"/>
-            <w:r>
-              <w:rPr>
-                <w:rFonts w:ascii="Lucida Console" w:hAnsi="Lucida Console" w:cs="Consolas"/>
-                <w:color w:val="000000" w:themeColor="text1"/>
-                <w:sz w:val="16"/>
-                <w:szCs w:val="16"/>
-                <w:lang w:val="en-US"/>
-              </w:rPr>
-              <w:t>newZone</w:t>
-            </w:r>
-            <w:proofErr w:type="spellEnd"/>
-            <w:r>
-              <w:rPr>
-                <w:rFonts w:ascii="Lucida Console" w:hAnsi="Lucida Console" w:cs="Consolas"/>
-                <w:color w:val="000000" w:themeColor="text1"/>
-                <w:sz w:val="16"/>
-                <w:szCs w:val="16"/>
-                <w:lang w:val="en-US"/>
-              </w:rPr>
-              <w:t>);</w:t>
+              <w:t>, newZone);</w:t>
             </w:r>
           </w:p>
         </w:tc>
@@ -2961,21 +2681,7 @@
           <w:lang w:val="en-US"/>
         </w:rPr>
         <w:br/>
-        <w:t xml:space="preserve">Only a small set of key parameters exist as named parameters in this version. Any others can be set via the </w:t>
-      </w:r>
-      <w:proofErr w:type="spellStart"/>
-      <w:r>
-        <w:rPr>
-          <w:lang w:val="en-US"/>
-        </w:rPr>
-        <w:t>custom_parameters</w:t>
-      </w:r>
-      <w:proofErr w:type="spellEnd"/>
-      <w:r>
-        <w:rPr>
-          <w:lang w:val="en-US"/>
-        </w:rPr>
-        <w:t xml:space="preserve"> map object. The full set of available ad request parameters supported by the Mocean back-end are documented online at:</w:t>
+        <w:t>Only a small set of key parameters exist as named parameters in this version. Any others can be set via the custom_parameters map object. The full set of available ad request parameters supported by the Mocean back-end are documented online at:</w:t>
       </w:r>
       <w:r>
         <w:rPr>
@@ -3020,7 +2726,6 @@
         </w:rPr>
         <w:t xml:space="preserve">Use the new </w:t>
       </w:r>
-      <w:proofErr w:type="spellStart"/>
       <w:r>
         <w:rPr>
           <w:rFonts w:ascii="Lucida Console" w:hAnsi="Lucida Console" w:cstheme="minorHAnsi"/>
@@ -3029,7 +2734,6 @@
         </w:rPr>
         <w:t>MASTAdDelegate</w:t>
       </w:r>
-      <w:proofErr w:type="spellEnd"/>
       <w:r>
         <w:rPr>
           <w:rFonts w:asciiTheme="minorHAnsi" w:hAnsiTheme="minorHAnsi" w:cstheme="minorHAnsi"/>
@@ -3092,7 +2796,6 @@
                 <w:lang w:val="en-US"/>
               </w:rPr>
             </w:pPr>
-            <w:proofErr w:type="spellStart"/>
             <w:r>
               <w:rPr>
                 <w:rFonts w:ascii="Lucida Console" w:hAnsi="Lucida Console" w:cs="Consolas"/>
@@ -3103,7 +2806,6 @@
               </w:rPr>
               <w:t>MASTOnAdClickListener</w:t>
             </w:r>
-            <w:proofErr w:type="spellEnd"/>
           </w:p>
           <w:p>
             <w:pPr>
@@ -3167,7 +2869,6 @@
                 <w:shd w:val="clear" w:color="auto" w:fill="FFFFFF"/>
               </w:rPr>
             </w:pPr>
-            <w:proofErr w:type="spellStart"/>
             <w:r>
               <w:rPr>
                 <w:rFonts w:ascii="Lucida Console" w:eastAsiaTheme="majorEastAsia" w:hAnsi="Lucida Console"/>
@@ -3184,7 +2885,6 @@
               </w:rPr>
               <w:t>.AdActivityEventHandler</w:t>
             </w:r>
-            <w:proofErr w:type="spellEnd"/>
             <w:r>
               <w:rPr>
                 <w:rFonts w:ascii="Lucida Console" w:hAnsi="Lucida Console"/>
@@ -3207,7 +2907,6 @@
                 <w:color w:val="000000" w:themeColor="text1"/>
               </w:rPr>
             </w:pPr>
-            <w:proofErr w:type="spellStart"/>
             <w:r>
               <w:rPr>
                 <w:rFonts w:ascii="Consolas" w:hAnsi="Consolas" w:cs="Consolas"/>
@@ -3215,7 +2914,6 @@
               </w:rPr>
               <w:t>onAdClicked</w:t>
             </w:r>
-            <w:proofErr w:type="spellEnd"/>
             <w:r>
               <w:rPr>
                 <w:rFonts w:ascii="Consolas" w:hAnsi="Consolas" w:cs="Consolas"/>
@@ -3239,7 +2937,6 @@
                 <w:color w:val="000000"/>
               </w:rPr>
             </w:pPr>
-            <w:proofErr w:type="spellStart"/>
             <w:r>
               <w:rPr>
                 <w:rFonts w:ascii="Lucida Console" w:hAnsi="Lucida Console" w:cs="Consolas"/>
@@ -3247,7 +2944,6 @@
               </w:rPr>
               <w:t>MASTOnAdDownload</w:t>
             </w:r>
-            <w:proofErr w:type="spellEnd"/>
           </w:p>
           <w:p>
             <w:pPr>
@@ -3322,7 +3018,6 @@
               </w:rPr>
             </w:pPr>
             <w:hyperlink r:id="rId10" w:tooltip="interface in com.MASTAdView" w:history="1">
-              <w:proofErr w:type="spellStart"/>
               <w:r>
                 <w:rPr>
                   <w:rStyle w:val="Hyperlink"/>
@@ -3333,7 +3028,6 @@
                 </w:rPr>
                 <w:t>MASTAdDelegate.AdDownloadEventHandler</w:t>
               </w:r>
-              <w:proofErr w:type="spellEnd"/>
             </w:hyperlink>
           </w:p>
           <w:p>
@@ -3348,7 +3042,6 @@
                 <w:color w:val="000000" w:themeColor="text1"/>
               </w:rPr>
             </w:pPr>
-            <w:proofErr w:type="spellStart"/>
             <w:r>
               <w:rPr>
                 <w:rFonts w:ascii="Lucida Console" w:hAnsi="Lucida Console"/>
@@ -3356,17 +3049,7 @@
                 <w:color w:val="000000" w:themeColor="text1"/>
                 <w:shd w:val="clear" w:color="auto" w:fill="FFFFFF"/>
               </w:rPr>
-              <w:t>onDownloadbegin</w:t>
-            </w:r>
-            <w:proofErr w:type="spellEnd"/>
-            <w:r>
-              <w:rPr>
-                <w:rFonts w:ascii="Lucida Console" w:hAnsi="Lucida Console"/>
-                <w:bCs/>
-                <w:color w:val="000000" w:themeColor="text1"/>
-                <w:shd w:val="clear" w:color="auto" w:fill="FFFFFF"/>
-              </w:rPr>
-              <w:t>()</w:t>
+              <w:t>onDownloadbegin()</w:t>
             </w:r>
           </w:p>
           <w:p>
@@ -3381,7 +3064,6 @@
                 <w:color w:val="000000" w:themeColor="text1"/>
               </w:rPr>
             </w:pPr>
-            <w:proofErr w:type="spellStart"/>
             <w:r>
               <w:rPr>
                 <w:rFonts w:ascii="Lucida Console" w:hAnsi="Lucida Console"/>
@@ -3391,7 +3073,6 @@
               </w:rPr>
               <w:t>onDownloadEnd</w:t>
             </w:r>
-            <w:proofErr w:type="spellEnd"/>
             <w:r>
               <w:rPr>
                 <w:rFonts w:ascii="Lucida Console" w:hAnsi="Lucida Console"/>
@@ -3414,7 +3095,6 @@
                 <w:color w:val="000000" w:themeColor="text1"/>
               </w:rPr>
             </w:pPr>
-            <w:proofErr w:type="spellStart"/>
             <w:r>
               <w:rPr>
                 <w:rFonts w:ascii="Lucida Console" w:hAnsi="Lucida Console"/>
@@ -3422,17 +3102,7 @@
                 <w:color w:val="000000" w:themeColor="text1"/>
                 <w:shd w:val="clear" w:color="auto" w:fill="FFFFFF"/>
               </w:rPr>
-              <w:t>onDownloadError</w:t>
-            </w:r>
-            <w:proofErr w:type="spellEnd"/>
-            <w:r>
-              <w:rPr>
-                <w:rFonts w:ascii="Lucida Console" w:hAnsi="Lucida Console"/>
-                <w:bCs/>
-                <w:color w:val="000000" w:themeColor="text1"/>
-                <w:shd w:val="clear" w:color="auto" w:fill="FFFFFF"/>
-              </w:rPr>
-              <w:t>()</w:t>
+              <w:t>onDownloadError()</w:t>
             </w:r>
           </w:p>
         </w:tc>
@@ -3450,7 +3120,6 @@
                 <w:color w:val="000000"/>
               </w:rPr>
             </w:pPr>
-            <w:proofErr w:type="spellStart"/>
             <w:r>
               <w:rPr>
                 <w:rFonts w:ascii="Lucida Console" w:hAnsi="Lucida Console" w:cs="Consolas"/>
@@ -3458,7 +3127,6 @@
               </w:rPr>
               <w:t>MASTOnOrmmaListener</w:t>
             </w:r>
-            <w:proofErr w:type="spellEnd"/>
           </w:p>
           <w:p>
             <w:pPr>
@@ -3513,7 +3181,6 @@
               <w:br/>
             </w:r>
             <w:hyperlink r:id="rId11" w:tooltip="interface in com.MASTAdView" w:history="1">
-              <w:proofErr w:type="spellStart"/>
               <w:r>
                 <w:rPr>
                   <w:rStyle w:val="Hyperlink"/>
@@ -3534,7 +3201,6 @@
                 </w:rPr>
                 <w:t>EventHandler</w:t>
               </w:r>
-              <w:proofErr w:type="spellEnd"/>
             </w:hyperlink>
           </w:p>
           <w:p>
@@ -3549,7 +3215,6 @@
                 <w:color w:val="000000" w:themeColor="text1"/>
               </w:rPr>
             </w:pPr>
-            <w:proofErr w:type="spellStart"/>
             <w:r>
               <w:rPr>
                 <w:rFonts w:ascii="Lucida Console" w:hAnsi="Lucida Console"/>
@@ -3566,17 +3231,7 @@
                 <w:color w:val="000000" w:themeColor="text1"/>
                 <w:shd w:val="clear" w:color="auto" w:fill="FFFFFF"/>
               </w:rPr>
-              <w:t>Event</w:t>
-            </w:r>
-            <w:proofErr w:type="spellEnd"/>
-            <w:r>
-              <w:rPr>
-                <w:rFonts w:ascii="Lucida Console" w:hAnsi="Lucida Console"/>
-                <w:bCs/>
-                <w:color w:val="000000" w:themeColor="text1"/>
-                <w:shd w:val="clear" w:color="auto" w:fill="FFFFFF"/>
-              </w:rPr>
-              <w:t>()</w:t>
+              <w:t>Event()</w:t>
             </w:r>
           </w:p>
         </w:tc>
@@ -3594,7 +3249,6 @@
                 <w:color w:val="000000"/>
               </w:rPr>
             </w:pPr>
-            <w:proofErr w:type="spellStart"/>
             <w:r>
               <w:rPr>
                 <w:rFonts w:ascii="Lucida Console" w:hAnsi="Lucida Console" w:cs="Consolas"/>
@@ -3602,7 +3256,6 @@
               </w:rPr>
               <w:t>MASTOnThirdPartyRequest</w:t>
             </w:r>
-            <w:proofErr w:type="spellEnd"/>
           </w:p>
           <w:p>
             <w:pPr>
@@ -3639,7 +3292,6 @@
               </w:rPr>
             </w:pPr>
             <w:hyperlink r:id="rId12" w:tooltip="interface in com.MASTAdView" w:history="1">
-              <w:proofErr w:type="spellStart"/>
               <w:r>
                 <w:rPr>
                   <w:rStyle w:val="Hyperlink"/>
@@ -3650,7 +3302,6 @@
                 </w:rPr>
                 <w:t>MASTAdDelegate.ThirdPartyEventHandler</w:t>
               </w:r>
-              <w:proofErr w:type="spellEnd"/>
             </w:hyperlink>
           </w:p>
           <w:p>
@@ -3665,7 +3316,6 @@
                 <w:color w:val="000000" w:themeColor="text1"/>
               </w:rPr>
             </w:pPr>
-            <w:proofErr w:type="spellStart"/>
             <w:r>
               <w:rPr>
                 <w:rFonts w:ascii="Lucida Console" w:hAnsi="Lucida Console"/>
@@ -3673,17 +3323,7 @@
                 <w:color w:val="000000" w:themeColor="text1"/>
                 <w:shd w:val="clear" w:color="auto" w:fill="FFFFFF"/>
               </w:rPr>
-              <w:t>onThirdPartyEvent</w:t>
-            </w:r>
-            <w:proofErr w:type="spellEnd"/>
-            <w:r>
-              <w:rPr>
-                <w:rFonts w:ascii="Lucida Console" w:hAnsi="Lucida Console"/>
-                <w:bCs/>
-                <w:color w:val="000000" w:themeColor="text1"/>
-                <w:shd w:val="clear" w:color="auto" w:fill="FFFFFF"/>
-              </w:rPr>
-              <w:t>()</w:t>
+              <w:t>onThirdPartyEvent()</w:t>
             </w:r>
           </w:p>
         </w:tc>
@@ -3701,7 +3341,6 @@
                 <w:color w:val="000000"/>
               </w:rPr>
             </w:pPr>
-            <w:proofErr w:type="spellStart"/>
             <w:r>
               <w:rPr>
                 <w:rFonts w:ascii="Lucida Console" w:hAnsi="Lucida Console" w:cs="Consolas"/>
@@ -3709,7 +3348,6 @@
               </w:rPr>
               <w:t>MASTOnActivityHandler</w:t>
             </w:r>
-            <w:proofErr w:type="spellEnd"/>
           </w:p>
           <w:p>
             <w:pPr>
@@ -3722,21 +3360,12 @@
                 <w:rFonts w:ascii="Lucida Console" w:hAnsi="Lucida Console"/>
               </w:rPr>
             </w:pPr>
-            <w:proofErr w:type="spellStart"/>
             <w:r>
               <w:rPr>
                 <w:rFonts w:ascii="Consolas" w:hAnsi="Consolas" w:cs="Consolas"/>
                 <w:color w:val="000000"/>
               </w:rPr>
-              <w:t>onAttachedToActivity</w:t>
-            </w:r>
-            <w:proofErr w:type="spellEnd"/>
-            <w:r>
-              <w:rPr>
-                <w:rFonts w:ascii="Consolas" w:hAnsi="Consolas" w:cs="Consolas"/>
-                <w:color w:val="000000"/>
-              </w:rPr>
-              <w:t>()</w:t>
+              <w:t>onAttachedToActivity()</w:t>
             </w:r>
           </w:p>
           <w:p>
@@ -3750,21 +3379,12 @@
                 <w:rFonts w:ascii="Lucida Console" w:hAnsi="Lucida Console"/>
               </w:rPr>
             </w:pPr>
-            <w:proofErr w:type="spellStart"/>
             <w:r>
               <w:rPr>
                 <w:rFonts w:ascii="Consolas" w:hAnsi="Consolas" w:cs="Consolas"/>
                 <w:color w:val="000000"/>
               </w:rPr>
-              <w:t>onDetachedFromActivity</w:t>
-            </w:r>
-            <w:proofErr w:type="spellEnd"/>
-            <w:r>
-              <w:rPr>
-                <w:rFonts w:ascii="Consolas" w:hAnsi="Consolas" w:cs="Consolas"/>
-                <w:color w:val="000000"/>
-              </w:rPr>
-              <w:t>()</w:t>
+              <w:t>onDetachedFromActivity()</w:t>
             </w:r>
           </w:p>
         </w:tc>
@@ -3783,7 +3403,6 @@
               </w:rPr>
             </w:pPr>
             <w:hyperlink r:id="rId13" w:tooltip="interface in com.MASTAdView" w:history="1">
-              <w:proofErr w:type="spellStart"/>
               <w:r>
                 <w:rPr>
                   <w:rStyle w:val="Hyperlink"/>
@@ -3794,7 +3413,6 @@
                 </w:rPr>
                 <w:t>MASTAdDelegate.AdActivityEventHandler</w:t>
               </w:r>
-              <w:proofErr w:type="spellEnd"/>
             </w:hyperlink>
           </w:p>
           <w:p>
@@ -3809,21 +3427,12 @@
                 <w:color w:val="000000" w:themeColor="text1"/>
               </w:rPr>
             </w:pPr>
-            <w:proofErr w:type="spellStart"/>
             <w:r>
               <w:rPr>
                 <w:rFonts w:ascii="Consolas" w:hAnsi="Consolas" w:cs="Consolas"/>
                 <w:color w:val="000000"/>
               </w:rPr>
-              <w:t>onAdAttachedToActivity</w:t>
-            </w:r>
-            <w:proofErr w:type="spellEnd"/>
-            <w:r>
-              <w:rPr>
-                <w:rFonts w:ascii="Consolas" w:hAnsi="Consolas" w:cs="Consolas"/>
-                <w:color w:val="000000"/>
-              </w:rPr>
-              <w:t>()</w:t>
+              <w:t>onAdAttachedToActivity()</w:t>
             </w:r>
           </w:p>
           <w:p>
@@ -3838,21 +3447,12 @@
                 <w:color w:val="000000" w:themeColor="text1"/>
               </w:rPr>
             </w:pPr>
-            <w:proofErr w:type="spellStart"/>
             <w:r>
               <w:rPr>
                 <w:rFonts w:ascii="Consolas" w:hAnsi="Consolas" w:cs="Consolas"/>
                 <w:color w:val="000000"/>
               </w:rPr>
-              <w:t>onAdDetachedFromActivity</w:t>
-            </w:r>
-            <w:proofErr w:type="spellEnd"/>
-            <w:r>
-              <w:rPr>
-                <w:rFonts w:ascii="Consolas" w:hAnsi="Consolas" w:cs="Consolas"/>
-                <w:color w:val="000000"/>
-              </w:rPr>
-              <w:t>()</w:t>
+              <w:t>onAdDetachedFromActivity()</w:t>
             </w:r>
           </w:p>
         </w:tc>
@@ -3876,14 +3476,12 @@
       <w:r>
         <w:t>Replace references to the previous Constants class with the new</w:t>
       </w:r>
-      <w:proofErr w:type="spellStart"/>
       <w:r>
         <w:rPr>
           <w:lang w:val="en-US"/>
         </w:rPr>
         <w:t>ly</w:t>
       </w:r>
-      <w:proofErr w:type="spellEnd"/>
       <w:r>
         <w:t xml:space="preserve"> named, </w:t>
       </w:r>
@@ -4210,21 +3808,8 @@
           <w:color w:val="000000"/>
           <w:lang w:val="en-US"/>
         </w:rPr>
-        <w:t xml:space="preserve">&amp; Eclipse IDE with ADT </w:t>
-      </w:r>
-      <w:proofErr w:type="spellStart"/>
-      <w:r>
-        <w:rPr>
-          <w:rFonts w:cstheme="minorHAnsi"/>
-          <w:bCs/>
-          <w:i/>
-          <w:iCs/>
-          <w:color w:val="000000"/>
-          <w:lang w:val="en-US"/>
-        </w:rPr>
-        <w:t>Plugin</w:t>
-      </w:r>
-      <w:proofErr w:type="spellEnd"/>
+        <w:t>&amp; Eclipse IDE with ADT Plugin</w:t>
+      </w:r>
     </w:p>
     <w:p>
       <w:pPr>
@@ -4334,24 +3919,14 @@
       <w:r>
         <w:t xml:space="preserve">If you are not comfortable with Android development, we suggest you review the online Android developer documentation available at: </w:t>
       </w:r>
-      <w:r>
-        <w:fldChar w:fldCharType="begin"/>
-      </w:r>
-      <w:r>
-        <w:instrText>HYPERLINK "http://developer.android.com/guide/index.html"</w:instrText>
-      </w:r>
-      <w:r>
-        <w:fldChar w:fldCharType="separate"/>
-      </w:r>
-      <w:r>
-        <w:rPr>
-          <w:rStyle w:val="Hyperlink"/>
-        </w:rPr>
-        <w:t>http://developer.android.com/guide/index.html</w:t>
-      </w:r>
-      <w:r>
-        <w:fldChar w:fldCharType="end"/>
-      </w:r>
+      <w:hyperlink r:id="rId15" w:history="1">
+        <w:r>
+          <w:rPr>
+            <w:rStyle w:val="Hyperlink"/>
+          </w:rPr>
+          <w:t>http://developer.android.com/guide/index.html</w:t>
+        </w:r>
+      </w:hyperlink>
       <w:r>
         <w:t>.</w:t>
       </w:r>
@@ -4714,9 +4289,8 @@
           <w:color w:val="000000"/>
           <w:lang w:val="en-US"/>
         </w:rPr>
-        <w:t xml:space="preserve">Android Code </w:t>
-      </w:r>
-      <w:proofErr w:type="gramStart"/>
+        <w:t>Android Code I</w:t>
+      </w:r>
       <w:r>
         <w:rPr>
           <w:rFonts w:cstheme="minorHAnsi"/>
@@ -4724,26 +4298,7 @@
           <w:color w:val="000000"/>
           <w:lang w:val="en-US"/>
         </w:rPr>
-        <w:t>I</w:t>
-      </w:r>
-      <w:r>
-        <w:rPr>
-          <w:rFonts w:cstheme="minorHAnsi"/>
-          <w:i/>
-          <w:color w:val="000000"/>
-          <w:lang w:val="en-US"/>
-        </w:rPr>
-        <w:t>nto</w:t>
-      </w:r>
-      <w:proofErr w:type="gramEnd"/>
-      <w:r>
-        <w:rPr>
-          <w:rFonts w:cstheme="minorHAnsi"/>
-          <w:i/>
-          <w:color w:val="000000"/>
-          <w:lang w:val="en-US"/>
-        </w:rPr>
-        <w:t xml:space="preserve"> Workspace</w:t>
+        <w:t>nto Workspace</w:t>
       </w:r>
       <w:r>
         <w:rPr>
@@ -4821,165 +4376,6 @@
                 <pic:pic xmlns:pic="http://schemas.openxmlformats.org/drawingml/2006/picture">
                   <pic:nvPicPr>
                     <pic:cNvPr id="0" name="Picture 1"/>
-                    <pic:cNvPicPr>
-                      <a:picLocks noChangeAspect="1" noChangeArrowheads="1"/>
-                    </pic:cNvPicPr>
-                  </pic:nvPicPr>
-                  <pic:blipFill>
-                    <a:blip r:embed="rId15" cstate="print"/>
-                    <a:srcRect/>
-                    <a:stretch>
-                      <a:fillRect/>
-                    </a:stretch>
-                  </pic:blipFill>
-                  <pic:spPr bwMode="auto">
-                    <a:xfrm>
-                      <a:off x="0" y="0"/>
-                      <a:ext cx="3500438" cy="3667125"/>
-                    </a:xfrm>
-                    <a:prstGeom prst="rect">
-                      <a:avLst/>
-                    </a:prstGeom>
-                    <a:noFill/>
-                    <a:ln w="9525">
-                      <a:noFill/>
-                      <a:miter lim="800000"/>
-                      <a:headEnd/>
-                      <a:tailEnd/>
-                    </a:ln>
-                  </pic:spPr>
-                </pic:pic>
-              </a:graphicData>
-            </a:graphic>
-          </wp:inline>
-        </w:drawing>
-      </w:r>
-    </w:p>
-    <w:p>
-      <w:pPr>
-        <w:pStyle w:val="Caption"/>
-        <w:jc w:val="center"/>
-        <w:rPr>
-          <w:rFonts w:cstheme="minorHAnsi"/>
-          <w:color w:val="000000"/>
-          <w:lang w:val="en-US"/>
-        </w:rPr>
-      </w:pPr>
-      <w:r>
-        <w:t xml:space="preserve">Figure </w:t>
-      </w:r>
-      <w:r>
-        <w:fldChar w:fldCharType="begin"/>
-      </w:r>
-      <w:r>
-        <w:instrText xml:space="preserve"> SEQ Figure \* ARABIC </w:instrText>
-      </w:r>
-      <w:r>
-        <w:fldChar w:fldCharType="separate"/>
-      </w:r>
-      <w:r>
-        <w:rPr>
-          <w:noProof/>
-        </w:rPr>
-        <w:t>1</w:t>
-      </w:r>
-      <w:r>
-        <w:fldChar w:fldCharType="end"/>
-      </w:r>
-      <w:r>
-        <w:t>- Import Existing Project</w:t>
-      </w:r>
-    </w:p>
-    <w:p>
-      <w:pPr>
-        <w:pStyle w:val="NoSpacing"/>
-        <w:keepNext/>
-        <w:numPr>
-          <w:ilvl w:val="1"/>
-          <w:numId w:val="5"/>
-        </w:numPr>
-      </w:pPr>
-      <w:r>
-        <w:rPr>
-          <w:rFonts w:cstheme="minorHAnsi"/>
-          <w:color w:val="000000"/>
-          <w:lang w:val="en-US"/>
-        </w:rPr>
-        <w:t>Browse to the location where you unpacked</w:t>
-      </w:r>
-      <w:r>
-        <w:rPr>
-          <w:rFonts w:cstheme="minorHAnsi"/>
-          <w:color w:val="000000"/>
-          <w:lang w:val="en-US"/>
-        </w:rPr>
-        <w:t xml:space="preserve"> the SDK file and import the </w:t>
-      </w:r>
-      <w:proofErr w:type="spellStart"/>
-      <w:r>
-        <w:rPr>
-          <w:rFonts w:cstheme="minorHAnsi"/>
-          <w:i/>
-          <w:color w:val="000000"/>
-          <w:lang w:val="en-US"/>
-        </w:rPr>
-        <w:t>com.</w:t>
-      </w:r>
-      <w:r>
-        <w:rPr>
-          <w:rFonts w:cstheme="minorHAnsi"/>
-          <w:i/>
-          <w:color w:val="000000"/>
-          <w:lang w:val="en-US"/>
-        </w:rPr>
-        <w:t>MASTAdView</w:t>
-      </w:r>
-      <w:proofErr w:type="spellEnd"/>
-      <w:r>
-        <w:rPr>
-          <w:rFonts w:cstheme="minorHAnsi"/>
-          <w:color w:val="000000"/>
-          <w:lang w:val="en-US"/>
-        </w:rPr>
-        <w:t xml:space="preserve"> project; you can also optionally import the Samples project if you want to work with the SDK sample application. See Figure 2 below for an example.</w:t>
-      </w:r>
-      <w:r>
-        <w:rPr>
-          <w:rFonts w:cstheme="minorHAnsi"/>
-          <w:color w:val="000000"/>
-          <w:lang w:val="en-US"/>
-        </w:rPr>
-        <w:br/>
-      </w:r>
-      <w:r>
-        <w:rPr>
-          <w:rFonts w:cstheme="minorHAnsi"/>
-          <w:color w:val="000000"/>
-          <w:lang w:val="en-US"/>
-        </w:rPr>
-        <w:lastRenderedPageBreak/>
-        <w:br/>
-      </w:r>
-      <w:r>
-        <w:rPr>
-          <w:rFonts w:cstheme="minorHAnsi"/>
-          <w:noProof/>
-          <w:color w:val="000000"/>
-          <w:lang w:val="en-US"/>
-        </w:rPr>
-        <w:drawing>
-          <wp:inline distT="0" distB="0" distL="0" distR="0">
-            <wp:extent cx="3500438" cy="3667125"/>
-            <wp:effectExtent l="19050" t="0" r="4762" b="0"/>
-            <wp:docPr id="4" name="Picture 4"/>
-            <wp:cNvGraphicFramePr>
-              <a:graphicFrameLocks xmlns:a="http://schemas.openxmlformats.org/drawingml/2006/main" noChangeAspect="1"/>
-            </wp:cNvGraphicFramePr>
-            <a:graphic xmlns:a="http://schemas.openxmlformats.org/drawingml/2006/main">
-              <a:graphicData uri="http://schemas.openxmlformats.org/drawingml/2006/picture">
-                <pic:pic xmlns:pic="http://schemas.openxmlformats.org/drawingml/2006/picture">
-                  <pic:nvPicPr>
-                    <pic:cNvPr id="0" name="Picture 4"/>
                     <pic:cNvPicPr>
                       <a:picLocks noChangeAspect="1" noChangeArrowheads="1"/>
                     </pic:cNvPicPr>
@@ -5018,6 +4414,163 @@
       <w:pPr>
         <w:pStyle w:val="Caption"/>
         <w:jc w:val="center"/>
+        <w:rPr>
+          <w:rFonts w:cstheme="minorHAnsi"/>
+          <w:color w:val="000000"/>
+          <w:lang w:val="en-US"/>
+        </w:rPr>
+      </w:pPr>
+      <w:r>
+        <w:t xml:space="preserve">Figure </w:t>
+      </w:r>
+      <w:r>
+        <w:fldChar w:fldCharType="begin"/>
+      </w:r>
+      <w:r>
+        <w:instrText xml:space="preserve"> SEQ Figure \* ARABIC </w:instrText>
+      </w:r>
+      <w:r>
+        <w:fldChar w:fldCharType="separate"/>
+      </w:r>
+      <w:r>
+        <w:rPr>
+          <w:noProof/>
+        </w:rPr>
+        <w:t>1</w:t>
+      </w:r>
+      <w:r>
+        <w:fldChar w:fldCharType="end"/>
+      </w:r>
+      <w:r>
+        <w:t>- Import Existing Project</w:t>
+      </w:r>
+    </w:p>
+    <w:p>
+      <w:pPr>
+        <w:pStyle w:val="NoSpacing"/>
+        <w:keepNext/>
+        <w:numPr>
+          <w:ilvl w:val="1"/>
+          <w:numId w:val="5"/>
+        </w:numPr>
+      </w:pPr>
+      <w:r>
+        <w:rPr>
+          <w:rFonts w:cstheme="minorHAnsi"/>
+          <w:color w:val="000000"/>
+          <w:lang w:val="en-US"/>
+        </w:rPr>
+        <w:t>Browse to the location where you unpacked</w:t>
+      </w:r>
+      <w:r>
+        <w:rPr>
+          <w:rFonts w:cstheme="minorHAnsi"/>
+          <w:color w:val="000000"/>
+          <w:lang w:val="en-US"/>
+        </w:rPr>
+        <w:t xml:space="preserve"> the SDK file and import the </w:t>
+      </w:r>
+      <w:r>
+        <w:rPr>
+          <w:rFonts w:cstheme="minorHAnsi"/>
+          <w:i/>
+          <w:color w:val="000000"/>
+          <w:lang w:val="en-US"/>
+        </w:rPr>
+        <w:t>com.</w:t>
+      </w:r>
+      <w:r>
+        <w:rPr>
+          <w:rFonts w:cstheme="minorHAnsi"/>
+          <w:i/>
+          <w:color w:val="000000"/>
+          <w:lang w:val="en-US"/>
+        </w:rPr>
+        <w:t>MASTAdView</w:t>
+      </w:r>
+      <w:r>
+        <w:rPr>
+          <w:rFonts w:cstheme="minorHAnsi"/>
+          <w:color w:val="000000"/>
+          <w:lang w:val="en-US"/>
+        </w:rPr>
+        <w:t xml:space="preserve"> project; you can also optionally import the Samples project if you want to work with the SDK sample application. See Figure 2 below for an example.</w:t>
+      </w:r>
+      <w:r>
+        <w:rPr>
+          <w:rFonts w:cstheme="minorHAnsi"/>
+          <w:color w:val="000000"/>
+          <w:lang w:val="en-US"/>
+        </w:rPr>
+        <w:br/>
+      </w:r>
+      <w:r>
+        <w:rPr>
+          <w:rFonts w:cstheme="minorHAnsi"/>
+          <w:color w:val="000000"/>
+          <w:lang w:val="en-US"/>
+        </w:rPr>
+        <w:lastRenderedPageBreak/>
+        <w:br/>
+      </w:r>
+      <w:r>
+        <w:rPr>
+          <w:rFonts w:cstheme="minorHAnsi"/>
+          <w:noProof/>
+          <w:color w:val="000000"/>
+          <w:lang w:val="en-US"/>
+        </w:rPr>
+        <w:drawing>
+          <wp:inline distT="0" distB="0" distL="0" distR="0">
+            <wp:extent cx="3500438" cy="3667125"/>
+            <wp:effectExtent l="19050" t="0" r="4762" b="0"/>
+            <wp:docPr id="4" name="Picture 4"/>
+            <wp:cNvGraphicFramePr>
+              <a:graphicFrameLocks xmlns:a="http://schemas.openxmlformats.org/drawingml/2006/main" noChangeAspect="1"/>
+            </wp:cNvGraphicFramePr>
+            <a:graphic xmlns:a="http://schemas.openxmlformats.org/drawingml/2006/main">
+              <a:graphicData uri="http://schemas.openxmlformats.org/drawingml/2006/picture">
+                <pic:pic xmlns:pic="http://schemas.openxmlformats.org/drawingml/2006/picture">
+                  <pic:nvPicPr>
+                    <pic:cNvPr id="0" name="Picture 4"/>
+                    <pic:cNvPicPr>
+                      <a:picLocks noChangeAspect="1" noChangeArrowheads="1"/>
+                    </pic:cNvPicPr>
+                  </pic:nvPicPr>
+                  <pic:blipFill>
+                    <a:blip r:embed="rId17" cstate="print"/>
+                    <a:srcRect/>
+                    <a:stretch>
+                      <a:fillRect/>
+                    </a:stretch>
+                  </pic:blipFill>
+                  <pic:spPr bwMode="auto">
+                    <a:xfrm>
+                      <a:off x="0" y="0"/>
+                      <a:ext cx="3500438" cy="3667125"/>
+                    </a:xfrm>
+                    <a:prstGeom prst="rect">
+                      <a:avLst/>
+                    </a:prstGeom>
+                    <a:noFill/>
+                    <a:ln w="9525">
+                      <a:noFill/>
+                      <a:miter lim="800000"/>
+                      <a:headEnd/>
+                      <a:tailEnd/>
+                    </a:ln>
+                  </pic:spPr>
+                </pic:pic>
+              </a:graphicData>
+            </a:graphic>
+          </wp:inline>
+        </w:drawing>
+      </w:r>
+    </w:p>
+    <w:p>
+      <w:pPr>
+        <w:pStyle w:val="Caption"/>
+        <w:jc w:val="center"/>
       </w:pPr>
       <w:r>
         <w:t xml:space="preserve">Figure </w:t>
@@ -5198,7 +4751,7 @@
                     </pic:cNvPicPr>
                   </pic:nvPicPr>
                   <pic:blipFill>
-                    <a:blip r:embed="rId17" cstate="print"/>
+                    <a:blip r:embed="rId18" cstate="print"/>
                     <a:srcRect/>
                     <a:stretch>
                       <a:fillRect/>
@@ -5384,7 +4937,7 @@
                     </pic:cNvPicPr>
                   </pic:nvPicPr>
                   <pic:blipFill>
-                    <a:blip r:embed="rId18" cstate="print"/>
+                    <a:blip r:embed="rId19" cstate="print"/>
                     <a:srcRect/>
                     <a:stretch>
                       <a:fillRect/>
@@ -5564,29 +5117,7 @@
           <w:color w:val="000000"/>
           <w:lang w:val="en-US"/>
         </w:rPr>
-        <w:t xml:space="preserve">Without this, applications will compile but the resulting </w:t>
-      </w:r>
-      <w:proofErr w:type="spellStart"/>
-      <w:r>
-        <w:rPr>
-          <w:rFonts w:cstheme="minorHAnsi"/>
-          <w:b/>
-          <w:i/>
-          <w:color w:val="000000"/>
-          <w:lang w:val="en-US"/>
-        </w:rPr>
-        <w:t>apk</w:t>
-      </w:r>
-      <w:proofErr w:type="spellEnd"/>
-      <w:r>
-        <w:rPr>
-          <w:rFonts w:cstheme="minorHAnsi"/>
-          <w:b/>
-          <w:i/>
-          <w:color w:val="000000"/>
-          <w:lang w:val="en-US"/>
-        </w:rPr>
-        <w:t xml:space="preserve"> file will not include the required SDK code and the app will crash at runtime due to missing symbols.</w:t>
+        <w:t>Without this, applications will compile but the resulting apk file will not include the required SDK code and the app will crash at runtime due to missing symbols.</w:t>
       </w:r>
     </w:p>
     <w:p>
@@ -5627,7 +5158,7 @@
                     </pic:cNvPicPr>
                   </pic:nvPicPr>
                   <pic:blipFill>
-                    <a:blip r:embed="rId19" cstate="print"/>
+                    <a:blip r:embed="rId20" cstate="print"/>
                     <a:srcRect/>
                     <a:stretch>
                       <a:fillRect/>
@@ -5786,7 +5317,6 @@
         </w:rPr>
         <w:t>Add “</w:t>
       </w:r>
-      <w:proofErr w:type="spellStart"/>
       <w:r>
         <w:rPr>
           <w:rFonts w:cstheme="minorHAnsi"/>
@@ -5795,7 +5325,6 @@
         </w:rPr>
         <w:t>minSdkVersion</w:t>
       </w:r>
-      <w:proofErr w:type="spellEnd"/>
       <w:r>
         <w:rPr>
           <w:rFonts w:cstheme="minorHAnsi"/>
@@ -5873,61 +5402,15 @@
           <w:color w:val="000000"/>
           <w:lang w:val="en-US"/>
         </w:rPr>
-        <w:t>&lt;uses-</w:t>
-      </w:r>
-      <w:proofErr w:type="spellStart"/>
+        <w:t>&lt;uses-sdk android:minSdkVersi</w:t>
+      </w:r>
       <w:r>
         <w:rPr>
           <w:rFonts w:cstheme="minorHAnsi"/>
           <w:color w:val="000000"/>
           <w:lang w:val="en-US"/>
         </w:rPr>
-        <w:t>sdk</w:t>
-      </w:r>
-      <w:proofErr w:type="spellEnd"/>
-      <w:r>
-        <w:rPr>
-          <w:rFonts w:cstheme="minorHAnsi"/>
-          <w:color w:val="000000"/>
-          <w:lang w:val="en-US"/>
-        </w:rPr>
-        <w:t xml:space="preserve"> </w:t>
-      </w:r>
-      <w:proofErr w:type="spellStart"/>
-      <w:r>
-        <w:rPr>
-          <w:rFonts w:cstheme="minorHAnsi"/>
-          <w:color w:val="000000"/>
-          <w:lang w:val="en-US"/>
-        </w:rPr>
-        <w:t>android</w:t>
-      </w:r>
-      <w:proofErr w:type="gramStart"/>
-      <w:r>
-        <w:rPr>
-          <w:rFonts w:cstheme="minorHAnsi"/>
-          <w:color w:val="000000"/>
-          <w:lang w:val="en-US"/>
-        </w:rPr>
-        <w:t>:minSdkVersi</w:t>
-      </w:r>
-      <w:r>
-        <w:rPr>
-          <w:rFonts w:cstheme="minorHAnsi"/>
-          <w:color w:val="000000"/>
-          <w:lang w:val="en-US"/>
-        </w:rPr>
-        <w:t>on</w:t>
-      </w:r>
-      <w:proofErr w:type="spellEnd"/>
-      <w:proofErr w:type="gramEnd"/>
-      <w:r>
-        <w:rPr>
-          <w:rFonts w:cstheme="minorHAnsi"/>
-          <w:color w:val="000000"/>
-          <w:lang w:val="en-US"/>
-        </w:rPr>
-        <w:t>="8</w:t>
+        <w:t>on="8</w:t>
       </w:r>
       <w:r>
         <w:rPr>
@@ -6262,7 +5745,6 @@
               </w:rPr>
               <w:t xml:space="preserve"> </w:t>
             </w:r>
-            <w:proofErr w:type="spellStart"/>
             <w:r>
               <w:rPr>
                 <w:rFonts w:ascii="Albertus MT" w:hAnsi="Albertus MT" w:cs="Courier New"/>
@@ -6273,7 +5755,6 @@
               </w:rPr>
               <w:t>android:name</w:t>
             </w:r>
-            <w:proofErr w:type="spellEnd"/>
             <w:r>
               <w:rPr>
                 <w:rFonts w:ascii="Albertus MT" w:hAnsi="Albertus MT" w:cs="Courier New"/>
@@ -6294,33 +5775,7 @@
                 <w:szCs w:val="16"/>
                 <w:lang w:val="en-US"/>
               </w:rPr>
-              <w:t>"</w:t>
-            </w:r>
-            <w:proofErr w:type="spellStart"/>
-            <w:r>
-              <w:rPr>
-                <w:rFonts w:ascii="Albertus MT" w:hAnsi="Albertus MT" w:cs="Courier New"/>
-                <w:i/>
-                <w:iCs/>
-                <w:color w:val="2A00FF"/>
-                <w:sz w:val="16"/>
-                <w:szCs w:val="16"/>
-                <w:lang w:val="en-US"/>
-              </w:rPr>
-              <w:t>android.permission.INTERNET</w:t>
-            </w:r>
-            <w:proofErr w:type="spellEnd"/>
-            <w:r>
-              <w:rPr>
-                <w:rFonts w:ascii="Albertus MT" w:hAnsi="Albertus MT" w:cs="Courier New"/>
-                <w:i/>
-                <w:iCs/>
-                <w:color w:val="2A00FF"/>
-                <w:sz w:val="16"/>
-                <w:szCs w:val="16"/>
-                <w:lang w:val="en-US"/>
-              </w:rPr>
-              <w:t>"</w:t>
+              <w:t>"android.permission.INTERNET"</w:t>
             </w:r>
             <w:r>
               <w:rPr>
@@ -7601,7 +7056,6 @@
               </w:rPr>
               <w:t xml:space="preserve"> </w:t>
             </w:r>
-            <w:proofErr w:type="spellStart"/>
             <w:r>
               <w:rPr>
                 <w:rFonts w:ascii="Albertus MT" w:hAnsi="Albertus MT" w:cs="Courier New"/>
@@ -7612,7 +7066,6 @@
               </w:rPr>
               <w:t>android:name</w:t>
             </w:r>
-            <w:proofErr w:type="spellEnd"/>
             <w:r>
               <w:rPr>
                 <w:rFonts w:ascii="Albertus MT" w:hAnsi="Albertus MT" w:cs="Courier New"/>
@@ -7633,33 +7086,7 @@
                 <w:szCs w:val="16"/>
                 <w:lang w:val="en-US"/>
               </w:rPr>
-              <w:t>"</w:t>
-            </w:r>
-            <w:proofErr w:type="spellStart"/>
-            <w:r>
-              <w:rPr>
-                <w:rFonts w:ascii="Albertus MT" w:hAnsi="Albertus MT" w:cs="Courier New"/>
-                <w:i/>
-                <w:iCs/>
-                <w:color w:val="2A00FF"/>
-                <w:sz w:val="16"/>
-                <w:szCs w:val="16"/>
-                <w:lang w:val="en-US"/>
-              </w:rPr>
-              <w:t>android.permission.CALL_PHONE</w:t>
-            </w:r>
-            <w:proofErr w:type="spellEnd"/>
-            <w:r>
-              <w:rPr>
-                <w:rFonts w:ascii="Albertus MT" w:hAnsi="Albertus MT" w:cs="Courier New"/>
-                <w:i/>
-                <w:iCs/>
-                <w:color w:val="2A00FF"/>
-                <w:sz w:val="16"/>
-                <w:szCs w:val="16"/>
-                <w:lang w:val="en-US"/>
-              </w:rPr>
-              <w:t>"</w:t>
+              <w:t>"android.permission.CALL_PHONE"</w:t>
             </w:r>
             <w:r>
               <w:rPr>
@@ -7835,7 +7262,6 @@
               </w:rPr>
               <w:t xml:space="preserve"> </w:t>
             </w:r>
-            <w:proofErr w:type="spellStart"/>
             <w:r>
               <w:rPr>
                 <w:rFonts w:ascii="Albertus MT" w:hAnsi="Albertus MT" w:cs="Courier New"/>
@@ -7846,7 +7272,6 @@
               </w:rPr>
               <w:t>android:name</w:t>
             </w:r>
-            <w:proofErr w:type="spellEnd"/>
             <w:r>
               <w:rPr>
                 <w:rFonts w:ascii="Albertus MT" w:hAnsi="Albertus MT" w:cs="Courier New"/>
@@ -7867,33 +7292,7 @@
                 <w:szCs w:val="16"/>
                 <w:lang w:val="en-US"/>
               </w:rPr>
-              <w:t>"</w:t>
-            </w:r>
-            <w:proofErr w:type="spellStart"/>
-            <w:r>
-              <w:rPr>
-                <w:rFonts w:ascii="Albertus MT" w:hAnsi="Albertus MT" w:cs="Courier New"/>
-                <w:i/>
-                <w:iCs/>
-                <w:color w:val="2A00FF"/>
-                <w:sz w:val="16"/>
-                <w:szCs w:val="16"/>
-                <w:lang w:val="en-US"/>
-              </w:rPr>
-              <w:t>android.permission.SEND_SMS</w:t>
-            </w:r>
-            <w:proofErr w:type="spellEnd"/>
-            <w:r>
-              <w:rPr>
-                <w:rFonts w:ascii="Albertus MT" w:hAnsi="Albertus MT" w:cs="Courier New"/>
-                <w:i/>
-                <w:iCs/>
-                <w:color w:val="2A00FF"/>
-                <w:sz w:val="16"/>
-                <w:szCs w:val="16"/>
-                <w:lang w:val="en-US"/>
-              </w:rPr>
-              <w:t>"</w:t>
+              <w:t>"android.permission.SEND_SMS"</w:t>
             </w:r>
             <w:r>
               <w:rPr>
@@ -8304,6 +7703,7 @@
             <w:r>
               <w:rPr>
                 <w:noProof/>
+                <w:lang w:val="en-US"/>
               </w:rPr>
               <w:drawing>
                 <wp:anchor distT="0" distB="0" distL="114300" distR="114300" simplePos="0" relativeHeight="251664384" behindDoc="0" locked="0" layoutInCell="1" allowOverlap="1">
@@ -8329,7 +7729,7 @@
                           <pic:cNvPicPr/>
                         </pic:nvPicPr>
                         <pic:blipFill>
-                          <a:blip r:embed="rId20" cstate="print"/>
+                          <a:blip r:embed="rId21" cstate="print"/>
                           <a:stretch>
                             <a:fillRect/>
                           </a:stretch>
@@ -8355,6 +7755,7 @@
             <w:r>
               <w:rPr>
                 <w:noProof/>
+                <w:lang w:val="en-US"/>
               </w:rPr>
               <w:drawing>
                 <wp:anchor distT="0" distB="0" distL="114300" distR="114300" simplePos="0" relativeHeight="251663360" behindDoc="0" locked="0" layoutInCell="1" allowOverlap="1">
@@ -8380,7 +7781,7 @@
                           <pic:cNvPicPr/>
                         </pic:nvPicPr>
                         <pic:blipFill>
-                          <a:blip r:embed="rId21" cstate="print"/>
+                          <a:blip r:embed="rId22" cstate="print"/>
                           <a:stretch>
                             <a:fillRect/>
                           </a:stretch>
@@ -8446,10 +7847,7 @@
                     </w:rPr>
                   </w:pPr>
                   <w:r>
-                    <w:t xml:space="preserve">Figure </w:t>
-                  </w:r>
-                  <w:r>
-                    <w:t>2.1 - Original UI</w:t>
+                    <w:t>Figure 2.1 - Original UI</w:t>
                   </w:r>
                 </w:p>
               </w:txbxContent>
@@ -8510,7 +7908,6 @@
       </w:pPr>
       <w:bookmarkStart w:id="12" w:name="_Toc328415149"/>
       <w:bookmarkStart w:id="13" w:name="_Toc340665731"/>
-      <w:proofErr w:type="gramStart"/>
       <w:r>
         <w:rPr>
           <w:lang w:val="en-US"/>
@@ -8518,11 +7915,7 @@
         <w:t>2</w:t>
       </w:r>
       <w:r>
-        <w:t>.1  Layout</w:t>
-      </w:r>
-      <w:proofErr w:type="gramEnd"/>
-      <w:r>
-        <w:t xml:space="preserve"> Based Ad View Creation</w:t>
+        <w:t>.1  Layout Based Ad View Creation</w:t>
       </w:r>
       <w:bookmarkEnd w:id="12"/>
       <w:bookmarkEnd w:id="13"/>
@@ -9089,7 +8482,18 @@
                 <w:szCs w:val="20"/>
                 <w:lang w:val="en-US"/>
               </w:rPr>
-              <w:t>placeholder, see des</w:t>
+              <w:t>sample</w:t>
+            </w:r>
+            <w:r>
+              <w:rPr>
+                <w:rFonts w:ascii="Lucida Console" w:hAnsi="Lucida Console" w:cs="Courier New"/>
+                <w:i/>
+                <w:color w:val="000000" w:themeColor="text1"/>
+                <w:sz w:val="20"/>
+                <w:szCs w:val="20"/>
+                <w:lang w:val="en-US"/>
+              </w:rPr>
+              <w:t>, see des</w:t>
             </w:r>
             <w:r>
               <w:rPr>
@@ -9193,7 +8597,18 @@
                 <w:szCs w:val="20"/>
                 <w:lang w:val="en-US"/>
               </w:rPr>
-              <w:t>placeholder, see des</w:t>
+              <w:t>sample</w:t>
+            </w:r>
+            <w:r>
+              <w:rPr>
+                <w:rFonts w:ascii="Lucida Console" w:hAnsi="Lucida Console" w:cs="Courier New"/>
+                <w:i/>
+                <w:color w:val="000000" w:themeColor="text1"/>
+                <w:sz w:val="20"/>
+                <w:szCs w:val="20"/>
+                <w:lang w:val="en-US"/>
+              </w:rPr>
+              <w:t>, see des</w:t>
             </w:r>
             <w:r>
               <w:rPr>
@@ -9609,7 +9024,6 @@
       </w:pPr>
       <w:bookmarkStart w:id="14" w:name="_Toc328415150"/>
       <w:bookmarkStart w:id="15" w:name="_Toc340665732"/>
-      <w:proofErr w:type="gramStart"/>
       <w:r>
         <w:rPr>
           <w:lang w:val="en-US"/>
@@ -9617,11 +9031,7 @@
         <w:t>2</w:t>
       </w:r>
       <w:r>
-        <w:t>.2  Code</w:t>
-      </w:r>
-      <w:proofErr w:type="gramEnd"/>
-      <w:r>
-        <w:t xml:space="preserve"> Based Ad View Creation</w:t>
+        <w:t>.2  Code Based Ad View Creation</w:t>
       </w:r>
       <w:bookmarkEnd w:id="14"/>
       <w:bookmarkEnd w:id="15"/>
@@ -9813,7 +9223,18 @@
                 <w:szCs w:val="20"/>
                 <w:lang w:val="en-US"/>
               </w:rPr>
-              <w:t>placeholder, see description above</w:t>
+              <w:t>sample</w:t>
+            </w:r>
+            <w:r>
+              <w:rPr>
+                <w:rFonts w:ascii="Lucida Console" w:hAnsi="Lucida Console" w:cs="Courier New"/>
+                <w:i/>
+                <w:color w:val="000000" w:themeColor="text1"/>
+                <w:sz w:val="20"/>
+                <w:szCs w:val="20"/>
+                <w:lang w:val="en-US"/>
+              </w:rPr>
+              <w:t>, see description above</w:t>
             </w:r>
           </w:p>
           <w:p>
@@ -9885,7 +9306,18 @@
                 <w:szCs w:val="20"/>
                 <w:lang w:val="en-US"/>
               </w:rPr>
-              <w:t>placeholder, see description above</w:t>
+              <w:t>sample</w:t>
+            </w:r>
+            <w:r>
+              <w:rPr>
+                <w:rFonts w:ascii="Lucida Console" w:hAnsi="Lucida Console" w:cs="Courier New"/>
+                <w:i/>
+                <w:color w:val="000000" w:themeColor="text1"/>
+                <w:sz w:val="20"/>
+                <w:szCs w:val="20"/>
+                <w:lang w:val="en-US"/>
+              </w:rPr>
+              <w:t>, see description above</w:t>
             </w:r>
             <w:r>
               <w:rPr>
@@ -10265,7 +9697,6 @@
       </w:pPr>
       <w:bookmarkStart w:id="16" w:name="_Toc328415151"/>
       <w:bookmarkStart w:id="17" w:name="_Toc340665733"/>
-      <w:proofErr w:type="gramStart"/>
       <w:r>
         <w:rPr>
           <w:lang w:val="en-US"/>
@@ -10273,11 +9704,7 @@
         <w:t>2</w:t>
       </w:r>
       <w:r>
-        <w:t>.2.1  Displaying</w:t>
-      </w:r>
-      <w:proofErr w:type="gramEnd"/>
-      <w:r>
-        <w:t xml:space="preserve"> the Ad View</w:t>
+        <w:t>.2.1  Displaying the Ad View</w:t>
       </w:r>
       <w:bookmarkEnd w:id="16"/>
       <w:bookmarkEnd w:id="17"/>
@@ -10321,7 +9748,6 @@
       <w:r>
         <w:t xml:space="preserve">invoke the </w:t>
       </w:r>
-      <w:proofErr w:type="gramStart"/>
       <w:r>
         <w:rPr>
           <w:i/>
@@ -10329,11 +9755,7 @@
         <w:t>update</w:t>
       </w:r>
       <w:r>
-        <w:t>(</w:t>
-      </w:r>
-      <w:proofErr w:type="gramEnd"/>
-      <w:r>
-        <w:t>) method on it, as shown below:</w:t>
+        <w:t>() method on it, as shown below:</w:t>
       </w:r>
     </w:p>
     <w:tbl>
@@ -10599,7 +10021,18 @@
                 <w:szCs w:val="20"/>
                 <w:lang w:val="en-US"/>
               </w:rPr>
-              <w:t>placeholder, see description above</w:t>
+              <w:t>sample</w:t>
+            </w:r>
+            <w:r>
+              <w:rPr>
+                <w:rFonts w:ascii="Lucida Console" w:hAnsi="Lucida Console" w:cs="Courier New"/>
+                <w:i/>
+                <w:color w:val="000000" w:themeColor="text1"/>
+                <w:sz w:val="20"/>
+                <w:szCs w:val="20"/>
+                <w:lang w:val="en-US"/>
+              </w:rPr>
+              <w:t>, see description above</w:t>
             </w:r>
           </w:p>
           <w:p>
@@ -10654,7 +10087,18 @@
                 <w:szCs w:val="20"/>
                 <w:lang w:val="en-US"/>
               </w:rPr>
-              <w:t>placeholder, see description above</w:t>
+              <w:t>sample</w:t>
+            </w:r>
+            <w:r>
+              <w:rPr>
+                <w:rFonts w:ascii="Lucida Console" w:hAnsi="Lucida Console" w:cs="Courier New"/>
+                <w:i/>
+                <w:color w:val="000000" w:themeColor="text1"/>
+                <w:sz w:val="20"/>
+                <w:szCs w:val="20"/>
+                <w:lang w:val="en-US"/>
+              </w:rPr>
+              <w:t>, see description above</w:t>
             </w:r>
           </w:p>
           <w:p>
@@ -10670,7 +10114,6 @@
                 <w:lang w:val="en-US"/>
               </w:rPr>
             </w:pPr>
-            <w:proofErr w:type="spellStart"/>
             <w:r>
               <w:rPr>
                 <w:rFonts w:ascii="Lucida Console" w:hAnsi="Lucida Console" w:cs="Courier New"/>
@@ -10689,40 +10132,17 @@
                 <w:szCs w:val="20"/>
                 <w:lang w:val="en-US"/>
               </w:rPr>
-              <w:t>oolean</w:t>
-            </w:r>
-            <w:proofErr w:type="spellEnd"/>
-            <w:r>
-              <w:rPr>
-                <w:rFonts w:ascii="Lucida Console" w:hAnsi="Lucida Console" w:cs="Courier New"/>
-                <w:color w:val="000000" w:themeColor="text1"/>
-                <w:sz w:val="20"/>
-                <w:szCs w:val="20"/>
-                <w:lang w:val="en-US"/>
-              </w:rPr>
-              <w:t xml:space="preserve"> </w:t>
-            </w:r>
-            <w:proofErr w:type="spellStart"/>
-            <w:r>
-              <w:rPr>
-                <w:rFonts w:ascii="Lucida Console" w:hAnsi="Lucida Console" w:cs="Courier New"/>
-                <w:color w:val="000000" w:themeColor="text1"/>
-                <w:sz w:val="20"/>
-                <w:szCs w:val="20"/>
-                <w:lang w:val="en-US"/>
-              </w:rPr>
-              <w:t>isInterstitial</w:t>
-            </w:r>
-            <w:proofErr w:type="spellEnd"/>
-            <w:r>
-              <w:rPr>
-                <w:rFonts w:ascii="Lucida Console" w:hAnsi="Lucida Console" w:cs="Courier New"/>
-                <w:color w:val="000000" w:themeColor="text1"/>
-                <w:sz w:val="20"/>
-                <w:szCs w:val="20"/>
-                <w:lang w:val="en-US"/>
-              </w:rPr>
-              <w:t xml:space="preserve"> = true;</w:t>
+              <w:t xml:space="preserve">oolean </w:t>
+            </w:r>
+            <w:r>
+              <w:rPr>
+                <w:rFonts w:ascii="Lucida Console" w:hAnsi="Lucida Console" w:cs="Courier New"/>
+                <w:color w:val="000000" w:themeColor="text1"/>
+                <w:sz w:val="20"/>
+                <w:szCs w:val="20"/>
+                <w:lang w:val="en-US"/>
+              </w:rPr>
+              <w:t>isInterstitial = true;</w:t>
             </w:r>
           </w:p>
           <w:p>
@@ -10780,29 +10200,7 @@
                 <w:szCs w:val="20"/>
                 <w:lang w:val="en-US"/>
               </w:rPr>
-              <w:t xml:space="preserve">, </w:t>
-            </w:r>
-            <w:proofErr w:type="spellStart"/>
-            <w:r>
-              <w:rPr>
-                <w:rFonts w:ascii="Lucida Console" w:hAnsi="Lucida Console" w:cs="Courier New"/>
-                <w:color w:val="000000" w:themeColor="text1"/>
-                <w:sz w:val="20"/>
-                <w:szCs w:val="20"/>
-                <w:lang w:val="en-US"/>
-              </w:rPr>
-              <w:t>isInterstitial</w:t>
-            </w:r>
-            <w:proofErr w:type="spellEnd"/>
-            <w:r>
-              <w:rPr>
-                <w:rFonts w:ascii="Lucida Console" w:hAnsi="Lucida Console" w:cs="Courier New"/>
-                <w:color w:val="000000" w:themeColor="text1"/>
-                <w:sz w:val="20"/>
-                <w:szCs w:val="20"/>
-                <w:lang w:val="en-US"/>
-              </w:rPr>
-              <w:t>);</w:t>
+              <w:t>, isInterstitial);</w:t>
             </w:r>
           </w:p>
           <w:p>
@@ -11131,6 +10529,7 @@
       <w:r>
         <w:rPr>
           <w:noProof/>
+          <w:lang w:val="en-US"/>
         </w:rPr>
         <w:drawing>
           <wp:inline distT="0" distB="0" distL="0" distR="0">
@@ -11148,7 +10547,7 @@
                     <pic:cNvPicPr/>
                   </pic:nvPicPr>
                   <pic:blipFill>
-                    <a:blip r:embed="rId22" cstate="print"/>
+                    <a:blip r:embed="rId23" cstate="print"/>
                     <a:stretch>
                       <a:fillRect/>
                     </a:stretch>
@@ -11285,7 +10684,7 @@
       <w:r>
         <w:tab/>
       </w:r>
-      <w:hyperlink r:id="rId23" w:history="1">
+      <w:hyperlink r:id="rId24" w:history="1">
         <w:r>
           <w:rPr>
             <w:rStyle w:val="Hyperlink"/>
@@ -11331,6 +10730,7 @@
             <w:r>
               <w:rPr>
                 <w:noProof/>
+                <w:lang w:val="en-US"/>
               </w:rPr>
               <w:lastRenderedPageBreak/>
               <w:drawing>
@@ -11357,7 +10757,7 @@
                           <pic:cNvPicPr/>
                         </pic:nvPicPr>
                         <pic:blipFill>
-                          <a:blip r:embed="rId24" cstate="print"/>
+                          <a:blip r:embed="rId25" cstate="print"/>
                           <a:stretch>
                             <a:fillRect/>
                           </a:stretch>
@@ -11380,6 +10780,7 @@
             <w:r>
               <w:rPr>
                 <w:noProof/>
+                <w:lang w:val="en-US"/>
               </w:rPr>
               <w:drawing>
                 <wp:inline distT="0" distB="0" distL="0" distR="0">
@@ -11397,7 +10798,7 @@
                           <pic:cNvPicPr/>
                         </pic:nvPicPr>
                         <pic:blipFill>
-                          <a:blip r:embed="rId25" cstate="print"/>
+                          <a:blip r:embed="rId26" cstate="print"/>
                           <a:stretch>
                             <a:fillRect/>
                           </a:stretch>
@@ -11949,38 +11350,15 @@
               </w:rPr>
               <w:t>.</w:t>
             </w:r>
-            <w:proofErr w:type="spellStart"/>
-            <w:r>
-              <w:rPr>
-                <w:rFonts w:ascii="Lucida Console" w:hAnsi="Lucida Console" w:cs="Courier New"/>
-                <w:color w:val="000000" w:themeColor="text1"/>
-                <w:sz w:val="20"/>
-                <w:szCs w:val="20"/>
-                <w:lang w:val="en-US"/>
-              </w:rPr>
-              <w:t>getAdRequest</w:t>
-            </w:r>
-            <w:proofErr w:type="spellEnd"/>
-            <w:r>
-              <w:rPr>
-                <w:rFonts w:ascii="Lucida Console" w:hAnsi="Lucida Console" w:cs="Courier New"/>
-                <w:color w:val="000000" w:themeColor="text1"/>
-                <w:sz w:val="20"/>
-                <w:szCs w:val="20"/>
-                <w:lang w:val="en-US"/>
-              </w:rPr>
-              <w:t>().</w:t>
-            </w:r>
-            <w:proofErr w:type="spellStart"/>
-            <w:r>
-              <w:rPr>
-                <w:rFonts w:ascii="Lucida Console" w:hAnsi="Lucida Console" w:cs="Courier New"/>
-                <w:color w:val="000000" w:themeColor="text1"/>
-                <w:sz w:val="20"/>
-                <w:szCs w:val="20"/>
-                <w:lang w:val="en-US"/>
-              </w:rPr>
-              <w:t>setPropert</w:t>
+            <w:r>
+              <w:rPr>
+                <w:rFonts w:ascii="Lucida Console" w:hAnsi="Lucida Console" w:cs="Courier New"/>
+                <w:color w:val="000000" w:themeColor="text1"/>
+                <w:sz w:val="20"/>
+                <w:szCs w:val="20"/>
+                <w:lang w:val="en-US"/>
+              </w:rPr>
+              <w:t>getAdRequest().setPropert</w:t>
             </w:r>
             <w:r>
               <w:rPr>
@@ -11992,38 +11370,15 @@
               </w:rPr>
               <w:t>y</w:t>
             </w:r>
-            <w:proofErr w:type="spellEnd"/>
-            <w:r>
-              <w:rPr>
-                <w:rFonts w:ascii="Lucida Console" w:hAnsi="Lucida Console" w:cs="Courier New"/>
-                <w:color w:val="000000" w:themeColor="text1"/>
-                <w:sz w:val="20"/>
-                <w:szCs w:val="20"/>
-                <w:lang w:val="en-US"/>
-              </w:rPr>
-              <w:t>(</w:t>
-            </w:r>
-            <w:proofErr w:type="spellStart"/>
-            <w:r>
-              <w:rPr>
-                <w:rFonts w:ascii="Lucida Console" w:hAnsi="Lucida Console" w:cs="Courier New"/>
-                <w:color w:val="000000" w:themeColor="text1"/>
-                <w:sz w:val="20"/>
-                <w:szCs w:val="20"/>
-                <w:lang w:val="en-US"/>
-              </w:rPr>
-              <w:t>MASTAdRequest.parameter_size_x</w:t>
-            </w:r>
-            <w:proofErr w:type="spellEnd"/>
-            <w:r>
-              <w:rPr>
-                <w:rFonts w:ascii="Lucida Console" w:hAnsi="Lucida Console" w:cs="Courier New"/>
-                <w:color w:val="000000" w:themeColor="text1"/>
-                <w:sz w:val="20"/>
-                <w:szCs w:val="20"/>
-                <w:lang w:val="en-US"/>
-              </w:rPr>
-              <w:t xml:space="preserve">, </w:t>
+            <w:r>
+              <w:rPr>
+                <w:rFonts w:ascii="Lucida Console" w:hAnsi="Lucida Console" w:cs="Courier New"/>
+                <w:color w:val="000000" w:themeColor="text1"/>
+                <w:sz w:val="20"/>
+                <w:szCs w:val="20"/>
+                <w:lang w:val="en-US"/>
+              </w:rPr>
+              <w:t xml:space="preserve">(MASTAdRequest.parameter_size_x, </w:t>
             </w:r>
             <w:r>
               <w:rPr>
@@ -12178,7 +11533,6 @@
         </w:rPr>
         <w:t xml:space="preserve"> </w:t>
       </w:r>
-      <w:proofErr w:type="spellStart"/>
       <w:r>
         <w:rPr>
           <w:i/>
@@ -12199,7 +11553,6 @@
         </w:rPr>
         <w:t>AdDownloadEventHandler</w:t>
       </w:r>
-      <w:proofErr w:type="spellEnd"/>
       <w:r>
         <w:t xml:space="preserve"> interface which applications can </w:t>
       </w:r>
@@ -12224,8 +11577,6 @@
           <w:numId w:val="15"/>
         </w:numPr>
       </w:pPr>
-      <w:proofErr w:type="spellStart"/>
-      <w:proofErr w:type="gramStart"/>
       <w:r>
         <w:rPr>
           <w:i/>
@@ -12233,8 +11584,6 @@
         </w:rPr>
         <w:t>onDownloadBegin</w:t>
       </w:r>
-      <w:proofErr w:type="spellEnd"/>
-      <w:proofErr w:type="gramEnd"/>
       <w:r>
         <w:t xml:space="preserve"> </w:t>
       </w:r>
@@ -12250,8 +11599,6 @@
           <w:numId w:val="15"/>
         </w:numPr>
       </w:pPr>
-      <w:proofErr w:type="spellStart"/>
-      <w:proofErr w:type="gramStart"/>
       <w:r>
         <w:rPr>
           <w:i/>
@@ -12259,19 +11606,11 @@
         </w:rPr>
         <w:t>onDownloadEnd</w:t>
       </w:r>
-      <w:proofErr w:type="spellEnd"/>
       <w:r>
         <w:rPr>
           <w:i/>
         </w:rPr>
-        <w:t>(</w:t>
-      </w:r>
-      <w:proofErr w:type="gramEnd"/>
-      <w:r>
-        <w:rPr>
-          <w:i/>
-        </w:rPr>
-        <w:t>)</w:t>
+        <w:t>()</w:t>
       </w:r>
       <w:r>
         <w:t xml:space="preserve"> which is invoked after the ad content has been downloaded successfully.</w:t>
@@ -12285,30 +11624,12 @@
           <w:numId w:val="15"/>
         </w:numPr>
       </w:pPr>
-      <w:proofErr w:type="spellStart"/>
-      <w:proofErr w:type="gramStart"/>
       <w:r>
         <w:rPr>
           <w:i/>
           <w:lang w:val="en-US"/>
         </w:rPr>
-        <w:t>onAdViewable</w:t>
-      </w:r>
-      <w:proofErr w:type="spellEnd"/>
-      <w:r>
-        <w:rPr>
-          <w:i/>
-          <w:lang w:val="en-US"/>
-        </w:rPr>
-        <w:t>(</w:t>
-      </w:r>
-      <w:proofErr w:type="gramEnd"/>
-      <w:r>
-        <w:rPr>
-          <w:i/>
-          <w:lang w:val="en-US"/>
-        </w:rPr>
-        <w:t xml:space="preserve">) </w:t>
+        <w:t xml:space="preserve">onAdViewable() </w:t>
       </w:r>
       <w:r>
         <w:rPr>
@@ -12325,8 +11646,6 @@
           <w:numId w:val="15"/>
         </w:numPr>
       </w:pPr>
-      <w:proofErr w:type="spellStart"/>
-      <w:proofErr w:type="gramStart"/>
       <w:r>
         <w:rPr>
           <w:i/>
@@ -12334,37 +11653,27 @@
         </w:rPr>
         <w:t>onDownloadError</w:t>
       </w:r>
-      <w:proofErr w:type="spellEnd"/>
       <w:r>
         <w:rPr>
           <w:i/>
         </w:rPr>
-        <w:t>(</w:t>
-      </w:r>
-      <w:proofErr w:type="gramEnd"/>
+        <w:t>()</w:t>
+      </w:r>
+      <w:r>
+        <w:t xml:space="preserve"> which is invoked if downloading ad content fails for any reason.</w:t>
+      </w:r>
+    </w:p>
+    <w:p>
+      <w:r>
+        <w:t xml:space="preserve">The </w:t>
+      </w:r>
       <w:r>
         <w:rPr>
           <w:i/>
-        </w:rPr>
-        <w:t>)</w:t>
-      </w:r>
-      <w:r>
-        <w:t xml:space="preserve"> which is invoked if downloading ad content fails for any reason.</w:t>
-      </w:r>
-    </w:p>
-    <w:p>
-      <w:r>
-        <w:t xml:space="preserve">The </w:t>
-      </w:r>
-      <w:proofErr w:type="spellStart"/>
-      <w:r>
-        <w:rPr>
-          <w:i/>
           <w:lang w:val="en-US"/>
         </w:rPr>
         <w:t>onDownloadError</w:t>
       </w:r>
-      <w:proofErr w:type="spellEnd"/>
       <w:r>
         <w:t>() method will be invoked if no ad is received from the ad server. An example implementation of this interface which shows how to detect this condition is as follows:</w:t>
       </w:r>
@@ -12419,7 +11728,6 @@
               </w:rPr>
               <w:t>.</w:t>
             </w:r>
-            <w:proofErr w:type="spellStart"/>
             <w:r>
               <w:rPr>
                 <w:rFonts w:ascii="Courier New" w:hAnsi="Courier New" w:cs="Courier New"/>
@@ -12428,18 +11736,7 @@
                 <w:szCs w:val="20"/>
                 <w:lang w:val="en-US"/>
               </w:rPr>
-              <w:t>getAdDelegate</w:t>
-            </w:r>
-            <w:proofErr w:type="spellEnd"/>
-            <w:r>
-              <w:rPr>
-                <w:rFonts w:ascii="Courier New" w:hAnsi="Courier New" w:cs="Courier New"/>
-                <w:color w:val="000000"/>
-                <w:sz w:val="20"/>
-                <w:szCs w:val="20"/>
-                <w:lang w:val="en-US"/>
-              </w:rPr>
-              <w:t>().</w:t>
+              <w:t>getAdDelegate().</w:t>
             </w:r>
             <w:r>
               <w:rPr>
@@ -12512,7 +11809,6 @@
               </w:rPr>
               <w:t xml:space="preserve"> </w:t>
             </w:r>
-            <w:proofErr w:type="spellStart"/>
             <w:r>
               <w:rPr>
                 <w:rFonts w:ascii="Courier New" w:hAnsi="Courier New" w:cs="Courier New"/>
@@ -12523,7 +11819,6 @@
               </w:rPr>
               <w:t>MASTAdDelegate.AdDownloadEventHandler</w:t>
             </w:r>
-            <w:proofErr w:type="spellEnd"/>
             <w:r>
               <w:rPr>
                 <w:rFonts w:ascii="Courier New" w:hAnsi="Courier New" w:cs="Courier New"/>
@@ -12628,7 +11923,6 @@
               </w:rPr>
               <w:t xml:space="preserve"> </w:t>
             </w:r>
-            <w:proofErr w:type="spellStart"/>
             <w:r>
               <w:rPr>
                 <w:rFonts w:ascii="Courier New" w:hAnsi="Courier New" w:cs="Courier New"/>
@@ -12639,7 +11933,6 @@
               </w:rPr>
               <w:t>onDownloadError</w:t>
             </w:r>
-            <w:proofErr w:type="spellEnd"/>
             <w:r>
               <w:rPr>
                 <w:rFonts w:ascii="Courier New" w:hAnsi="Courier New" w:cs="Courier New"/>
@@ -12899,27 +12192,7 @@
                 <w:szCs w:val="20"/>
                 <w:lang w:val="en-US"/>
               </w:rPr>
-              <w:t xml:space="preserve">    // … other </w:t>
-            </w:r>
-            <w:proofErr w:type="spellStart"/>
-            <w:r>
-              <w:rPr>
-                <w:rFonts w:ascii="Courier New" w:hAnsi="Courier New" w:cs="Courier New"/>
-                <w:sz w:val="20"/>
-                <w:szCs w:val="20"/>
-                <w:lang w:val="en-US"/>
-              </w:rPr>
-              <w:t>AdDownloadEventHandler</w:t>
-            </w:r>
-            <w:proofErr w:type="spellEnd"/>
-            <w:r>
-              <w:rPr>
-                <w:rFonts w:ascii="Courier New" w:hAnsi="Courier New" w:cs="Courier New"/>
-                <w:sz w:val="20"/>
-                <w:szCs w:val="20"/>
-                <w:lang w:val="en-US"/>
-              </w:rPr>
-              <w:t xml:space="preserve"> methods here …</w:t>
+              <w:t xml:space="preserve">    // … other AdDownloadEventHandler methods here …</w:t>
             </w:r>
           </w:p>
           <w:p>
@@ -12979,7 +12252,6 @@
       <w:r>
         <w:t xml:space="preserve">defined in the </w:t>
       </w:r>
-      <w:proofErr w:type="spellStart"/>
       <w:r>
         <w:rPr>
           <w:i/>
@@ -12987,7 +12259,6 @@
         </w:rPr>
         <w:t>MASTAd</w:t>
       </w:r>
-      <w:proofErr w:type="spellEnd"/>
       <w:r>
         <w:rPr>
           <w:i/>
@@ -13024,7 +12295,7 @@
       <w:r>
         <w:t xml:space="preserve">You will find more thorough, complex examples and additional use cases in the sample application and documentation distributed with the SDK. Both the sample app and the SDK itself are available in source code form from: </w:t>
       </w:r>
-      <w:hyperlink r:id="rId26" w:history="1">
+      <w:hyperlink r:id="rId27" w:history="1">
         <w:r>
           <w:rPr>
             <w:rStyle w:val="Hyperlink"/>
@@ -13040,7 +12311,7 @@
       <w:r>
         <w:t xml:space="preserve">You can also find additional documentation, information, and other supported platforms on our developer wiki at: </w:t>
       </w:r>
-      <w:hyperlink r:id="rId27" w:history="1">
+      <w:hyperlink r:id="rId28" w:history="1">
         <w:r>
           <w:rPr>
             <w:rStyle w:val="Hyperlink"/>
@@ -13060,8 +12331,8 @@
       </w:pPr>
     </w:p>
     <w:sectPr>
-      <w:headerReference w:type="default" r:id="rId28"/>
-      <w:footerReference w:type="default" r:id="rId29"/>
+      <w:headerReference w:type="default" r:id="rId29"/>
+      <w:footerReference w:type="default" r:id="rId30"/>
       <w:pgSz w:w="11906" w:h="16838"/>
       <w:pgMar w:top="1134" w:right="850" w:bottom="1134" w:left="1701" w:header="708" w:footer="708" w:gutter="0"/>
       <w:cols w:space="708"/>
@@ -13173,7 +12444,7 @@
         <w:noProof/>
         <w:lang w:val="en-US"/>
       </w:rPr>
-      <w:t>1</w:t>
+      <w:t>3</w:t>
     </w:r>
     <w:r>
       <w:fldChar w:fldCharType="end"/>
@@ -16396,7 +15667,7 @@
 </file>
 
 <file path=customXml/itemProps1.xml><?xml version="1.0" encoding="utf-8"?>
-<ds:datastoreItem xmlns:ds="http://schemas.openxmlformats.org/officeDocument/2006/customXml" ds:itemID="{C0388826-8FAC-4112-AFB2-CCCC562FB71D}">
+<ds:datastoreItem xmlns:ds="http://schemas.openxmlformats.org/officeDocument/2006/customXml" ds:itemID="{62CF4C77-0887-4A88-A568-E4343A6F4FD9}">
   <ds:schemaRefs>
     <ds:schemaRef ds:uri="http://schemas.openxmlformats.org/officeDocument/2006/bibliography"/>
   </ds:schemaRefs>

</xml_diff>

<commit_message>
- Bump SDK version - Typo fixes in Documentation - Include any server error code in ad data object - Fix hasContent predicate for image case in ad data object - Add server error parsing to data parser - Cleanup error messages, remove ormma references - Add new public removeCotent method - Handle no ad retrned from server use case - Deactivate unneeded resize to old size code - Fix mix-matched download end / ad viewable callback invocations - Deactivate unused device ID code - Tighten up checks for setting read-only parameters on ad requestCounter
</commit_message>
<xml_diff>
--- a/Version3/Sources/MASTAdView/Documentation/mOcean_Android_Developer_Documentation.docx
+++ b/Version3/Sources/MASTAdView/Documentation/mOcean_Android_Developer_Documentation.docx
@@ -1939,24 +1939,15 @@
           <w:rFonts w:asciiTheme="minorHAnsi" w:hAnsiTheme="minorHAnsi" w:cstheme="minorHAnsi"/>
           <w:lang w:val="en-US"/>
         </w:rPr>
-        <w:t xml:space="preserve">What’s new in </w:t>
-      </w:r>
-      <w:proofErr w:type="gramStart"/>
+        <w:t>What’s new in 3.0</w:t>
+      </w:r>
       <w:r>
         <w:rPr>
           <w:rFonts w:asciiTheme="minorHAnsi" w:hAnsiTheme="minorHAnsi" w:cstheme="minorHAnsi"/>
-          <w:lang w:val="en-US"/>
-        </w:rPr>
-        <w:t>3.0</w:t>
-      </w:r>
-      <w:r>
-        <w:rPr>
-          <w:rFonts w:asciiTheme="minorHAnsi" w:hAnsiTheme="minorHAnsi" w:cstheme="minorHAnsi"/>
         </w:rPr>
         <w:t>:</w:t>
       </w:r>
       <w:bookmarkEnd w:id="2"/>
-      <w:proofErr w:type="gramEnd"/>
     </w:p>
     <w:p>
       <w:pPr>
@@ -2060,21 +2051,7 @@
         <w:rPr>
           <w:lang w:val="en-US"/>
         </w:rPr>
-        <w:t xml:space="preserve">Callback interfaces have been expanded and renamed. See the new </w:t>
-      </w:r>
-      <w:proofErr w:type="spellStart"/>
-      <w:r>
-        <w:rPr>
-          <w:lang w:val="en-US"/>
-        </w:rPr>
-        <w:t>MASTAdDelegate</w:t>
-      </w:r>
-      <w:proofErr w:type="spellEnd"/>
-      <w:r>
-        <w:rPr>
-          <w:lang w:val="en-US"/>
-        </w:rPr>
-        <w:t xml:space="preserve"> class documentation.</w:t>
+        <w:t>Callback interfaces have been expanded and renamed. See the new MASTAdDelegate class documentation.</w:t>
       </w:r>
     </w:p>
     <w:p>
@@ -2092,21 +2069,7 @@
         <w:rPr>
           <w:lang w:val="en-US"/>
         </w:rPr>
-        <w:t xml:space="preserve">Ad request parameter support has been streamlined and simplified. See the new </w:t>
-      </w:r>
-      <w:proofErr w:type="spellStart"/>
-      <w:r>
-        <w:rPr>
-          <w:lang w:val="en-US"/>
-        </w:rPr>
-        <w:t>MASTAdRequest</w:t>
-      </w:r>
-      <w:proofErr w:type="spellEnd"/>
-      <w:r>
-        <w:rPr>
-          <w:lang w:val="en-US"/>
-        </w:rPr>
-        <w:t xml:space="preserve"> class documentation.</w:t>
+        <w:t>Ad request parameter support has been streamlined and simplified. See the new MASTAdRequest class documentation.</w:t>
       </w:r>
     </w:p>
     <w:p>
@@ -2130,35 +2093,7 @@
         <w:rPr>
           <w:lang w:val="en-US"/>
         </w:rPr>
-        <w:t xml:space="preserve"> now have </w:t>
-      </w:r>
-      <w:proofErr w:type="spellStart"/>
-      <w:r>
-        <w:rPr>
-          <w:lang w:val="en-US"/>
-        </w:rPr>
-        <w:t>javadoc</w:t>
-      </w:r>
-      <w:proofErr w:type="spellEnd"/>
-      <w:r>
-        <w:rPr>
-          <w:lang w:val="en-US"/>
-        </w:rPr>
-        <w:t xml:space="preserve"> documentation. HTML versions of this are included in the Documentation\</w:t>
-      </w:r>
-      <w:proofErr w:type="spellStart"/>
-      <w:r>
-        <w:rPr>
-          <w:lang w:val="en-US"/>
-        </w:rPr>
-        <w:t>javadoc</w:t>
-      </w:r>
-      <w:proofErr w:type="spellEnd"/>
-      <w:r>
-        <w:rPr>
-          <w:lang w:val="en-US"/>
-        </w:rPr>
-        <w:t xml:space="preserve"> folder of the SDK release, replacing the version formerly included in this document.</w:t>
+        <w:t xml:space="preserve"> now have javadoc documentation. HTML versions of this are included in the Documentation\javadoc folder of the SDK release, replacing the version formerly included in this document.</w:t>
       </w:r>
     </w:p>
     <w:p>
@@ -2176,35 +2111,7 @@
         <w:rPr>
           <w:lang w:val="en-US"/>
         </w:rPr>
-        <w:t xml:space="preserve">Diagnostic logging simplified, only two log levels now used – DEBUG and ERROR. See the </w:t>
-      </w:r>
-      <w:proofErr w:type="spellStart"/>
-      <w:r>
-        <w:rPr>
-          <w:lang w:val="en-US"/>
-        </w:rPr>
-        <w:t>MASTAdLog</w:t>
-      </w:r>
-      <w:proofErr w:type="spellEnd"/>
-      <w:r>
-        <w:rPr>
-          <w:lang w:val="en-US"/>
-        </w:rPr>
-        <w:t xml:space="preserve"> class documentation. New delegate callbacks support application control of logging behavior. See the </w:t>
-      </w:r>
-      <w:proofErr w:type="spellStart"/>
-      <w:r>
-        <w:rPr>
-          <w:lang w:val="en-US"/>
-        </w:rPr>
-        <w:t>MASTAdDelegate</w:t>
-      </w:r>
-      <w:proofErr w:type="spellEnd"/>
-      <w:r>
-        <w:rPr>
-          <w:lang w:val="en-US"/>
-        </w:rPr>
-        <w:t xml:space="preserve"> class documentation.</w:t>
+        <w:t>Diagnostic logging simplified, only two log levels now used – DEBUG and ERROR. See the MASTAdLog class documentation. New delegate callbacks support application control of logging behavior. See the MASTAdDelegate class documentation.</w:t>
       </w:r>
     </w:p>
     <w:p>
@@ -2234,21 +2141,7 @@
         <w:rPr>
           <w:lang w:val="en-US"/>
         </w:rPr>
-        <w:t xml:space="preserve"> perform an implicit </w:t>
-      </w:r>
-      <w:proofErr w:type="gramStart"/>
-      <w:r>
-        <w:rPr>
-          <w:lang w:val="en-US"/>
-        </w:rPr>
-        <w:t>update(</w:t>
-      </w:r>
-      <w:proofErr w:type="gramEnd"/>
-      <w:r>
-        <w:rPr>
-          <w:lang w:val="en-US"/>
-        </w:rPr>
-        <w:t>), removing the need to perform this step in code.</w:t>
+        <w:t xml:space="preserve"> perform an implicit update(), removing the need to perform this step in code.</w:t>
       </w:r>
     </w:p>
     <w:p>
@@ -2266,21 +2159,7 @@
         <w:rPr>
           <w:lang w:val="en-US"/>
         </w:rPr>
-        <w:t xml:space="preserve">New methods for creating and closing interstitial ad </w:t>
-      </w:r>
-      <w:proofErr w:type="gramStart"/>
-      <w:r>
-        <w:rPr>
-          <w:lang w:val="en-US"/>
-        </w:rPr>
-        <w:t>views,</w:t>
-      </w:r>
-      <w:proofErr w:type="gramEnd"/>
-      <w:r>
-        <w:rPr>
-          <w:lang w:val="en-US"/>
-        </w:rPr>
-        <w:t xml:space="preserve"> see the documentation in the MASTAdView class.</w:t>
+        <w:t>New methods for creating and closing interstitial ad views, see the documentation in the MASTAdView class.</w:t>
       </w:r>
     </w:p>
     <w:p>
@@ -2349,21 +2228,7 @@
         <w:rPr>
           <w:lang w:val="en-US"/>
         </w:rPr>
-        <w:t xml:space="preserve">Use the new </w:t>
-      </w:r>
-      <w:proofErr w:type="spellStart"/>
-      <w:r>
-        <w:rPr>
-          <w:lang w:val="en-US"/>
-        </w:rPr>
-        <w:t>MASTAdRequest</w:t>
-      </w:r>
-      <w:proofErr w:type="spellEnd"/>
-      <w:r>
-        <w:rPr>
-          <w:lang w:val="en-US"/>
-        </w:rPr>
-        <w:t xml:space="preserve"> class to set</w:t>
+        <w:t>Use the new MASTAdRequest class to set</w:t>
       </w:r>
       <w:r>
         <w:rPr>
@@ -2381,21 +2246,7 @@
         <w:rPr>
           <w:lang w:val="en-US"/>
         </w:rPr>
-        <w:t>. For example, to change the zone for an existing ad view object named “</w:t>
-      </w:r>
-      <w:proofErr w:type="spellStart"/>
-      <w:r>
-        <w:rPr>
-          <w:lang w:val="en-US"/>
-        </w:rPr>
-        <w:t>adView</w:t>
-      </w:r>
-      <w:proofErr w:type="spellEnd"/>
-      <w:r>
-        <w:rPr>
-          <w:lang w:val="en-US"/>
-        </w:rPr>
-        <w:t>”, the new code looks as follows:</w:t>
+        <w:t>. For example, to change the zone for an existing ad view object named “adView”, the new code looks as follows:</w:t>
       </w:r>
       <w:r>
         <w:rPr>
@@ -2433,8 +2284,6 @@
                 <w:lang w:val="en-US"/>
               </w:rPr>
             </w:pPr>
-            <w:proofErr w:type="spellStart"/>
-            <w:proofErr w:type="gramStart"/>
             <w:r>
               <w:rPr>
                 <w:rFonts w:ascii="Lucida Console" w:hAnsi="Lucida Console" w:cs="Consolas"/>
@@ -2443,10 +2292,18 @@
                 <w:szCs w:val="16"/>
                 <w:lang w:val="en-US"/>
               </w:rPr>
-              <w:t>int</w:t>
-            </w:r>
-            <w:proofErr w:type="spellEnd"/>
-            <w:proofErr w:type="gramEnd"/>
+              <w:t>int newZone = 1234; // Sample, use a zone obtained from your Mocean account rep.</w:t>
+            </w:r>
+          </w:p>
+          <w:p>
+            <w:pPr>
+              <w:pStyle w:val="NoSpacing"/>
+              <w:spacing w:before="120" w:after="120"/>
+              <w:rPr>
+                <w:color w:val="000000" w:themeColor="text1"/>
+                <w:lang w:val="en-US"/>
+              </w:rPr>
+            </w:pPr>
             <w:r>
               <w:rPr>
                 <w:rFonts w:ascii="Lucida Console" w:hAnsi="Lucida Console" w:cs="Consolas"/>
@@ -2455,94 +2312,7 @@
                 <w:szCs w:val="16"/>
                 <w:lang w:val="en-US"/>
               </w:rPr>
-              <w:t xml:space="preserve"> </w:t>
-            </w:r>
-            <w:proofErr w:type="spellStart"/>
-            <w:r>
-              <w:rPr>
-                <w:rFonts w:ascii="Lucida Console" w:hAnsi="Lucida Console" w:cs="Consolas"/>
-                <w:color w:val="000000" w:themeColor="text1"/>
-                <w:sz w:val="16"/>
-                <w:szCs w:val="16"/>
-                <w:lang w:val="en-US"/>
-              </w:rPr>
-              <w:t>newZone</w:t>
-            </w:r>
-            <w:proofErr w:type="spellEnd"/>
-            <w:r>
-              <w:rPr>
-                <w:rFonts w:ascii="Lucida Console" w:hAnsi="Lucida Console" w:cs="Consolas"/>
-                <w:color w:val="000000" w:themeColor="text1"/>
-                <w:sz w:val="16"/>
-                <w:szCs w:val="16"/>
-                <w:lang w:val="en-US"/>
-              </w:rPr>
-              <w:t xml:space="preserve"> = 1234; // Sample, use a zone obtained from your Mocean account rep.</w:t>
-            </w:r>
-          </w:p>
-          <w:p>
-            <w:pPr>
-              <w:pStyle w:val="NoSpacing"/>
-              <w:spacing w:before="120" w:after="120"/>
-              <w:rPr>
-                <w:color w:val="000000" w:themeColor="text1"/>
-                <w:lang w:val="en-US"/>
-              </w:rPr>
-            </w:pPr>
-            <w:proofErr w:type="spellStart"/>
-            <w:r>
-              <w:rPr>
-                <w:rFonts w:ascii="Lucida Console" w:hAnsi="Lucida Console" w:cs="Consolas"/>
-                <w:color w:val="000000" w:themeColor="text1"/>
-                <w:sz w:val="16"/>
-                <w:szCs w:val="16"/>
-                <w:lang w:val="en-US"/>
-              </w:rPr>
-              <w:t>adview.getAdRequest</w:t>
-            </w:r>
-            <w:proofErr w:type="spellEnd"/>
-            <w:r>
-              <w:rPr>
-                <w:rFonts w:ascii="Lucida Console" w:hAnsi="Lucida Console" w:cs="Consolas"/>
-                <w:color w:val="000000" w:themeColor="text1"/>
-                <w:sz w:val="16"/>
-                <w:szCs w:val="16"/>
-                <w:lang w:val="en-US"/>
-              </w:rPr>
-              <w:t>().</w:t>
-            </w:r>
-            <w:proofErr w:type="spellStart"/>
-            <w:r>
-              <w:rPr>
-                <w:rFonts w:ascii="Lucida Console" w:hAnsi="Lucida Console" w:cs="Consolas"/>
-                <w:color w:val="000000" w:themeColor="text1"/>
-                <w:sz w:val="16"/>
-                <w:szCs w:val="16"/>
-                <w:lang w:val="en-US"/>
-              </w:rPr>
-              <w:t>setProperty</w:t>
-            </w:r>
-            <w:proofErr w:type="spellEnd"/>
-            <w:r>
-              <w:rPr>
-                <w:rFonts w:ascii="Lucida Console" w:hAnsi="Lucida Console" w:cs="Consolas"/>
-                <w:color w:val="000000" w:themeColor="text1"/>
-                <w:sz w:val="16"/>
-                <w:szCs w:val="16"/>
-                <w:lang w:val="en-US"/>
-              </w:rPr>
-              <w:t>(</w:t>
-            </w:r>
-            <w:proofErr w:type="spellStart"/>
-            <w:r>
-              <w:rPr>
-                <w:rFonts w:ascii="Lucida Console" w:hAnsi="Lucida Console" w:cs="Consolas"/>
-                <w:color w:val="000000" w:themeColor="text1"/>
-                <w:sz w:val="16"/>
-                <w:szCs w:val="16"/>
-                <w:lang w:val="en-US"/>
-              </w:rPr>
-              <w:t>MASTAdRequest.</w:t>
+              <w:t>adview.getAdRequest().setProperty(MASTAdRequest.</w:t>
             </w:r>
             <w:r>
               <w:rPr>
@@ -2556,7 +2326,6 @@
               </w:rPr>
               <w:t>parameter_zone</w:t>
             </w:r>
-            <w:proofErr w:type="spellEnd"/>
             <w:r>
               <w:rPr>
                 <w:rFonts w:ascii="Lucida Console" w:hAnsi="Lucida Console" w:cs="Consolas"/>
@@ -2565,29 +2334,7 @@
                 <w:szCs w:val="16"/>
                 <w:lang w:val="en-US"/>
               </w:rPr>
-              <w:t xml:space="preserve">, </w:t>
-            </w:r>
-            <w:proofErr w:type="spellStart"/>
-            <w:r>
-              <w:rPr>
-                <w:rFonts w:ascii="Lucida Console" w:hAnsi="Lucida Console" w:cs="Consolas"/>
-                <w:color w:val="000000" w:themeColor="text1"/>
-                <w:sz w:val="16"/>
-                <w:szCs w:val="16"/>
-                <w:lang w:val="en-US"/>
-              </w:rPr>
-              <w:t>newZone</w:t>
-            </w:r>
-            <w:proofErr w:type="spellEnd"/>
-            <w:r>
-              <w:rPr>
-                <w:rFonts w:ascii="Lucida Console" w:hAnsi="Lucida Console" w:cs="Consolas"/>
-                <w:color w:val="000000" w:themeColor="text1"/>
-                <w:sz w:val="16"/>
-                <w:szCs w:val="16"/>
-                <w:lang w:val="en-US"/>
-              </w:rPr>
-              <w:t>);</w:t>
+              <w:t>, newZone);</w:t>
             </w:r>
           </w:p>
         </w:tc>
@@ -2606,21 +2353,7 @@
           <w:lang w:val="en-US"/>
         </w:rPr>
         <w:br/>
-        <w:t xml:space="preserve">Only a small set of key parameters exist as named parameters in this version. Any others can be set via the </w:t>
-      </w:r>
-      <w:proofErr w:type="spellStart"/>
-      <w:r>
-        <w:rPr>
-          <w:lang w:val="en-US"/>
-        </w:rPr>
-        <w:t>custom_parameters</w:t>
-      </w:r>
-      <w:proofErr w:type="spellEnd"/>
-      <w:r>
-        <w:rPr>
-          <w:lang w:val="en-US"/>
-        </w:rPr>
-        <w:t xml:space="preserve"> map object. The full set of available ad request parameters supported by the Mocean back-end are documented online at:</w:t>
+        <w:t>Only a small set of key parameters exist as named parameters in this version. Any others can be set via the custom_parameters map object. The full set of available ad request parameters supported by the Mocean back-end are documented online at:</w:t>
       </w:r>
       <w:r>
         <w:rPr>
@@ -2665,7 +2398,6 @@
         </w:rPr>
         <w:t xml:space="preserve">Use the new </w:t>
       </w:r>
-      <w:proofErr w:type="spellStart"/>
       <w:r>
         <w:rPr>
           <w:rFonts w:ascii="Lucida Console" w:hAnsi="Lucida Console" w:cstheme="minorHAnsi"/>
@@ -2674,7 +2406,6 @@
         </w:rPr>
         <w:t>MASTAdDelegate</w:t>
       </w:r>
-      <w:proofErr w:type="spellEnd"/>
       <w:r>
         <w:rPr>
           <w:rFonts w:asciiTheme="minorHAnsi" w:hAnsiTheme="minorHAnsi" w:cstheme="minorHAnsi"/>
@@ -2737,7 +2468,6 @@
                 <w:lang w:val="en-US"/>
               </w:rPr>
             </w:pPr>
-            <w:proofErr w:type="spellStart"/>
             <w:r>
               <w:rPr>
                 <w:rFonts w:ascii="Lucida Console" w:hAnsi="Lucida Console" w:cs="Consolas"/>
@@ -2748,7 +2478,6 @@
               </w:rPr>
               <w:t>MASTOnAdClickListener</w:t>
             </w:r>
-            <w:proofErr w:type="spellEnd"/>
           </w:p>
           <w:p>
             <w:pPr>
@@ -2812,7 +2541,6 @@
                 <w:shd w:val="clear" w:color="auto" w:fill="FFFFFF"/>
               </w:rPr>
             </w:pPr>
-            <w:proofErr w:type="spellStart"/>
             <w:r>
               <w:rPr>
                 <w:rFonts w:ascii="Lucida Console" w:eastAsiaTheme="majorEastAsia" w:hAnsi="Lucida Console"/>
@@ -2829,7 +2557,6 @@
               </w:rPr>
               <w:t>.AdActivityEventHandler</w:t>
             </w:r>
-            <w:proofErr w:type="spellEnd"/>
             <w:r>
               <w:rPr>
                 <w:rFonts w:ascii="Lucida Console" w:hAnsi="Lucida Console"/>
@@ -2852,7 +2579,6 @@
                 <w:color w:val="000000" w:themeColor="text1"/>
               </w:rPr>
             </w:pPr>
-            <w:proofErr w:type="spellStart"/>
             <w:r>
               <w:rPr>
                 <w:rFonts w:ascii="Consolas" w:hAnsi="Consolas" w:cs="Consolas"/>
@@ -2860,7 +2586,6 @@
               </w:rPr>
               <w:t>onAdClicked</w:t>
             </w:r>
-            <w:proofErr w:type="spellEnd"/>
             <w:r>
               <w:rPr>
                 <w:rFonts w:ascii="Consolas" w:hAnsi="Consolas" w:cs="Consolas"/>
@@ -2884,7 +2609,6 @@
                 <w:color w:val="000000"/>
               </w:rPr>
             </w:pPr>
-            <w:proofErr w:type="spellStart"/>
             <w:r>
               <w:rPr>
                 <w:rFonts w:ascii="Lucida Console" w:hAnsi="Lucida Console" w:cs="Consolas"/>
@@ -2892,7 +2616,6 @@
               </w:rPr>
               <w:t>MASTOnAdDownload</w:t>
             </w:r>
-            <w:proofErr w:type="spellEnd"/>
           </w:p>
           <w:p>
             <w:pPr>
@@ -2967,7 +2690,6 @@
               </w:rPr>
             </w:pPr>
             <w:hyperlink r:id="rId10" w:tooltip="interface in com.MASTAdView" w:history="1">
-              <w:proofErr w:type="spellStart"/>
               <w:r>
                 <w:rPr>
                   <w:rStyle w:val="Hyperlink"/>
@@ -2978,7 +2700,6 @@
                 </w:rPr>
                 <w:t>MASTAdDelegate.AdDownloadEventHandler</w:t>
               </w:r>
-              <w:proofErr w:type="spellEnd"/>
             </w:hyperlink>
           </w:p>
           <w:p>
@@ -2993,7 +2714,6 @@
                 <w:color w:val="000000" w:themeColor="text1"/>
               </w:rPr>
             </w:pPr>
-            <w:proofErr w:type="spellStart"/>
             <w:r>
               <w:rPr>
                 <w:rFonts w:ascii="Lucida Console" w:hAnsi="Lucida Console"/>
@@ -3001,17 +2721,7 @@
                 <w:color w:val="000000" w:themeColor="text1"/>
                 <w:shd w:val="clear" w:color="auto" w:fill="FFFFFF"/>
               </w:rPr>
-              <w:t>onDownloadbegin</w:t>
-            </w:r>
-            <w:proofErr w:type="spellEnd"/>
-            <w:r>
-              <w:rPr>
-                <w:rFonts w:ascii="Lucida Console" w:hAnsi="Lucida Console"/>
-                <w:bCs/>
-                <w:color w:val="000000" w:themeColor="text1"/>
-                <w:shd w:val="clear" w:color="auto" w:fill="FFFFFF"/>
-              </w:rPr>
-              <w:t>()</w:t>
+              <w:t>onDownloadbegin()</w:t>
             </w:r>
           </w:p>
           <w:p>
@@ -3026,7 +2736,6 @@
                 <w:color w:val="000000" w:themeColor="text1"/>
               </w:rPr>
             </w:pPr>
-            <w:proofErr w:type="spellStart"/>
             <w:r>
               <w:rPr>
                 <w:rFonts w:ascii="Lucida Console" w:hAnsi="Lucida Console"/>
@@ -3036,7 +2745,6 @@
               </w:rPr>
               <w:t>onDownloadEnd</w:t>
             </w:r>
-            <w:proofErr w:type="spellEnd"/>
             <w:r>
               <w:rPr>
                 <w:rFonts w:ascii="Lucida Console" w:hAnsi="Lucida Console"/>
@@ -3059,7 +2767,6 @@
                 <w:color w:val="000000" w:themeColor="text1"/>
               </w:rPr>
             </w:pPr>
-            <w:proofErr w:type="spellStart"/>
             <w:r>
               <w:rPr>
                 <w:rFonts w:ascii="Lucida Console" w:hAnsi="Lucida Console"/>
@@ -3067,17 +2774,7 @@
                 <w:color w:val="000000" w:themeColor="text1"/>
                 <w:shd w:val="clear" w:color="auto" w:fill="FFFFFF"/>
               </w:rPr>
-              <w:t>onDownloadError</w:t>
-            </w:r>
-            <w:proofErr w:type="spellEnd"/>
-            <w:r>
-              <w:rPr>
-                <w:rFonts w:ascii="Lucida Console" w:hAnsi="Lucida Console"/>
-                <w:bCs/>
-                <w:color w:val="000000" w:themeColor="text1"/>
-                <w:shd w:val="clear" w:color="auto" w:fill="FFFFFF"/>
-              </w:rPr>
-              <w:t>()</w:t>
+              <w:t>onDownloadError()</w:t>
             </w:r>
           </w:p>
         </w:tc>
@@ -3095,7 +2792,6 @@
                 <w:color w:val="000000"/>
               </w:rPr>
             </w:pPr>
-            <w:proofErr w:type="spellStart"/>
             <w:r>
               <w:rPr>
                 <w:rFonts w:ascii="Lucida Console" w:hAnsi="Lucida Console" w:cs="Consolas"/>
@@ -3103,7 +2799,6 @@
               </w:rPr>
               <w:t>MASTOnOrmmaListener</w:t>
             </w:r>
-            <w:proofErr w:type="spellEnd"/>
           </w:p>
           <w:p>
             <w:pPr>
@@ -3158,7 +2853,6 @@
               <w:br/>
             </w:r>
             <w:hyperlink r:id="rId11" w:tooltip="interface in com.MASTAdView" w:history="1">
-              <w:proofErr w:type="spellStart"/>
               <w:r>
                 <w:rPr>
                   <w:rStyle w:val="Hyperlink"/>
@@ -3179,7 +2873,6 @@
                 </w:rPr>
                 <w:t>EventHandler</w:t>
               </w:r>
-              <w:proofErr w:type="spellEnd"/>
             </w:hyperlink>
           </w:p>
           <w:p>
@@ -3194,7 +2887,6 @@
                 <w:color w:val="000000" w:themeColor="text1"/>
               </w:rPr>
             </w:pPr>
-            <w:proofErr w:type="spellStart"/>
             <w:r>
               <w:rPr>
                 <w:rFonts w:ascii="Lucida Console" w:hAnsi="Lucida Console"/>
@@ -3211,17 +2903,7 @@
                 <w:color w:val="000000" w:themeColor="text1"/>
                 <w:shd w:val="clear" w:color="auto" w:fill="FFFFFF"/>
               </w:rPr>
-              <w:t>Event</w:t>
-            </w:r>
-            <w:proofErr w:type="spellEnd"/>
-            <w:r>
-              <w:rPr>
-                <w:rFonts w:ascii="Lucida Console" w:hAnsi="Lucida Console"/>
-                <w:bCs/>
-                <w:color w:val="000000" w:themeColor="text1"/>
-                <w:shd w:val="clear" w:color="auto" w:fill="FFFFFF"/>
-              </w:rPr>
-              <w:t>()</w:t>
+              <w:t>Event()</w:t>
             </w:r>
           </w:p>
         </w:tc>
@@ -3239,7 +2921,6 @@
                 <w:color w:val="000000"/>
               </w:rPr>
             </w:pPr>
-            <w:proofErr w:type="spellStart"/>
             <w:r>
               <w:rPr>
                 <w:rFonts w:ascii="Lucida Console" w:hAnsi="Lucida Console" w:cs="Consolas"/>
@@ -3247,7 +2928,6 @@
               </w:rPr>
               <w:t>MASTOnThirdPartyRequest</w:t>
             </w:r>
-            <w:proofErr w:type="spellEnd"/>
           </w:p>
           <w:p>
             <w:pPr>
@@ -3284,7 +2964,6 @@
               </w:rPr>
             </w:pPr>
             <w:hyperlink r:id="rId12" w:tooltip="interface in com.MASTAdView" w:history="1">
-              <w:proofErr w:type="spellStart"/>
               <w:r>
                 <w:rPr>
                   <w:rStyle w:val="Hyperlink"/>
@@ -3295,7 +2974,6 @@
                 </w:rPr>
                 <w:t>MASTAdDelegate.ThirdPartyEventHandler</w:t>
               </w:r>
-              <w:proofErr w:type="spellEnd"/>
             </w:hyperlink>
           </w:p>
           <w:p>
@@ -3310,7 +2988,6 @@
                 <w:color w:val="000000" w:themeColor="text1"/>
               </w:rPr>
             </w:pPr>
-            <w:proofErr w:type="spellStart"/>
             <w:r>
               <w:rPr>
                 <w:rFonts w:ascii="Lucida Console" w:hAnsi="Lucida Console"/>
@@ -3318,17 +2995,7 @@
                 <w:color w:val="000000" w:themeColor="text1"/>
                 <w:shd w:val="clear" w:color="auto" w:fill="FFFFFF"/>
               </w:rPr>
-              <w:t>onThirdPartyEvent</w:t>
-            </w:r>
-            <w:proofErr w:type="spellEnd"/>
-            <w:r>
-              <w:rPr>
-                <w:rFonts w:ascii="Lucida Console" w:hAnsi="Lucida Console"/>
-                <w:bCs/>
-                <w:color w:val="000000" w:themeColor="text1"/>
-                <w:shd w:val="clear" w:color="auto" w:fill="FFFFFF"/>
-              </w:rPr>
-              <w:t>()</w:t>
+              <w:t>onThirdPartyEvent()</w:t>
             </w:r>
           </w:p>
         </w:tc>
@@ -3346,7 +3013,6 @@
                 <w:color w:val="000000"/>
               </w:rPr>
             </w:pPr>
-            <w:proofErr w:type="spellStart"/>
             <w:r>
               <w:rPr>
                 <w:rFonts w:ascii="Lucida Console" w:hAnsi="Lucida Console" w:cs="Consolas"/>
@@ -3354,7 +3020,6 @@
               </w:rPr>
               <w:t>MASTOnActivityHandler</w:t>
             </w:r>
-            <w:proofErr w:type="spellEnd"/>
           </w:p>
           <w:p>
             <w:pPr>
@@ -3367,21 +3032,12 @@
                 <w:rFonts w:ascii="Lucida Console" w:hAnsi="Lucida Console"/>
               </w:rPr>
             </w:pPr>
-            <w:proofErr w:type="spellStart"/>
             <w:r>
               <w:rPr>
                 <w:rFonts w:ascii="Consolas" w:hAnsi="Consolas" w:cs="Consolas"/>
                 <w:color w:val="000000"/>
               </w:rPr>
-              <w:t>onAttachedToActivity</w:t>
-            </w:r>
-            <w:proofErr w:type="spellEnd"/>
-            <w:r>
-              <w:rPr>
-                <w:rFonts w:ascii="Consolas" w:hAnsi="Consolas" w:cs="Consolas"/>
-                <w:color w:val="000000"/>
-              </w:rPr>
-              <w:t>()</w:t>
+              <w:t>onAttachedToActivity()</w:t>
             </w:r>
           </w:p>
           <w:p>
@@ -3395,21 +3051,12 @@
                 <w:rFonts w:ascii="Lucida Console" w:hAnsi="Lucida Console"/>
               </w:rPr>
             </w:pPr>
-            <w:proofErr w:type="spellStart"/>
             <w:r>
               <w:rPr>
                 <w:rFonts w:ascii="Consolas" w:hAnsi="Consolas" w:cs="Consolas"/>
                 <w:color w:val="000000"/>
               </w:rPr>
-              <w:t>onDetachedFromActivity</w:t>
-            </w:r>
-            <w:proofErr w:type="spellEnd"/>
-            <w:r>
-              <w:rPr>
-                <w:rFonts w:ascii="Consolas" w:hAnsi="Consolas" w:cs="Consolas"/>
-                <w:color w:val="000000"/>
-              </w:rPr>
-              <w:t>()</w:t>
+              <w:t>onDetachedFromActivity()</w:t>
             </w:r>
           </w:p>
         </w:tc>
@@ -3428,7 +3075,6 @@
               </w:rPr>
             </w:pPr>
             <w:hyperlink r:id="rId13" w:tooltip="interface in com.MASTAdView" w:history="1">
-              <w:proofErr w:type="spellStart"/>
               <w:r>
                 <w:rPr>
                   <w:rStyle w:val="Hyperlink"/>
@@ -3439,7 +3085,6 @@
                 </w:rPr>
                 <w:t>MASTAdDelegate.AdActivityEventHandler</w:t>
               </w:r>
-              <w:proofErr w:type="spellEnd"/>
             </w:hyperlink>
           </w:p>
           <w:p>
@@ -3454,21 +3099,12 @@
                 <w:color w:val="000000" w:themeColor="text1"/>
               </w:rPr>
             </w:pPr>
-            <w:proofErr w:type="spellStart"/>
             <w:r>
               <w:rPr>
                 <w:rFonts w:ascii="Consolas" w:hAnsi="Consolas" w:cs="Consolas"/>
                 <w:color w:val="000000"/>
               </w:rPr>
-              <w:t>onAdAttachedToActivity</w:t>
-            </w:r>
-            <w:proofErr w:type="spellEnd"/>
-            <w:r>
-              <w:rPr>
-                <w:rFonts w:ascii="Consolas" w:hAnsi="Consolas" w:cs="Consolas"/>
-                <w:color w:val="000000"/>
-              </w:rPr>
-              <w:t>()</w:t>
+              <w:t>onAdAttachedToActivity()</w:t>
             </w:r>
           </w:p>
           <w:p>
@@ -3483,21 +3119,12 @@
                 <w:color w:val="000000" w:themeColor="text1"/>
               </w:rPr>
             </w:pPr>
-            <w:proofErr w:type="spellStart"/>
             <w:r>
               <w:rPr>
                 <w:rFonts w:ascii="Consolas" w:hAnsi="Consolas" w:cs="Consolas"/>
                 <w:color w:val="000000"/>
               </w:rPr>
-              <w:t>onAdDetachedFromActivity</w:t>
-            </w:r>
-            <w:proofErr w:type="spellEnd"/>
-            <w:r>
-              <w:rPr>
-                <w:rFonts w:ascii="Consolas" w:hAnsi="Consolas" w:cs="Consolas"/>
-                <w:color w:val="000000"/>
-              </w:rPr>
-              <w:t>()</w:t>
+              <w:t>onAdDetachedFromActivity()</w:t>
             </w:r>
           </w:p>
         </w:tc>
@@ -3521,14 +3148,12 @@
       <w:r>
         <w:t>Replace references to the previous Constants class with the new</w:t>
       </w:r>
-      <w:proofErr w:type="spellStart"/>
       <w:r>
         <w:rPr>
           <w:lang w:val="en-US"/>
         </w:rPr>
         <w:t>ly</w:t>
       </w:r>
-      <w:proofErr w:type="spellEnd"/>
       <w:r>
         <w:t xml:space="preserve"> named, </w:t>
       </w:r>
@@ -3855,21 +3480,8 @@
           <w:color w:val="000000"/>
           <w:lang w:val="en-US"/>
         </w:rPr>
-        <w:t xml:space="preserve">&amp; Eclipse IDE with ADT </w:t>
-      </w:r>
-      <w:proofErr w:type="spellStart"/>
-      <w:r>
-        <w:rPr>
-          <w:rFonts w:cstheme="minorHAnsi"/>
-          <w:bCs/>
-          <w:i/>
-          <w:iCs/>
-          <w:color w:val="000000"/>
-          <w:lang w:val="en-US"/>
-        </w:rPr>
-        <w:t>Plugin</w:t>
-      </w:r>
-      <w:proofErr w:type="spellEnd"/>
+        <w:t>&amp; Eclipse IDE with ADT Plugin</w:t>
+      </w:r>
     </w:p>
     <w:p>
       <w:pPr>
@@ -3979,24 +3591,14 @@
       <w:r>
         <w:t xml:space="preserve">If you are not comfortable with Android development, we suggest you review the online Android developer documentation available at: </w:t>
       </w:r>
-      <w:r>
-        <w:fldChar w:fldCharType="begin"/>
-      </w:r>
-      <w:r>
-        <w:instrText>HYPERLINK "http://developer.android.com/guide/index.html"</w:instrText>
-      </w:r>
-      <w:r>
-        <w:fldChar w:fldCharType="separate"/>
-      </w:r>
-      <w:r>
-        <w:rPr>
-          <w:rStyle w:val="Hyperlink"/>
-        </w:rPr>
-        <w:t>http://developer.android.com/guide/index.html</w:t>
-      </w:r>
-      <w:r>
-        <w:fldChar w:fldCharType="end"/>
-      </w:r>
+      <w:hyperlink r:id="rId15" w:history="1">
+        <w:r>
+          <w:rPr>
+            <w:rStyle w:val="Hyperlink"/>
+          </w:rPr>
+          <w:t>http://developer.android.com/guide/index.html</w:t>
+        </w:r>
+      </w:hyperlink>
       <w:r>
         <w:t>.</w:t>
       </w:r>
@@ -4359,9 +3961,8 @@
           <w:color w:val="000000"/>
           <w:lang w:val="en-US"/>
         </w:rPr>
-        <w:t xml:space="preserve">Android Code </w:t>
-      </w:r>
-      <w:proofErr w:type="gramStart"/>
+        <w:t>Android Code I</w:t>
+      </w:r>
       <w:r>
         <w:rPr>
           <w:rFonts w:cstheme="minorHAnsi"/>
@@ -4369,26 +3970,7 @@
           <w:color w:val="000000"/>
           <w:lang w:val="en-US"/>
         </w:rPr>
-        <w:t>I</w:t>
-      </w:r>
-      <w:r>
-        <w:rPr>
-          <w:rFonts w:cstheme="minorHAnsi"/>
-          <w:i/>
-          <w:color w:val="000000"/>
-          <w:lang w:val="en-US"/>
-        </w:rPr>
-        <w:t>nto</w:t>
-      </w:r>
-      <w:proofErr w:type="gramEnd"/>
-      <w:r>
-        <w:rPr>
-          <w:rFonts w:cstheme="minorHAnsi"/>
-          <w:i/>
-          <w:color w:val="000000"/>
-          <w:lang w:val="en-US"/>
-        </w:rPr>
-        <w:t xml:space="preserve"> Workspace</w:t>
+        <w:t>nto Workspace</w:t>
       </w:r>
       <w:r>
         <w:rPr>
@@ -4466,165 +4048,6 @@
                 <pic:pic xmlns:pic="http://schemas.openxmlformats.org/drawingml/2006/picture">
                   <pic:nvPicPr>
                     <pic:cNvPr id="0" name="Picture 1"/>
-                    <pic:cNvPicPr>
-                      <a:picLocks noChangeAspect="1" noChangeArrowheads="1"/>
-                    </pic:cNvPicPr>
-                  </pic:nvPicPr>
-                  <pic:blipFill>
-                    <a:blip r:embed="rId15" cstate="print"/>
-                    <a:srcRect/>
-                    <a:stretch>
-                      <a:fillRect/>
-                    </a:stretch>
-                  </pic:blipFill>
-                  <pic:spPr bwMode="auto">
-                    <a:xfrm>
-                      <a:off x="0" y="0"/>
-                      <a:ext cx="3500438" cy="3667125"/>
-                    </a:xfrm>
-                    <a:prstGeom prst="rect">
-                      <a:avLst/>
-                    </a:prstGeom>
-                    <a:noFill/>
-                    <a:ln w="9525">
-                      <a:noFill/>
-                      <a:miter lim="800000"/>
-                      <a:headEnd/>
-                      <a:tailEnd/>
-                    </a:ln>
-                  </pic:spPr>
-                </pic:pic>
-              </a:graphicData>
-            </a:graphic>
-          </wp:inline>
-        </w:drawing>
-      </w:r>
-    </w:p>
-    <w:p>
-      <w:pPr>
-        <w:pStyle w:val="Caption"/>
-        <w:jc w:val="center"/>
-        <w:rPr>
-          <w:rFonts w:cstheme="minorHAnsi"/>
-          <w:color w:val="000000"/>
-          <w:lang w:val="en-US"/>
-        </w:rPr>
-      </w:pPr>
-      <w:r>
-        <w:t xml:space="preserve">Figure </w:t>
-      </w:r>
-      <w:r>
-        <w:fldChar w:fldCharType="begin"/>
-      </w:r>
-      <w:r>
-        <w:instrText xml:space="preserve"> SEQ Figure \* ARABIC </w:instrText>
-      </w:r>
-      <w:r>
-        <w:fldChar w:fldCharType="separate"/>
-      </w:r>
-      <w:r>
-        <w:rPr>
-          <w:noProof/>
-        </w:rPr>
-        <w:t>1</w:t>
-      </w:r>
-      <w:r>
-        <w:fldChar w:fldCharType="end"/>
-      </w:r>
-      <w:r>
-        <w:t>- Import Existing Project</w:t>
-      </w:r>
-    </w:p>
-    <w:p>
-      <w:pPr>
-        <w:pStyle w:val="NoSpacing"/>
-        <w:keepNext/>
-        <w:numPr>
-          <w:ilvl w:val="1"/>
-          <w:numId w:val="5"/>
-        </w:numPr>
-      </w:pPr>
-      <w:r>
-        <w:rPr>
-          <w:rFonts w:cstheme="minorHAnsi"/>
-          <w:color w:val="000000"/>
-          <w:lang w:val="en-US"/>
-        </w:rPr>
-        <w:t>Browse to the location where you unpacked</w:t>
-      </w:r>
-      <w:r>
-        <w:rPr>
-          <w:rFonts w:cstheme="minorHAnsi"/>
-          <w:color w:val="000000"/>
-          <w:lang w:val="en-US"/>
-        </w:rPr>
-        <w:t xml:space="preserve"> the SDK file and import the </w:t>
-      </w:r>
-      <w:proofErr w:type="spellStart"/>
-      <w:r>
-        <w:rPr>
-          <w:rFonts w:cstheme="minorHAnsi"/>
-          <w:i/>
-          <w:color w:val="000000"/>
-          <w:lang w:val="en-US"/>
-        </w:rPr>
-        <w:t>com.</w:t>
-      </w:r>
-      <w:r>
-        <w:rPr>
-          <w:rFonts w:cstheme="minorHAnsi"/>
-          <w:i/>
-          <w:color w:val="000000"/>
-          <w:lang w:val="en-US"/>
-        </w:rPr>
-        <w:t>MASTAdView</w:t>
-      </w:r>
-      <w:proofErr w:type="spellEnd"/>
-      <w:r>
-        <w:rPr>
-          <w:rFonts w:cstheme="minorHAnsi"/>
-          <w:color w:val="000000"/>
-          <w:lang w:val="en-US"/>
-        </w:rPr>
-        <w:t xml:space="preserve"> project; you can also optionally import the Samples project if you want to work with the SDK sample application. See Figure 2 below for an example.</w:t>
-      </w:r>
-      <w:r>
-        <w:rPr>
-          <w:rFonts w:cstheme="minorHAnsi"/>
-          <w:color w:val="000000"/>
-          <w:lang w:val="en-US"/>
-        </w:rPr>
-        <w:br/>
-      </w:r>
-      <w:r>
-        <w:rPr>
-          <w:rFonts w:cstheme="minorHAnsi"/>
-          <w:color w:val="000000"/>
-          <w:lang w:val="en-US"/>
-        </w:rPr>
-        <w:lastRenderedPageBreak/>
-        <w:br/>
-      </w:r>
-      <w:r>
-        <w:rPr>
-          <w:rFonts w:cstheme="minorHAnsi"/>
-          <w:noProof/>
-          <w:color w:val="000000"/>
-          <w:lang w:val="en-US"/>
-        </w:rPr>
-        <w:drawing>
-          <wp:inline distT="0" distB="0" distL="0" distR="0">
-            <wp:extent cx="3500438" cy="3667125"/>
-            <wp:effectExtent l="19050" t="0" r="4762" b="0"/>
-            <wp:docPr id="4" name="Picture 4"/>
-            <wp:cNvGraphicFramePr>
-              <a:graphicFrameLocks xmlns:a="http://schemas.openxmlformats.org/drawingml/2006/main" noChangeAspect="1"/>
-            </wp:cNvGraphicFramePr>
-            <a:graphic xmlns:a="http://schemas.openxmlformats.org/drawingml/2006/main">
-              <a:graphicData uri="http://schemas.openxmlformats.org/drawingml/2006/picture">
-                <pic:pic xmlns:pic="http://schemas.openxmlformats.org/drawingml/2006/picture">
-                  <pic:nvPicPr>
-                    <pic:cNvPr id="0" name="Picture 4"/>
                     <pic:cNvPicPr>
                       <a:picLocks noChangeAspect="1" noChangeArrowheads="1"/>
                     </pic:cNvPicPr>
@@ -4663,6 +4086,163 @@
       <w:pPr>
         <w:pStyle w:val="Caption"/>
         <w:jc w:val="center"/>
+        <w:rPr>
+          <w:rFonts w:cstheme="minorHAnsi"/>
+          <w:color w:val="000000"/>
+          <w:lang w:val="en-US"/>
+        </w:rPr>
+      </w:pPr>
+      <w:r>
+        <w:t xml:space="preserve">Figure </w:t>
+      </w:r>
+      <w:r>
+        <w:fldChar w:fldCharType="begin"/>
+      </w:r>
+      <w:r>
+        <w:instrText xml:space="preserve"> SEQ Figure \* ARABIC </w:instrText>
+      </w:r>
+      <w:r>
+        <w:fldChar w:fldCharType="separate"/>
+      </w:r>
+      <w:r>
+        <w:rPr>
+          <w:noProof/>
+        </w:rPr>
+        <w:t>1</w:t>
+      </w:r>
+      <w:r>
+        <w:fldChar w:fldCharType="end"/>
+      </w:r>
+      <w:r>
+        <w:t>- Import Existing Project</w:t>
+      </w:r>
+    </w:p>
+    <w:p>
+      <w:pPr>
+        <w:pStyle w:val="NoSpacing"/>
+        <w:keepNext/>
+        <w:numPr>
+          <w:ilvl w:val="1"/>
+          <w:numId w:val="5"/>
+        </w:numPr>
+      </w:pPr>
+      <w:r>
+        <w:rPr>
+          <w:rFonts w:cstheme="minorHAnsi"/>
+          <w:color w:val="000000"/>
+          <w:lang w:val="en-US"/>
+        </w:rPr>
+        <w:t>Browse to the location where you unpacked</w:t>
+      </w:r>
+      <w:r>
+        <w:rPr>
+          <w:rFonts w:cstheme="minorHAnsi"/>
+          <w:color w:val="000000"/>
+          <w:lang w:val="en-US"/>
+        </w:rPr>
+        <w:t xml:space="preserve"> the SDK file and import the </w:t>
+      </w:r>
+      <w:r>
+        <w:rPr>
+          <w:rFonts w:cstheme="minorHAnsi"/>
+          <w:i/>
+          <w:color w:val="000000"/>
+          <w:lang w:val="en-US"/>
+        </w:rPr>
+        <w:t>com.</w:t>
+      </w:r>
+      <w:r>
+        <w:rPr>
+          <w:rFonts w:cstheme="minorHAnsi"/>
+          <w:i/>
+          <w:color w:val="000000"/>
+          <w:lang w:val="en-US"/>
+        </w:rPr>
+        <w:t>MASTAdView</w:t>
+      </w:r>
+      <w:r>
+        <w:rPr>
+          <w:rFonts w:cstheme="minorHAnsi"/>
+          <w:color w:val="000000"/>
+          <w:lang w:val="en-US"/>
+        </w:rPr>
+        <w:t xml:space="preserve"> project; you can also optionally import the Samples project if you want to work with the SDK sample application. See Figure 2 below for an example.</w:t>
+      </w:r>
+      <w:r>
+        <w:rPr>
+          <w:rFonts w:cstheme="minorHAnsi"/>
+          <w:color w:val="000000"/>
+          <w:lang w:val="en-US"/>
+        </w:rPr>
+        <w:br/>
+      </w:r>
+      <w:r>
+        <w:rPr>
+          <w:rFonts w:cstheme="minorHAnsi"/>
+          <w:color w:val="000000"/>
+          <w:lang w:val="en-US"/>
+        </w:rPr>
+        <w:lastRenderedPageBreak/>
+        <w:br/>
+      </w:r>
+      <w:r>
+        <w:rPr>
+          <w:rFonts w:cstheme="minorHAnsi"/>
+          <w:noProof/>
+          <w:color w:val="000000"/>
+          <w:lang w:val="en-US"/>
+        </w:rPr>
+        <w:drawing>
+          <wp:inline distT="0" distB="0" distL="0" distR="0">
+            <wp:extent cx="3500438" cy="3667125"/>
+            <wp:effectExtent l="19050" t="0" r="4762" b="0"/>
+            <wp:docPr id="4" name="Picture 4"/>
+            <wp:cNvGraphicFramePr>
+              <a:graphicFrameLocks xmlns:a="http://schemas.openxmlformats.org/drawingml/2006/main" noChangeAspect="1"/>
+            </wp:cNvGraphicFramePr>
+            <a:graphic xmlns:a="http://schemas.openxmlformats.org/drawingml/2006/main">
+              <a:graphicData uri="http://schemas.openxmlformats.org/drawingml/2006/picture">
+                <pic:pic xmlns:pic="http://schemas.openxmlformats.org/drawingml/2006/picture">
+                  <pic:nvPicPr>
+                    <pic:cNvPr id="0" name="Picture 4"/>
+                    <pic:cNvPicPr>
+                      <a:picLocks noChangeAspect="1" noChangeArrowheads="1"/>
+                    </pic:cNvPicPr>
+                  </pic:nvPicPr>
+                  <pic:blipFill>
+                    <a:blip r:embed="rId17" cstate="print"/>
+                    <a:srcRect/>
+                    <a:stretch>
+                      <a:fillRect/>
+                    </a:stretch>
+                  </pic:blipFill>
+                  <pic:spPr bwMode="auto">
+                    <a:xfrm>
+                      <a:off x="0" y="0"/>
+                      <a:ext cx="3500438" cy="3667125"/>
+                    </a:xfrm>
+                    <a:prstGeom prst="rect">
+                      <a:avLst/>
+                    </a:prstGeom>
+                    <a:noFill/>
+                    <a:ln w="9525">
+                      <a:noFill/>
+                      <a:miter lim="800000"/>
+                      <a:headEnd/>
+                      <a:tailEnd/>
+                    </a:ln>
+                  </pic:spPr>
+                </pic:pic>
+              </a:graphicData>
+            </a:graphic>
+          </wp:inline>
+        </w:drawing>
+      </w:r>
+    </w:p>
+    <w:p>
+      <w:pPr>
+        <w:pStyle w:val="Caption"/>
+        <w:jc w:val="center"/>
       </w:pPr>
       <w:r>
         <w:t xml:space="preserve">Figure </w:t>
@@ -4843,7 +4423,7 @@
                     </pic:cNvPicPr>
                   </pic:nvPicPr>
                   <pic:blipFill>
-                    <a:blip r:embed="rId17" cstate="print"/>
+                    <a:blip r:embed="rId18" cstate="print"/>
                     <a:srcRect/>
                     <a:stretch>
                       <a:fillRect/>
@@ -5029,7 +4609,7 @@
                     </pic:cNvPicPr>
                   </pic:nvPicPr>
                   <pic:blipFill>
-                    <a:blip r:embed="rId18" cstate="print"/>
+                    <a:blip r:embed="rId19" cstate="print"/>
                     <a:srcRect/>
                     <a:stretch>
                       <a:fillRect/>
@@ -5209,29 +4789,7 @@
           <w:color w:val="000000"/>
           <w:lang w:val="en-US"/>
         </w:rPr>
-        <w:t xml:space="preserve">Without this, applications will compile but the resulting </w:t>
-      </w:r>
-      <w:proofErr w:type="spellStart"/>
-      <w:r>
-        <w:rPr>
-          <w:rFonts w:cstheme="minorHAnsi"/>
-          <w:b/>
-          <w:i/>
-          <w:color w:val="000000"/>
-          <w:lang w:val="en-US"/>
-        </w:rPr>
-        <w:t>apk</w:t>
-      </w:r>
-      <w:proofErr w:type="spellEnd"/>
-      <w:r>
-        <w:rPr>
-          <w:rFonts w:cstheme="minorHAnsi"/>
-          <w:b/>
-          <w:i/>
-          <w:color w:val="000000"/>
-          <w:lang w:val="en-US"/>
-        </w:rPr>
-        <w:t xml:space="preserve"> file will not include the required SDK code and the app will crash at runtime due to missing symbols.</w:t>
+        <w:t>Without this, applications will compile but the resulting apk file will not include the required SDK code and the app will crash at runtime due to missing symbols.</w:t>
       </w:r>
     </w:p>
     <w:p>
@@ -5272,7 +4830,7 @@
                     </pic:cNvPicPr>
                   </pic:nvPicPr>
                   <pic:blipFill>
-                    <a:blip r:embed="rId19" cstate="print"/>
+                    <a:blip r:embed="rId20" cstate="print"/>
                     <a:srcRect/>
                     <a:stretch>
                       <a:fillRect/>
@@ -5431,7 +4989,6 @@
         </w:rPr>
         <w:t>Add “</w:t>
       </w:r>
-      <w:proofErr w:type="spellStart"/>
       <w:r>
         <w:rPr>
           <w:rFonts w:cstheme="minorHAnsi"/>
@@ -5440,7 +4997,6 @@
         </w:rPr>
         <w:t>minSdkVersion</w:t>
       </w:r>
-      <w:proofErr w:type="spellEnd"/>
       <w:r>
         <w:rPr>
           <w:rFonts w:cstheme="minorHAnsi"/>
@@ -5518,61 +5074,15 @@
           <w:color w:val="000000"/>
           <w:lang w:val="en-US"/>
         </w:rPr>
-        <w:t>&lt;uses-</w:t>
-      </w:r>
-      <w:proofErr w:type="spellStart"/>
+        <w:t>&lt;uses-sdk android:minSdkVersi</w:t>
+      </w:r>
       <w:r>
         <w:rPr>
           <w:rFonts w:cstheme="minorHAnsi"/>
           <w:color w:val="000000"/>
           <w:lang w:val="en-US"/>
         </w:rPr>
-        <w:t>sdk</w:t>
-      </w:r>
-      <w:proofErr w:type="spellEnd"/>
-      <w:r>
-        <w:rPr>
-          <w:rFonts w:cstheme="minorHAnsi"/>
-          <w:color w:val="000000"/>
-          <w:lang w:val="en-US"/>
-        </w:rPr>
-        <w:t xml:space="preserve"> </w:t>
-      </w:r>
-      <w:proofErr w:type="spellStart"/>
-      <w:r>
-        <w:rPr>
-          <w:rFonts w:cstheme="minorHAnsi"/>
-          <w:color w:val="000000"/>
-          <w:lang w:val="en-US"/>
-        </w:rPr>
-        <w:t>android</w:t>
-      </w:r>
-      <w:proofErr w:type="gramStart"/>
-      <w:r>
-        <w:rPr>
-          <w:rFonts w:cstheme="minorHAnsi"/>
-          <w:color w:val="000000"/>
-          <w:lang w:val="en-US"/>
-        </w:rPr>
-        <w:t>:minSdkVersi</w:t>
-      </w:r>
-      <w:r>
-        <w:rPr>
-          <w:rFonts w:cstheme="minorHAnsi"/>
-          <w:color w:val="000000"/>
-          <w:lang w:val="en-US"/>
-        </w:rPr>
-        <w:t>on</w:t>
-      </w:r>
-      <w:proofErr w:type="spellEnd"/>
-      <w:proofErr w:type="gramEnd"/>
-      <w:r>
-        <w:rPr>
-          <w:rFonts w:cstheme="minorHAnsi"/>
-          <w:color w:val="000000"/>
-          <w:lang w:val="en-US"/>
-        </w:rPr>
-        <w:t>="8</w:t>
+        <w:t>on="8</w:t>
       </w:r>
       <w:r>
         <w:rPr>
@@ -5907,7 +5417,6 @@
               </w:rPr>
               <w:t xml:space="preserve"> </w:t>
             </w:r>
-            <w:proofErr w:type="spellStart"/>
             <w:r>
               <w:rPr>
                 <w:rFonts w:ascii="Albertus MT" w:hAnsi="Albertus MT" w:cs="Courier New"/>
@@ -5918,7 +5427,6 @@
               </w:rPr>
               <w:t>android:name</w:t>
             </w:r>
-            <w:proofErr w:type="spellEnd"/>
             <w:r>
               <w:rPr>
                 <w:rFonts w:ascii="Albertus MT" w:hAnsi="Albertus MT" w:cs="Courier New"/>
@@ -5939,33 +5447,7 @@
                 <w:szCs w:val="16"/>
                 <w:lang w:val="en-US"/>
               </w:rPr>
-              <w:t>"</w:t>
-            </w:r>
-            <w:proofErr w:type="spellStart"/>
-            <w:r>
-              <w:rPr>
-                <w:rFonts w:ascii="Albertus MT" w:hAnsi="Albertus MT" w:cs="Courier New"/>
-                <w:i/>
-                <w:iCs/>
-                <w:color w:val="2A00FF"/>
-                <w:sz w:val="16"/>
-                <w:szCs w:val="16"/>
-                <w:lang w:val="en-US"/>
-              </w:rPr>
-              <w:t>android.permission.INTERNET</w:t>
-            </w:r>
-            <w:proofErr w:type="spellEnd"/>
-            <w:r>
-              <w:rPr>
-                <w:rFonts w:ascii="Albertus MT" w:hAnsi="Albertus MT" w:cs="Courier New"/>
-                <w:i/>
-                <w:iCs/>
-                <w:color w:val="2A00FF"/>
-                <w:sz w:val="16"/>
-                <w:szCs w:val="16"/>
-                <w:lang w:val="en-US"/>
-              </w:rPr>
-              <w:t>"</w:t>
+              <w:t>"android.permission.INTERNET"</w:t>
             </w:r>
             <w:r>
               <w:rPr>
@@ -7246,7 +6728,6 @@
               </w:rPr>
               <w:t xml:space="preserve"> </w:t>
             </w:r>
-            <w:proofErr w:type="spellStart"/>
             <w:r>
               <w:rPr>
                 <w:rFonts w:ascii="Albertus MT" w:hAnsi="Albertus MT" w:cs="Courier New"/>
@@ -7257,7 +6738,6 @@
               </w:rPr>
               <w:t>android:name</w:t>
             </w:r>
-            <w:proofErr w:type="spellEnd"/>
             <w:r>
               <w:rPr>
                 <w:rFonts w:ascii="Albertus MT" w:hAnsi="Albertus MT" w:cs="Courier New"/>
@@ -7278,33 +6758,7 @@
                 <w:szCs w:val="16"/>
                 <w:lang w:val="en-US"/>
               </w:rPr>
-              <w:t>"</w:t>
-            </w:r>
-            <w:proofErr w:type="spellStart"/>
-            <w:r>
-              <w:rPr>
-                <w:rFonts w:ascii="Albertus MT" w:hAnsi="Albertus MT" w:cs="Courier New"/>
-                <w:i/>
-                <w:iCs/>
-                <w:color w:val="2A00FF"/>
-                <w:sz w:val="16"/>
-                <w:szCs w:val="16"/>
-                <w:lang w:val="en-US"/>
-              </w:rPr>
-              <w:t>android.permission.CALL_PHONE</w:t>
-            </w:r>
-            <w:proofErr w:type="spellEnd"/>
-            <w:r>
-              <w:rPr>
-                <w:rFonts w:ascii="Albertus MT" w:hAnsi="Albertus MT" w:cs="Courier New"/>
-                <w:i/>
-                <w:iCs/>
-                <w:color w:val="2A00FF"/>
-                <w:sz w:val="16"/>
-                <w:szCs w:val="16"/>
-                <w:lang w:val="en-US"/>
-              </w:rPr>
-              <w:t>"</w:t>
+              <w:t>"android.permission.CALL_PHONE"</w:t>
             </w:r>
             <w:r>
               <w:rPr>
@@ -7480,7 +6934,6 @@
               </w:rPr>
               <w:t xml:space="preserve"> </w:t>
             </w:r>
-            <w:proofErr w:type="spellStart"/>
             <w:r>
               <w:rPr>
                 <w:rFonts w:ascii="Albertus MT" w:hAnsi="Albertus MT" w:cs="Courier New"/>
@@ -7491,7 +6944,6 @@
               </w:rPr>
               <w:t>android:name</w:t>
             </w:r>
-            <w:proofErr w:type="spellEnd"/>
             <w:r>
               <w:rPr>
                 <w:rFonts w:ascii="Albertus MT" w:hAnsi="Albertus MT" w:cs="Courier New"/>
@@ -7512,33 +6964,7 @@
                 <w:szCs w:val="16"/>
                 <w:lang w:val="en-US"/>
               </w:rPr>
-              <w:t>"</w:t>
-            </w:r>
-            <w:proofErr w:type="spellStart"/>
-            <w:r>
-              <w:rPr>
-                <w:rFonts w:ascii="Albertus MT" w:hAnsi="Albertus MT" w:cs="Courier New"/>
-                <w:i/>
-                <w:iCs/>
-                <w:color w:val="2A00FF"/>
-                <w:sz w:val="16"/>
-                <w:szCs w:val="16"/>
-                <w:lang w:val="en-US"/>
-              </w:rPr>
-              <w:t>android.permission.SEND_SMS</w:t>
-            </w:r>
-            <w:proofErr w:type="spellEnd"/>
-            <w:r>
-              <w:rPr>
-                <w:rFonts w:ascii="Albertus MT" w:hAnsi="Albertus MT" w:cs="Courier New"/>
-                <w:i/>
-                <w:iCs/>
-                <w:color w:val="2A00FF"/>
-                <w:sz w:val="16"/>
-                <w:szCs w:val="16"/>
-                <w:lang w:val="en-US"/>
-              </w:rPr>
-              <w:t>"</w:t>
+              <w:t>"android.permission.SEND_SMS"</w:t>
             </w:r>
             <w:r>
               <w:rPr>
@@ -7975,7 +7401,7 @@
                           <pic:cNvPicPr/>
                         </pic:nvPicPr>
                         <pic:blipFill>
-                          <a:blip r:embed="rId20" cstate="print"/>
+                          <a:blip r:embed="rId21" cstate="print"/>
                           <a:stretch>
                             <a:fillRect/>
                           </a:stretch>
@@ -8027,7 +7453,7 @@
                           <pic:cNvPicPr/>
                         </pic:nvPicPr>
                         <pic:blipFill>
-                          <a:blip r:embed="rId21" cstate="print"/>
+                          <a:blip r:embed="rId22" cstate="print"/>
                           <a:stretch>
                             <a:fillRect/>
                           </a:stretch>
@@ -8093,10 +7519,7 @@
                     </w:rPr>
                   </w:pPr>
                   <w:r>
-                    <w:t xml:space="preserve">Figure </w:t>
-                  </w:r>
-                  <w:r>
-                    <w:t>2.1 - Original UI</w:t>
+                    <w:t>Figure 2.1 - Original UI</w:t>
                   </w:r>
                 </w:p>
               </w:txbxContent>
@@ -8157,7 +7580,6 @@
       </w:pPr>
       <w:bookmarkStart w:id="12" w:name="_Toc328415149"/>
       <w:bookmarkStart w:id="13" w:name="_Toc345436616"/>
-      <w:proofErr w:type="gramStart"/>
       <w:r>
         <w:rPr>
           <w:lang w:val="en-US"/>
@@ -8165,11 +7587,7 @@
         <w:t>2</w:t>
       </w:r>
       <w:r>
-        <w:t>.1  Layout</w:t>
-      </w:r>
-      <w:proofErr w:type="gramEnd"/>
-      <w:r>
-        <w:t xml:space="preserve"> Based Ad View Creation</w:t>
+        <w:t>.1  Layout Based Ad View Creation</w:t>
       </w:r>
       <w:bookmarkEnd w:id="12"/>
       <w:bookmarkEnd w:id="13"/>
@@ -9278,7 +8696,6 @@
       </w:pPr>
       <w:bookmarkStart w:id="14" w:name="_Toc328415150"/>
       <w:bookmarkStart w:id="15" w:name="_Toc345436617"/>
-      <w:proofErr w:type="gramStart"/>
       <w:r>
         <w:rPr>
           <w:lang w:val="en-US"/>
@@ -9286,11 +8703,7 @@
         <w:t>2</w:t>
       </w:r>
       <w:r>
-        <w:t>.2  Code</w:t>
-      </w:r>
-      <w:proofErr w:type="gramEnd"/>
-      <w:r>
-        <w:t xml:space="preserve"> Based Ad View Creation</w:t>
+        <w:t>.2  Code Based Ad View Creation</w:t>
       </w:r>
       <w:bookmarkEnd w:id="14"/>
       <w:bookmarkEnd w:id="15"/>
@@ -9956,7 +9369,6 @@
       </w:pPr>
       <w:bookmarkStart w:id="16" w:name="_Toc328415151"/>
       <w:bookmarkStart w:id="17" w:name="_Toc345436618"/>
-      <w:proofErr w:type="gramStart"/>
       <w:r>
         <w:rPr>
           <w:lang w:val="en-US"/>
@@ -9964,11 +9376,7 @@
         <w:t>2</w:t>
       </w:r>
       <w:r>
-        <w:t>.2.1  Displaying</w:t>
-      </w:r>
-      <w:proofErr w:type="gramEnd"/>
-      <w:r>
-        <w:t xml:space="preserve"> the Ad View</w:t>
+        <w:t>.2.1  Displaying the Ad View</w:t>
       </w:r>
       <w:bookmarkEnd w:id="16"/>
       <w:bookmarkEnd w:id="17"/>
@@ -10012,7 +9420,6 @@
       <w:r>
         <w:t xml:space="preserve">invoke the </w:t>
       </w:r>
-      <w:proofErr w:type="gramStart"/>
       <w:r>
         <w:rPr>
           <w:i/>
@@ -10020,11 +9427,7 @@
         <w:t>update</w:t>
       </w:r>
       <w:r>
-        <w:t>(</w:t>
-      </w:r>
-      <w:proofErr w:type="gramEnd"/>
-      <w:r>
-        <w:t>) method on it, as shown below:</w:t>
+        <w:t>() method on it, as shown below:</w:t>
       </w:r>
     </w:p>
     <w:tbl>
@@ -10383,7 +9786,6 @@
                 <w:lang w:val="en-US"/>
               </w:rPr>
             </w:pPr>
-            <w:proofErr w:type="spellStart"/>
             <w:r>
               <w:rPr>
                 <w:rFonts w:ascii="Lucida Console" w:hAnsi="Lucida Console" w:cs="Courier New"/>
@@ -10402,40 +9804,17 @@
                 <w:szCs w:val="20"/>
                 <w:lang w:val="en-US"/>
               </w:rPr>
-              <w:t>oolean</w:t>
-            </w:r>
-            <w:proofErr w:type="spellEnd"/>
-            <w:r>
-              <w:rPr>
-                <w:rFonts w:ascii="Lucida Console" w:hAnsi="Lucida Console" w:cs="Courier New"/>
-                <w:color w:val="000000" w:themeColor="text1"/>
-                <w:sz w:val="20"/>
-                <w:szCs w:val="20"/>
-                <w:lang w:val="en-US"/>
-              </w:rPr>
-              <w:t xml:space="preserve"> </w:t>
-            </w:r>
-            <w:proofErr w:type="spellStart"/>
-            <w:r>
-              <w:rPr>
-                <w:rFonts w:ascii="Lucida Console" w:hAnsi="Lucida Console" w:cs="Courier New"/>
-                <w:color w:val="000000" w:themeColor="text1"/>
-                <w:sz w:val="20"/>
-                <w:szCs w:val="20"/>
-                <w:lang w:val="en-US"/>
-              </w:rPr>
-              <w:t>isInterstitial</w:t>
-            </w:r>
-            <w:proofErr w:type="spellEnd"/>
-            <w:r>
-              <w:rPr>
-                <w:rFonts w:ascii="Lucida Console" w:hAnsi="Lucida Console" w:cs="Courier New"/>
-                <w:color w:val="000000" w:themeColor="text1"/>
-                <w:sz w:val="20"/>
-                <w:szCs w:val="20"/>
-                <w:lang w:val="en-US"/>
-              </w:rPr>
-              <w:t xml:space="preserve"> = true;</w:t>
+              <w:t xml:space="preserve">oolean </w:t>
+            </w:r>
+            <w:r>
+              <w:rPr>
+                <w:rFonts w:ascii="Lucida Console" w:hAnsi="Lucida Console" w:cs="Courier New"/>
+                <w:color w:val="000000" w:themeColor="text1"/>
+                <w:sz w:val="20"/>
+                <w:szCs w:val="20"/>
+                <w:lang w:val="en-US"/>
+              </w:rPr>
+              <w:t>isInterstitial = true;</w:t>
             </w:r>
           </w:p>
           <w:p>
@@ -10493,29 +9872,7 @@
                 <w:szCs w:val="20"/>
                 <w:lang w:val="en-US"/>
               </w:rPr>
-              <w:t xml:space="preserve">, </w:t>
-            </w:r>
-            <w:proofErr w:type="spellStart"/>
-            <w:r>
-              <w:rPr>
-                <w:rFonts w:ascii="Lucida Console" w:hAnsi="Lucida Console" w:cs="Courier New"/>
-                <w:color w:val="000000" w:themeColor="text1"/>
-                <w:sz w:val="20"/>
-                <w:szCs w:val="20"/>
-                <w:lang w:val="en-US"/>
-              </w:rPr>
-              <w:t>isInterstitial</w:t>
-            </w:r>
-            <w:proofErr w:type="spellEnd"/>
-            <w:r>
-              <w:rPr>
-                <w:rFonts w:ascii="Lucida Console" w:hAnsi="Lucida Console" w:cs="Courier New"/>
-                <w:color w:val="000000" w:themeColor="text1"/>
-                <w:sz w:val="20"/>
-                <w:szCs w:val="20"/>
-                <w:lang w:val="en-US"/>
-              </w:rPr>
-              <w:t>);</w:t>
+              <w:t>, isInterstitial);</w:t>
             </w:r>
           </w:p>
           <w:p>
@@ -10862,7 +10219,7 @@
                     <pic:cNvPicPr/>
                   </pic:nvPicPr>
                   <pic:blipFill>
-                    <a:blip r:embed="rId22" cstate="print"/>
+                    <a:blip r:embed="rId23" cstate="print"/>
                     <a:stretch>
                       <a:fillRect/>
                     </a:stretch>
@@ -10999,7 +10356,7 @@
       <w:r>
         <w:tab/>
       </w:r>
-      <w:hyperlink r:id="rId23" w:history="1">
+      <w:hyperlink r:id="rId24" w:history="1">
         <w:r>
           <w:rPr>
             <w:rStyle w:val="Hyperlink"/>
@@ -11013,7 +10370,19 @@
     </w:p>
     <w:p>
       <w:r>
-        <w:t>Depending on your UI layout, it is common for the ad view to be one of the elements which SHOULD be reloaded after a screen orientation change (and/or the related physical keyboard change as well.) For example, using our sample layout from section 3 above, the banner ad is mean to use the full width of the screen. After the screen rotates, it is desirable to request a new ad that will better fit into the available space can be displayed (for example, if a started off in 480x800 vertical orientation, and then rotates, the width is now 800 and the server might have an ad available that is better suited for this display size.) An example of an app showing different ads in portrait and landscape view is shown in the figures below.</w:t>
+        <w:t>Depending on your UI layout, it is common for the ad view to be one of the elements which SHOULD be reloaded after a screen orientation change (and/or the related physical keyboard change as well.) For example, using our sample layout from section 3 above, the banner ad is mean to use the full width of the screen. After the screen rotates, it is desirable to request a new ad that will better fit into the available space can</w:t>
+      </w:r>
+      <w:r>
+        <w:t xml:space="preserve"> be displayed (for example, if </w:t>
+      </w:r>
+      <w:r>
+        <w:rPr>
+          <w:lang w:val="en-US"/>
+        </w:rPr>
+        <w:t>the ad</w:t>
+      </w:r>
+      <w:r>
+        <w:t xml:space="preserve"> started off in 480x800 vertical orientation, and then rotates, the width is now 800 and the server might have an ad available that is better suited for this display size.) An example of an app showing different ads in portrait and landscape view is shown in the figures below.</w:t>
       </w:r>
     </w:p>
     <w:tbl>
@@ -11072,7 +10441,7 @@
                           <pic:cNvPicPr/>
                         </pic:nvPicPr>
                         <pic:blipFill>
-                          <a:blip r:embed="rId24" cstate="print"/>
+                          <a:blip r:embed="rId25" cstate="print"/>
                           <a:stretch>
                             <a:fillRect/>
                           </a:stretch>
@@ -11113,7 +10482,7 @@
                           <pic:cNvPicPr/>
                         </pic:nvPicPr>
                         <pic:blipFill>
-                          <a:blip r:embed="rId25" cstate="print"/>
+                          <a:blip r:embed="rId26" cstate="print"/>
                           <a:stretch>
                             <a:fillRect/>
                           </a:stretch>
@@ -11665,38 +11034,15 @@
               </w:rPr>
               <w:t>.</w:t>
             </w:r>
-            <w:proofErr w:type="spellStart"/>
-            <w:r>
-              <w:rPr>
-                <w:rFonts w:ascii="Lucida Console" w:hAnsi="Lucida Console" w:cs="Courier New"/>
-                <w:color w:val="000000" w:themeColor="text1"/>
-                <w:sz w:val="20"/>
-                <w:szCs w:val="20"/>
-                <w:lang w:val="en-US"/>
-              </w:rPr>
-              <w:t>getAdRequest</w:t>
-            </w:r>
-            <w:proofErr w:type="spellEnd"/>
-            <w:r>
-              <w:rPr>
-                <w:rFonts w:ascii="Lucida Console" w:hAnsi="Lucida Console" w:cs="Courier New"/>
-                <w:color w:val="000000" w:themeColor="text1"/>
-                <w:sz w:val="20"/>
-                <w:szCs w:val="20"/>
-                <w:lang w:val="en-US"/>
-              </w:rPr>
-              <w:t>().</w:t>
-            </w:r>
-            <w:proofErr w:type="spellStart"/>
-            <w:r>
-              <w:rPr>
-                <w:rFonts w:ascii="Lucida Console" w:hAnsi="Lucida Console" w:cs="Courier New"/>
-                <w:color w:val="000000" w:themeColor="text1"/>
-                <w:sz w:val="20"/>
-                <w:szCs w:val="20"/>
-                <w:lang w:val="en-US"/>
-              </w:rPr>
-              <w:t>setPropert</w:t>
+            <w:r>
+              <w:rPr>
+                <w:rFonts w:ascii="Lucida Console" w:hAnsi="Lucida Console" w:cs="Courier New"/>
+                <w:color w:val="000000" w:themeColor="text1"/>
+                <w:sz w:val="20"/>
+                <w:szCs w:val="20"/>
+                <w:lang w:val="en-US"/>
+              </w:rPr>
+              <w:t>getAdRequest().setPropert</w:t>
             </w:r>
             <w:r>
               <w:rPr>
@@ -11708,38 +11054,15 @@
               </w:rPr>
               <w:t>y</w:t>
             </w:r>
-            <w:proofErr w:type="spellEnd"/>
-            <w:r>
-              <w:rPr>
-                <w:rFonts w:ascii="Lucida Console" w:hAnsi="Lucida Console" w:cs="Courier New"/>
-                <w:color w:val="000000" w:themeColor="text1"/>
-                <w:sz w:val="20"/>
-                <w:szCs w:val="20"/>
-                <w:lang w:val="en-US"/>
-              </w:rPr>
-              <w:t>(</w:t>
-            </w:r>
-            <w:proofErr w:type="spellStart"/>
-            <w:r>
-              <w:rPr>
-                <w:rFonts w:ascii="Lucida Console" w:hAnsi="Lucida Console" w:cs="Courier New"/>
-                <w:color w:val="000000" w:themeColor="text1"/>
-                <w:sz w:val="20"/>
-                <w:szCs w:val="20"/>
-                <w:lang w:val="en-US"/>
-              </w:rPr>
-              <w:t>MASTAdRequest.parameter_size_x</w:t>
-            </w:r>
-            <w:proofErr w:type="spellEnd"/>
-            <w:r>
-              <w:rPr>
-                <w:rFonts w:ascii="Lucida Console" w:hAnsi="Lucida Console" w:cs="Courier New"/>
-                <w:color w:val="000000" w:themeColor="text1"/>
-                <w:sz w:val="20"/>
-                <w:szCs w:val="20"/>
-                <w:lang w:val="en-US"/>
-              </w:rPr>
-              <w:t xml:space="preserve">, </w:t>
+            <w:r>
+              <w:rPr>
+                <w:rFonts w:ascii="Lucida Console" w:hAnsi="Lucida Console" w:cs="Courier New"/>
+                <w:color w:val="000000" w:themeColor="text1"/>
+                <w:sz w:val="20"/>
+                <w:szCs w:val="20"/>
+                <w:lang w:val="en-US"/>
+              </w:rPr>
+              <w:t xml:space="preserve">(MASTAdRequest.parameter_size_x, </w:t>
             </w:r>
             <w:r>
               <w:rPr>
@@ -11894,7 +11217,6 @@
         </w:rPr>
         <w:t xml:space="preserve"> </w:t>
       </w:r>
-      <w:proofErr w:type="spellStart"/>
       <w:r>
         <w:rPr>
           <w:i/>
@@ -11915,7 +11237,6 @@
         </w:rPr>
         <w:t>AdDownloadEventHandler</w:t>
       </w:r>
-      <w:proofErr w:type="spellEnd"/>
       <w:r>
         <w:t xml:space="preserve"> interface which applications can </w:t>
       </w:r>
@@ -11940,8 +11261,6 @@
           <w:numId w:val="15"/>
         </w:numPr>
       </w:pPr>
-      <w:proofErr w:type="spellStart"/>
-      <w:proofErr w:type="gramStart"/>
       <w:r>
         <w:rPr>
           <w:i/>
@@ -11949,8 +11268,6 @@
         </w:rPr>
         <w:t>onDownloadBegin</w:t>
       </w:r>
-      <w:proofErr w:type="spellEnd"/>
-      <w:proofErr w:type="gramEnd"/>
       <w:r>
         <w:t xml:space="preserve"> </w:t>
       </w:r>
@@ -11966,8 +11283,6 @@
           <w:numId w:val="15"/>
         </w:numPr>
       </w:pPr>
-      <w:proofErr w:type="spellStart"/>
-      <w:proofErr w:type="gramStart"/>
       <w:r>
         <w:rPr>
           <w:i/>
@@ -11975,19 +11290,11 @@
         </w:rPr>
         <w:t>onDownloadEnd</w:t>
       </w:r>
-      <w:proofErr w:type="spellEnd"/>
       <w:r>
         <w:rPr>
           <w:i/>
         </w:rPr>
-        <w:t>(</w:t>
-      </w:r>
-      <w:proofErr w:type="gramEnd"/>
-      <w:r>
-        <w:rPr>
-          <w:i/>
-        </w:rPr>
-        <w:t>)</w:t>
+        <w:t>()</w:t>
       </w:r>
       <w:r>
         <w:t xml:space="preserve"> which is invoked after the ad content has been downloaded successfully.</w:t>
@@ -12001,30 +11308,12 @@
           <w:numId w:val="15"/>
         </w:numPr>
       </w:pPr>
-      <w:proofErr w:type="spellStart"/>
-      <w:proofErr w:type="gramStart"/>
       <w:r>
         <w:rPr>
           <w:i/>
           <w:lang w:val="en-US"/>
         </w:rPr>
-        <w:t>onAdViewable</w:t>
-      </w:r>
-      <w:proofErr w:type="spellEnd"/>
-      <w:r>
-        <w:rPr>
-          <w:i/>
-          <w:lang w:val="en-US"/>
-        </w:rPr>
-        <w:t>(</w:t>
-      </w:r>
-      <w:proofErr w:type="gramEnd"/>
-      <w:r>
-        <w:rPr>
-          <w:i/>
-          <w:lang w:val="en-US"/>
-        </w:rPr>
-        <w:t xml:space="preserve">) </w:t>
+        <w:t xml:space="preserve">onAdViewable() </w:t>
       </w:r>
       <w:r>
         <w:rPr>
@@ -12041,8 +11330,6 @@
           <w:numId w:val="15"/>
         </w:numPr>
       </w:pPr>
-      <w:proofErr w:type="spellStart"/>
-      <w:proofErr w:type="gramStart"/>
       <w:r>
         <w:rPr>
           <w:i/>
@@ -12050,37 +11337,27 @@
         </w:rPr>
         <w:t>onDownloadError</w:t>
       </w:r>
-      <w:proofErr w:type="spellEnd"/>
       <w:r>
         <w:rPr>
           <w:i/>
         </w:rPr>
-        <w:t>(</w:t>
-      </w:r>
-      <w:proofErr w:type="gramEnd"/>
+        <w:t>()</w:t>
+      </w:r>
+      <w:r>
+        <w:t xml:space="preserve"> which is invoked if downloading ad content fails for any reason.</w:t>
+      </w:r>
+    </w:p>
+    <w:p>
+      <w:r>
+        <w:t xml:space="preserve">The </w:t>
+      </w:r>
       <w:r>
         <w:rPr>
           <w:i/>
-        </w:rPr>
-        <w:t>)</w:t>
-      </w:r>
-      <w:r>
-        <w:t xml:space="preserve"> which is invoked if downloading ad content fails for any reason.</w:t>
-      </w:r>
-    </w:p>
-    <w:p>
-      <w:r>
-        <w:t xml:space="preserve">The </w:t>
-      </w:r>
-      <w:proofErr w:type="spellStart"/>
-      <w:r>
-        <w:rPr>
-          <w:i/>
           <w:lang w:val="en-US"/>
         </w:rPr>
         <w:t>onDownloadError</w:t>
       </w:r>
-      <w:proofErr w:type="spellEnd"/>
       <w:r>
         <w:t>() method will be invoked if no ad is received from the ad server. An example implementation of this interface which shows how to detect this condition is as follows:</w:t>
       </w:r>
@@ -12135,7 +11412,6 @@
               </w:rPr>
               <w:t>.</w:t>
             </w:r>
-            <w:proofErr w:type="spellStart"/>
             <w:r>
               <w:rPr>
                 <w:rFonts w:ascii="Courier New" w:hAnsi="Courier New" w:cs="Courier New"/>
@@ -12144,18 +11420,7 @@
                 <w:szCs w:val="20"/>
                 <w:lang w:val="en-US"/>
               </w:rPr>
-              <w:t>getAdDelegate</w:t>
-            </w:r>
-            <w:proofErr w:type="spellEnd"/>
-            <w:r>
-              <w:rPr>
-                <w:rFonts w:ascii="Courier New" w:hAnsi="Courier New" w:cs="Courier New"/>
-                <w:color w:val="000000"/>
-                <w:sz w:val="20"/>
-                <w:szCs w:val="20"/>
-                <w:lang w:val="en-US"/>
-              </w:rPr>
-              <w:t>().</w:t>
+              <w:t>getAdDelegate().</w:t>
             </w:r>
             <w:r>
               <w:rPr>
@@ -12228,7 +11493,6 @@
               </w:rPr>
               <w:t xml:space="preserve"> </w:t>
             </w:r>
-            <w:proofErr w:type="spellStart"/>
             <w:r>
               <w:rPr>
                 <w:rFonts w:ascii="Courier New" w:hAnsi="Courier New" w:cs="Courier New"/>
@@ -12239,7 +11503,6 @@
               </w:rPr>
               <w:t>MASTAdDelegate.AdDownloadEventHandler</w:t>
             </w:r>
-            <w:proofErr w:type="spellEnd"/>
             <w:r>
               <w:rPr>
                 <w:rFonts w:ascii="Courier New" w:hAnsi="Courier New" w:cs="Courier New"/>
@@ -12344,7 +11607,6 @@
               </w:rPr>
               <w:t xml:space="preserve"> </w:t>
             </w:r>
-            <w:proofErr w:type="spellStart"/>
             <w:r>
               <w:rPr>
                 <w:rFonts w:ascii="Courier New" w:hAnsi="Courier New" w:cs="Courier New"/>
@@ -12355,7 +11617,6 @@
               </w:rPr>
               <w:t>onDownloadError</w:t>
             </w:r>
-            <w:proofErr w:type="spellEnd"/>
             <w:r>
               <w:rPr>
                 <w:rFonts w:ascii="Courier New" w:hAnsi="Courier New" w:cs="Courier New"/>
@@ -12615,27 +11876,7 @@
                 <w:szCs w:val="20"/>
                 <w:lang w:val="en-US"/>
               </w:rPr>
-              <w:t xml:space="preserve">    // … other </w:t>
-            </w:r>
-            <w:proofErr w:type="spellStart"/>
-            <w:r>
-              <w:rPr>
-                <w:rFonts w:ascii="Courier New" w:hAnsi="Courier New" w:cs="Courier New"/>
-                <w:sz w:val="20"/>
-                <w:szCs w:val="20"/>
-                <w:lang w:val="en-US"/>
-              </w:rPr>
-              <w:t>AdDownloadEventHandler</w:t>
-            </w:r>
-            <w:proofErr w:type="spellEnd"/>
-            <w:r>
-              <w:rPr>
-                <w:rFonts w:ascii="Courier New" w:hAnsi="Courier New" w:cs="Courier New"/>
-                <w:sz w:val="20"/>
-                <w:szCs w:val="20"/>
-                <w:lang w:val="en-US"/>
-              </w:rPr>
-              <w:t xml:space="preserve"> methods here …</w:t>
+              <w:t xml:space="preserve">    // … other AdDownloadEventHandler methods here …</w:t>
             </w:r>
           </w:p>
           <w:p>
@@ -12695,7 +11936,6 @@
       <w:r>
         <w:t xml:space="preserve">defined in the </w:t>
       </w:r>
-      <w:proofErr w:type="spellStart"/>
       <w:r>
         <w:rPr>
           <w:i/>
@@ -12703,7 +11943,6 @@
         </w:rPr>
         <w:t>MASTAd</w:t>
       </w:r>
-      <w:proofErr w:type="spellEnd"/>
       <w:r>
         <w:rPr>
           <w:i/>
@@ -12740,7 +11979,7 @@
       <w:r>
         <w:t xml:space="preserve">You will find more thorough, complex examples and additional use cases in the sample application and documentation distributed with the SDK. Both the sample app and the SDK itself are available in source code form from: </w:t>
       </w:r>
-      <w:hyperlink r:id="rId26" w:history="1">
+      <w:hyperlink r:id="rId27" w:history="1">
         <w:r>
           <w:rPr>
             <w:rStyle w:val="Hyperlink"/>
@@ -12756,7 +11995,7 @@
       <w:r>
         <w:t xml:space="preserve">You can also find additional documentation, information, and other supported platforms on our developer wiki at: </w:t>
       </w:r>
-      <w:hyperlink r:id="rId27" w:history="1">
+      <w:hyperlink r:id="rId28" w:history="1">
         <w:r>
           <w:rPr>
             <w:rStyle w:val="Hyperlink"/>
@@ -12776,8 +12015,8 @@
       </w:pPr>
     </w:p>
     <w:sectPr>
-      <w:headerReference w:type="default" r:id="rId28"/>
-      <w:footerReference w:type="default" r:id="rId29"/>
+      <w:headerReference w:type="default" r:id="rId29"/>
+      <w:footerReference w:type="default" r:id="rId30"/>
       <w:pgSz w:w="11906" w:h="16838"/>
       <w:pgMar w:top="1134" w:right="850" w:bottom="1134" w:left="1701" w:header="708" w:footer="708" w:gutter="0"/>
       <w:cols w:space="708"/>
@@ -12913,7 +12152,7 @@
         <w:noProof/>
         <w:lang w:val="en-US"/>
       </w:rPr>
-      <w:t>2</w:t>
+      <w:t>17</w:t>
     </w:r>
     <w:r>
       <w:fldChar w:fldCharType="end"/>
@@ -16136,7 +15375,7 @@
 </file>
 
 <file path=customXml/itemProps1.xml><?xml version="1.0" encoding="utf-8"?>
-<ds:datastoreItem xmlns:ds="http://schemas.openxmlformats.org/officeDocument/2006/customXml" ds:itemID="{05F612A0-6225-4127-8722-6DE69B9979FC}">
+<ds:datastoreItem xmlns:ds="http://schemas.openxmlformats.org/officeDocument/2006/customXml" ds:itemID="{092DD4E0-AE5E-490A-B4DC-7A57C4A240BF}">
   <ds:schemaRefs>
     <ds:schemaRef ds:uri="http://schemas.openxmlformats.org/officeDocument/2006/bibliography"/>
   </ds:schemaRefs>

</xml_diff>

<commit_message>
Updated documentation for 3.0.1
</commit_message>
<xml_diff>
--- a/Version3/Sources/MASTAdView/Documentation/mOcean_Android_Developer_Documentation.docx
+++ b/Version3/Sources/MASTAdView/Documentation/mOcean_Android_Developer_Documentation.docx
@@ -139,6 +139,13 @@
           <w:lang w:val="en-US"/>
         </w:rPr>
         <w:t xml:space="preserve"> 3.0</w:t>
+      </w:r>
+      <w:r>
+        <w:rPr>
+          <w:rFonts w:asciiTheme="minorHAnsi" w:hAnsiTheme="minorHAnsi" w:cstheme="minorHAnsi"/>
+          <w:lang w:val="en-US"/>
+        </w:rPr>
+        <w:t>.1</w:t>
       </w:r>
     </w:p>
     <w:p>
@@ -414,7 +421,7 @@
           <w:r>
             <w:fldChar w:fldCharType="separate"/>
           </w:r>
-          <w:hyperlink w:anchor="_Toc345436606" w:history="1">
+          <w:hyperlink w:anchor="_Toc346225237" w:history="1">
             <w:r>
               <w:rPr>
                 <w:rStyle w:val="Hyperlink"/>
@@ -443,7 +450,7 @@
                 <w:noProof/>
                 <w:webHidden/>
               </w:rPr>
-              <w:instrText xml:space="preserve"> PAGEREF _Toc345436606 \h </w:instrText>
+              <w:instrText xml:space="preserve"> PAGEREF _Toc346225237 \h </w:instrText>
             </w:r>
             <w:r>
               <w:rPr>
@@ -486,7 +493,7 @@
               <w:lang w:val="en-US"/>
             </w:rPr>
           </w:pPr>
-          <w:hyperlink w:anchor="_Toc345436607" w:history="1">
+          <w:hyperlink w:anchor="_Toc346225238" w:history="1">
             <w:r>
               <w:rPr>
                 <w:rStyle w:val="Hyperlink"/>
@@ -515,7 +522,7 @@
                 <w:noProof/>
                 <w:webHidden/>
               </w:rPr>
-              <w:instrText xml:space="preserve"> PAGEREF _Toc345436607 \h </w:instrText>
+              <w:instrText xml:space="preserve"> PAGEREF _Toc346225238 \h </w:instrText>
             </w:r>
             <w:r>
               <w:rPr>
@@ -558,7 +565,7 @@
               <w:lang w:val="en-US"/>
             </w:rPr>
           </w:pPr>
-          <w:hyperlink w:anchor="_Toc345436608" w:history="1">
+          <w:hyperlink w:anchor="_Toc346225239" w:history="1">
             <w:r>
               <w:rPr>
                 <w:rStyle w:val="Hyperlink"/>
@@ -566,15 +573,7 @@
                 <w:noProof/>
                 <w:lang w:val="en-US"/>
               </w:rPr>
-              <w:t>What’s new in 3.0</w:t>
-            </w:r>
-            <w:r>
-              <w:rPr>
-                <w:rStyle w:val="Hyperlink"/>
-                <w:rFonts w:cstheme="minorHAnsi"/>
-                <w:noProof/>
-              </w:rPr>
-              <w:t>:</w:t>
+              <w:t>What’s new in 3.0.1:</w:t>
             </w:r>
             <w:r>
               <w:rPr>
@@ -595,7 +594,7 @@
                 <w:noProof/>
                 <w:webHidden/>
               </w:rPr>
-              <w:instrText xml:space="preserve"> PAGEREF _Toc345436608 \h </w:instrText>
+              <w:instrText xml:space="preserve"> PAGEREF _Toc346225239 \h </w:instrText>
             </w:r>
             <w:r>
               <w:rPr>
@@ -638,7 +637,7 @@
               <w:lang w:val="en-US"/>
             </w:rPr>
           </w:pPr>
-          <w:hyperlink w:anchor="_Toc345436609" w:history="1">
+          <w:hyperlink w:anchor="_Toc346225240" w:history="1">
             <w:r>
               <w:rPr>
                 <w:rStyle w:val="Hyperlink"/>
@@ -646,15 +645,7 @@
                 <w:noProof/>
                 <w:lang w:val="en-US"/>
               </w:rPr>
-              <w:t>How to upgrade from previous versions</w:t>
-            </w:r>
-            <w:r>
-              <w:rPr>
-                <w:rStyle w:val="Hyperlink"/>
-                <w:rFonts w:cstheme="minorHAnsi"/>
-                <w:noProof/>
-              </w:rPr>
-              <w:t>:</w:t>
+              <w:t>What changed in 3.0:</w:t>
             </w:r>
             <w:r>
               <w:rPr>
@@ -675,7 +666,7 @@
                 <w:noProof/>
                 <w:webHidden/>
               </w:rPr>
-              <w:instrText xml:space="preserve"> PAGEREF _Toc345436609 \h </w:instrText>
+              <w:instrText xml:space="preserve"> PAGEREF _Toc346225240 \h </w:instrText>
             </w:r>
             <w:r>
               <w:rPr>
@@ -695,7 +686,7 @@
                 <w:noProof/>
                 <w:webHidden/>
               </w:rPr>
-              <w:t>4</w:t>
+              <w:t>3</w:t>
             </w:r>
             <w:r>
               <w:rPr>
@@ -718,14 +709,23 @@
               <w:lang w:val="en-US"/>
             </w:rPr>
           </w:pPr>
-          <w:hyperlink w:anchor="_Toc345436610" w:history="1">
+          <w:hyperlink w:anchor="_Toc346225241" w:history="1">
             <w:r>
               <w:rPr>
                 <w:rStyle w:val="Hyperlink"/>
                 <w:rFonts w:cstheme="minorHAnsi"/>
                 <w:noProof/>
-              </w:rPr>
-              <w:t>System requirements:</w:t>
+                <w:lang w:val="en-US"/>
+              </w:rPr>
+              <w:t>How to upgrade from previous versions</w:t>
+            </w:r>
+            <w:r>
+              <w:rPr>
+                <w:rStyle w:val="Hyperlink"/>
+                <w:rFonts w:cstheme="minorHAnsi"/>
+                <w:noProof/>
+              </w:rPr>
+              <w:t>:</w:t>
             </w:r>
             <w:r>
               <w:rPr>
@@ -746,7 +746,7 @@
                 <w:noProof/>
                 <w:webHidden/>
               </w:rPr>
-              <w:instrText xml:space="preserve"> PAGEREF _Toc345436610 \h </w:instrText>
+              <w:instrText xml:space="preserve"> PAGEREF _Toc346225241 \h </w:instrText>
             </w:r>
             <w:r>
               <w:rPr>
@@ -789,15 +789,14 @@
               <w:lang w:val="en-US"/>
             </w:rPr>
           </w:pPr>
-          <w:hyperlink w:anchor="_Toc345436611" w:history="1">
+          <w:hyperlink w:anchor="_Toc346225242" w:history="1">
             <w:r>
               <w:rPr>
                 <w:rStyle w:val="Hyperlink"/>
                 <w:rFonts w:cstheme="minorHAnsi"/>
                 <w:noProof/>
-                <w:lang w:val="en-US"/>
-              </w:rPr>
-              <w:t>SDK contents:</w:t>
+              </w:rPr>
+              <w:t>System requirements:</w:t>
             </w:r>
             <w:r>
               <w:rPr>
@@ -818,7 +817,7 @@
                 <w:noProof/>
                 <w:webHidden/>
               </w:rPr>
-              <w:instrText xml:space="preserve"> PAGEREF _Toc345436611 \h </w:instrText>
+              <w:instrText xml:space="preserve"> PAGEREF _Toc346225242 \h </w:instrText>
             </w:r>
             <w:r>
               <w:rPr>
@@ -861,7 +860,7 @@
               <w:lang w:val="en-US"/>
             </w:rPr>
           </w:pPr>
-          <w:hyperlink w:anchor="_Toc345436612" w:history="1">
+          <w:hyperlink w:anchor="_Toc346225243" w:history="1">
             <w:r>
               <w:rPr>
                 <w:rStyle w:val="Hyperlink"/>
@@ -869,6 +868,78 @@
                 <w:noProof/>
                 <w:lang w:val="en-US"/>
               </w:rPr>
+              <w:t>SDK contents:</w:t>
+            </w:r>
+            <w:r>
+              <w:rPr>
+                <w:noProof/>
+                <w:webHidden/>
+              </w:rPr>
+              <w:tab/>
+            </w:r>
+            <w:r>
+              <w:rPr>
+                <w:noProof/>
+                <w:webHidden/>
+              </w:rPr>
+              <w:fldChar w:fldCharType="begin"/>
+            </w:r>
+            <w:r>
+              <w:rPr>
+                <w:noProof/>
+                <w:webHidden/>
+              </w:rPr>
+              <w:instrText xml:space="preserve"> PAGEREF _Toc346225243 \h </w:instrText>
+            </w:r>
+            <w:r>
+              <w:rPr>
+                <w:noProof/>
+                <w:webHidden/>
+              </w:rPr>
+            </w:r>
+            <w:r>
+              <w:rPr>
+                <w:noProof/>
+                <w:webHidden/>
+              </w:rPr>
+              <w:fldChar w:fldCharType="separate"/>
+            </w:r>
+            <w:r>
+              <w:rPr>
+                <w:noProof/>
+                <w:webHidden/>
+              </w:rPr>
+              <w:t>4</w:t>
+            </w:r>
+            <w:r>
+              <w:rPr>
+                <w:noProof/>
+                <w:webHidden/>
+              </w:rPr>
+              <w:fldChar w:fldCharType="end"/>
+            </w:r>
+          </w:hyperlink>
+        </w:p>
+        <w:p>
+          <w:pPr>
+            <w:pStyle w:val="TOC3"/>
+            <w:tabs>
+              <w:tab w:val="right" w:leader="dot" w:pos="9345"/>
+            </w:tabs>
+            <w:rPr>
+              <w:rFonts w:eastAsiaTheme="minorEastAsia"/>
+              <w:noProof/>
+              <w:lang w:val="en-US"/>
+            </w:rPr>
+          </w:pPr>
+          <w:hyperlink w:anchor="_Toc346225244" w:history="1">
+            <w:r>
+              <w:rPr>
+                <w:rStyle w:val="Hyperlink"/>
+                <w:rFonts w:cstheme="minorHAnsi"/>
+                <w:noProof/>
+                <w:lang w:val="en-US"/>
+              </w:rPr>
               <w:t>Installation instructions:</w:t>
             </w:r>
             <w:r>
@@ -890,7 +961,7 @@
                 <w:noProof/>
                 <w:webHidden/>
               </w:rPr>
-              <w:instrText xml:space="preserve"> PAGEREF _Toc345436612 \h </w:instrText>
+              <w:instrText xml:space="preserve"> PAGEREF _Toc346225244 \h </w:instrText>
             </w:r>
             <w:r>
               <w:rPr>
@@ -933,7 +1004,7 @@
               <w:lang w:val="en-US"/>
             </w:rPr>
           </w:pPr>
-          <w:hyperlink w:anchor="_Toc345436613" w:history="1">
+          <w:hyperlink w:anchor="_Toc346225245" w:history="1">
             <w:r>
               <w:rPr>
                 <w:rStyle w:val="Hyperlink"/>
@@ -962,7 +1033,7 @@
                 <w:noProof/>
                 <w:webHidden/>
               </w:rPr>
-              <w:instrText xml:space="preserve"> PAGEREF _Toc345436613 \h </w:instrText>
+              <w:instrText xml:space="preserve"> PAGEREF _Toc346225245 \h </w:instrText>
             </w:r>
             <w:r>
               <w:rPr>
@@ -1006,7 +1077,7 @@
               <w:lang w:val="en-US"/>
             </w:rPr>
           </w:pPr>
-          <w:hyperlink w:anchor="_Toc345436614" w:history="1">
+          <w:hyperlink w:anchor="_Toc346225246" w:history="1">
             <w:r>
               <w:rPr>
                 <w:rStyle w:val="Hyperlink"/>
@@ -1048,7 +1119,7 @@
                 <w:noProof/>
                 <w:webHidden/>
               </w:rPr>
-              <w:instrText xml:space="preserve"> PAGEREF _Toc345436614 \h </w:instrText>
+              <w:instrText xml:space="preserve"> PAGEREF _Toc346225246 \h </w:instrText>
             </w:r>
             <w:r>
               <w:rPr>
@@ -1092,7 +1163,7 @@
               <w:lang w:val="en-US"/>
             </w:rPr>
           </w:pPr>
-          <w:hyperlink w:anchor="_Toc345436615" w:history="1">
+          <w:hyperlink w:anchor="_Toc346225247" w:history="1">
             <w:r>
               <w:rPr>
                 <w:rStyle w:val="Hyperlink"/>
@@ -1134,7 +1205,7 @@
                 <w:noProof/>
                 <w:webHidden/>
               </w:rPr>
-              <w:instrText xml:space="preserve"> PAGEREF _Toc345436615 \h </w:instrText>
+              <w:instrText xml:space="preserve"> PAGEREF _Toc346225247 \h </w:instrText>
             </w:r>
             <w:r>
               <w:rPr>
@@ -1177,7 +1248,7 @@
               <w:lang w:val="en-US"/>
             </w:rPr>
           </w:pPr>
-          <w:hyperlink w:anchor="_Toc345436616" w:history="1">
+          <w:hyperlink w:anchor="_Toc346225248" w:history="1">
             <w:r>
               <w:rPr>
                 <w:rStyle w:val="Hyperlink"/>
@@ -1212,7 +1283,7 @@
                 <w:noProof/>
                 <w:webHidden/>
               </w:rPr>
-              <w:instrText xml:space="preserve"> PAGEREF _Toc345436616 \h </w:instrText>
+              <w:instrText xml:space="preserve"> PAGEREF _Toc346225248 \h </w:instrText>
             </w:r>
             <w:r>
               <w:rPr>
@@ -1255,7 +1326,7 @@
               <w:lang w:val="en-US"/>
             </w:rPr>
           </w:pPr>
-          <w:hyperlink w:anchor="_Toc345436617" w:history="1">
+          <w:hyperlink w:anchor="_Toc346225249" w:history="1">
             <w:r>
               <w:rPr>
                 <w:rStyle w:val="Hyperlink"/>
@@ -1290,7 +1361,7 @@
                 <w:noProof/>
                 <w:webHidden/>
               </w:rPr>
-              <w:instrText xml:space="preserve"> PAGEREF _Toc345436617 \h </w:instrText>
+              <w:instrText xml:space="preserve"> PAGEREF _Toc346225249 \h </w:instrText>
             </w:r>
             <w:r>
               <w:rPr>
@@ -1333,7 +1404,7 @@
               <w:lang w:val="en-US"/>
             </w:rPr>
           </w:pPr>
-          <w:hyperlink w:anchor="_Toc345436618" w:history="1">
+          <w:hyperlink w:anchor="_Toc346225250" w:history="1">
             <w:r>
               <w:rPr>
                 <w:rStyle w:val="Hyperlink"/>
@@ -1368,7 +1439,7 @@
                 <w:noProof/>
                 <w:webHidden/>
               </w:rPr>
-              <w:instrText xml:space="preserve"> PAGEREF _Toc345436618 \h </w:instrText>
+              <w:instrText xml:space="preserve"> PAGEREF _Toc346225250 \h </w:instrText>
             </w:r>
             <w:r>
               <w:rPr>
@@ -1412,7 +1483,7 @@
               <w:lang w:val="en-US"/>
             </w:rPr>
           </w:pPr>
-          <w:hyperlink w:anchor="_Toc345436619" w:history="1">
+          <w:hyperlink w:anchor="_Toc346225251" w:history="1">
             <w:r>
               <w:rPr>
                 <w:rStyle w:val="Hyperlink"/>
@@ -1454,7 +1525,7 @@
                 <w:noProof/>
                 <w:webHidden/>
               </w:rPr>
-              <w:instrText xml:space="preserve"> PAGEREF _Toc345436619 \h </w:instrText>
+              <w:instrText xml:space="preserve"> PAGEREF _Toc346225251 \h </w:instrText>
             </w:r>
             <w:r>
               <w:rPr>
@@ -1498,7 +1569,7 @@
               <w:lang w:val="en-US"/>
             </w:rPr>
           </w:pPr>
-          <w:hyperlink w:anchor="_Toc345436620" w:history="1">
+          <w:hyperlink w:anchor="_Toc346225252" w:history="1">
             <w:r>
               <w:rPr>
                 <w:rStyle w:val="Hyperlink"/>
@@ -1540,7 +1611,7 @@
                 <w:noProof/>
                 <w:webHidden/>
               </w:rPr>
-              <w:instrText xml:space="preserve"> PAGEREF _Toc345436620 \h </w:instrText>
+              <w:instrText xml:space="preserve"> PAGEREF _Toc346225252 \h </w:instrText>
             </w:r>
             <w:r>
               <w:rPr>
@@ -1584,7 +1655,7 @@
               <w:lang w:val="en-US"/>
             </w:rPr>
           </w:pPr>
-          <w:hyperlink w:anchor="_Toc345436621" w:history="1">
+          <w:hyperlink w:anchor="_Toc346225253" w:history="1">
             <w:r>
               <w:rPr>
                 <w:rStyle w:val="Hyperlink"/>
@@ -1626,7 +1697,7 @@
                 <w:noProof/>
                 <w:webHidden/>
               </w:rPr>
-              <w:instrText xml:space="preserve"> PAGEREF _Toc345436621 \h </w:instrText>
+              <w:instrText xml:space="preserve"> PAGEREF _Toc346225253 \h </w:instrText>
             </w:r>
             <w:r>
               <w:rPr>
@@ -1670,7 +1741,7 @@
               <w:lang w:val="en-US"/>
             </w:rPr>
           </w:pPr>
-          <w:hyperlink w:anchor="_Toc345436622" w:history="1">
+          <w:hyperlink w:anchor="_Toc346225254" w:history="1">
             <w:r>
               <w:rPr>
                 <w:rStyle w:val="Hyperlink"/>
@@ -1712,7 +1783,7 @@
                 <w:noProof/>
                 <w:webHidden/>
               </w:rPr>
-              <w:instrText xml:space="preserve"> PAGEREF _Toc345436622 \h </w:instrText>
+              <w:instrText xml:space="preserve"> PAGEREF _Toc346225254 \h </w:instrText>
             </w:r>
             <w:r>
               <w:rPr>
@@ -1756,7 +1827,7 @@
               <w:lang w:val="en-US"/>
             </w:rPr>
           </w:pPr>
-          <w:hyperlink w:anchor="_Toc345436623" w:history="1">
+          <w:hyperlink w:anchor="_Toc346225255" w:history="1">
             <w:r>
               <w:rPr>
                 <w:rStyle w:val="Hyperlink"/>
@@ -1798,7 +1869,7 @@
                 <w:noProof/>
                 <w:webHidden/>
               </w:rPr>
-              <w:instrText xml:space="preserve"> PAGEREF _Toc345436623 \h </w:instrText>
+              <w:instrText xml:space="preserve"> PAGEREF _Toc346225255 \h </w:instrText>
             </w:r>
             <w:r>
               <w:rPr>
@@ -1866,7 +1937,7 @@
           <w:lang w:val="en-US"/>
         </w:rPr>
       </w:pPr>
-      <w:bookmarkStart w:id="0" w:name="_Toc345436606"/>
+      <w:bookmarkStart w:id="0" w:name="_Toc346225237"/>
       <w:r>
         <w:rPr>
           <w:rFonts w:asciiTheme="minorHAnsi" w:hAnsiTheme="minorHAnsi" w:cstheme="minorHAnsi"/>
@@ -1915,7 +1986,7 @@
           <w:lang w:val="en-US"/>
         </w:rPr>
       </w:pPr>
-      <w:bookmarkStart w:id="1" w:name="_Toc345436607"/>
+      <w:bookmarkStart w:id="1" w:name="_Toc346225238"/>
       <w:r>
         <w:rPr>
           <w:rFonts w:asciiTheme="minorHAnsi" w:hAnsiTheme="minorHAnsi" w:cstheme="minorHAnsi"/>
@@ -1933,7 +2004,7 @@
           <w:lang w:val="en-US"/>
         </w:rPr>
       </w:pPr>
-      <w:bookmarkStart w:id="2" w:name="_Toc345436608"/>
+      <w:bookmarkStart w:id="2" w:name="_Toc346225239"/>
       <w:r>
         <w:rPr>
           <w:rFonts w:asciiTheme="minorHAnsi" w:hAnsiTheme="minorHAnsi" w:cstheme="minorHAnsi"/>
@@ -1944,10 +2015,145 @@
       <w:r>
         <w:rPr>
           <w:rFonts w:asciiTheme="minorHAnsi" w:hAnsiTheme="minorHAnsi" w:cstheme="minorHAnsi"/>
+          <w:lang w:val="en-US"/>
+        </w:rPr>
+        <w:t>.1:</w:t>
+      </w:r>
+      <w:bookmarkEnd w:id="2"/>
+    </w:p>
+    <w:p>
+      <w:pPr>
+        <w:pStyle w:val="ListParagraph"/>
+        <w:numPr>
+          <w:ilvl w:val="0"/>
+          <w:numId w:val="6"/>
+        </w:numPr>
+        <w:rPr>
+          <w:lang w:val="en-US"/>
+        </w:rPr>
+      </w:pPr>
+      <w:r>
+        <w:rPr>
+          <w:lang w:val="en-US"/>
+        </w:rPr>
+        <w:t>Handle no ad returned from server use case</w:t>
+      </w:r>
+      <w:r>
+        <w:rPr>
+          <w:lang w:val="en-US"/>
+        </w:rPr>
+        <w:t>.</w:t>
+      </w:r>
+    </w:p>
+    <w:p>
+      <w:pPr>
+        <w:pStyle w:val="ListParagraph"/>
+        <w:numPr>
+          <w:ilvl w:val="0"/>
+          <w:numId w:val="6"/>
+        </w:numPr>
+        <w:rPr>
+          <w:lang w:val="en-US"/>
+        </w:rPr>
+      </w:pPr>
+      <w:r>
+        <w:rPr>
+          <w:lang w:val="en-US"/>
+        </w:rPr>
+        <w:t>Add missing user agent for tracking impression</w:t>
+      </w:r>
+      <w:r>
+        <w:rPr>
+          <w:lang w:val="en-US"/>
+        </w:rPr>
+        <w:t>.</w:t>
+      </w:r>
+    </w:p>
+    <w:p>
+      <w:pPr>
+        <w:pStyle w:val="ListParagraph"/>
+        <w:numPr>
+          <w:ilvl w:val="0"/>
+          <w:numId w:val="6"/>
+        </w:numPr>
+        <w:rPr>
+          <w:lang w:val="en-US"/>
+        </w:rPr>
+      </w:pPr>
+      <w:r>
+        <w:rPr>
+          <w:lang w:val="en-US"/>
+        </w:rPr>
+        <w:t>Variety of bug fixes for rotation size handling, ad download callbacks, logging.</w:t>
+      </w:r>
+    </w:p>
+    <w:p>
+      <w:pPr>
+        <w:pStyle w:val="ListParagraph"/>
+        <w:numPr>
+          <w:ilvl w:val="0"/>
+          <w:numId w:val="6"/>
+        </w:numPr>
+        <w:rPr>
+          <w:lang w:val="en-US"/>
+        </w:rPr>
+      </w:pPr>
+      <w:r>
+        <w:rPr>
+          <w:lang w:val="en-US"/>
+        </w:rPr>
+        <w:t>Variety of enhancements to sample application.</w:t>
+      </w:r>
+    </w:p>
+    <w:p>
+      <w:pPr>
+        <w:pStyle w:val="ListParagraph"/>
+        <w:numPr>
+          <w:ilvl w:val="0"/>
+          <w:numId w:val="6"/>
+        </w:numPr>
+        <w:rPr>
+          <w:lang w:val="en-US"/>
+        </w:rPr>
+      </w:pPr>
+      <w:r>
+        <w:rPr>
+          <w:lang w:val="en-US"/>
+        </w:rPr>
+        <w:t>New removeContent method in developer API (see javadoc documentation for more.)</w:t>
+      </w:r>
+    </w:p>
+    <w:p>
+      <w:pPr>
+        <w:pStyle w:val="Heading3"/>
+        <w:rPr>
+          <w:rFonts w:asciiTheme="minorHAnsi" w:hAnsiTheme="minorHAnsi" w:cstheme="minorHAnsi"/>
+          <w:lang w:val="en-US"/>
+        </w:rPr>
+      </w:pPr>
+      <w:bookmarkStart w:id="3" w:name="_Toc346225240"/>
+      <w:r>
+        <w:rPr>
+          <w:rFonts w:asciiTheme="minorHAnsi" w:hAnsiTheme="minorHAnsi" w:cstheme="minorHAnsi"/>
+          <w:lang w:val="en-US"/>
+        </w:rPr>
+        <w:t xml:space="preserve">What changed </w:t>
+      </w:r>
+      <w:r>
+        <w:rPr>
+          <w:rFonts w:asciiTheme="minorHAnsi" w:hAnsiTheme="minorHAnsi" w:cstheme="minorHAnsi"/>
+          <w:lang w:val="en-US"/>
+        </w:rPr>
+        <w:t>in 3.0</w:t>
+      </w:r>
+      <w:r>
+        <w:rPr>
+          <w:rFonts w:asciiTheme="minorHAnsi" w:hAnsiTheme="minorHAnsi" w:cstheme="minorHAnsi"/>
+          <w:lang w:val="en-US"/>
         </w:rPr>
         <w:t>:</w:t>
       </w:r>
-      <w:bookmarkEnd w:id="2"/>
+      <w:bookmarkEnd w:id="3"/>
     </w:p>
     <w:p>
       <w:pPr>
@@ -2196,7 +2402,7 @@
           <w:lang w:val="en-US"/>
         </w:rPr>
       </w:pPr>
-      <w:bookmarkStart w:id="3" w:name="_Toc345436609"/>
+      <w:bookmarkStart w:id="4" w:name="_Toc346225241"/>
       <w:r>
         <w:rPr>
           <w:rFonts w:asciiTheme="minorHAnsi" w:hAnsiTheme="minorHAnsi" w:cstheme="minorHAnsi"/>
@@ -2211,7 +2417,33 @@
         </w:rPr>
         <w:t>:</w:t>
       </w:r>
-      <w:bookmarkEnd w:id="3"/>
+      <w:bookmarkEnd w:id="4"/>
+    </w:p>
+    <w:p>
+      <w:pPr>
+        <w:pStyle w:val="NoSpacing"/>
+        <w:rPr>
+          <w:lang w:val="en-US"/>
+        </w:rPr>
+      </w:pPr>
+      <w:r>
+        <w:rPr>
+          <w:lang w:val="en-US"/>
+        </w:rPr>
+        <w:t>No application side changes are required when updating from the 3.0 release.</w:t>
+      </w:r>
+      <w:r>
+        <w:rPr>
+          <w:lang w:val="en-US"/>
+        </w:rPr>
+        <w:t xml:space="preserve"> For 2.x developers, the following is a brief overview:</w:t>
+      </w:r>
+      <w:r>
+        <w:rPr>
+          <w:lang w:val="en-US"/>
+        </w:rPr>
+        <w:br/>
+      </w:r>
     </w:p>
     <w:p>
       <w:pPr>
@@ -3180,14 +3412,14 @@
           <w:lang w:val="en-US"/>
         </w:rPr>
       </w:pPr>
-      <w:bookmarkStart w:id="4" w:name="_Toc345436610"/>
+      <w:bookmarkStart w:id="5" w:name="_Toc346225242"/>
       <w:r>
         <w:rPr>
           <w:rFonts w:asciiTheme="minorHAnsi" w:hAnsiTheme="minorHAnsi" w:cstheme="minorHAnsi"/>
         </w:rPr>
         <w:t>System requirements:</w:t>
       </w:r>
-      <w:bookmarkEnd w:id="4"/>
+      <w:bookmarkEnd w:id="5"/>
     </w:p>
     <w:p>
       <w:pPr>
@@ -3334,7 +3566,7 @@
           <w:lang w:val="en-US"/>
         </w:rPr>
       </w:pPr>
-      <w:bookmarkStart w:id="5" w:name="_Toc345436611"/>
+      <w:bookmarkStart w:id="6" w:name="_Toc346225243"/>
       <w:r>
         <w:rPr>
           <w:rFonts w:asciiTheme="minorHAnsi" w:hAnsiTheme="minorHAnsi" w:cstheme="minorHAnsi"/>
@@ -3356,7 +3588,7 @@
         </w:rPr>
         <w:t>contents:</w:t>
       </w:r>
-      <w:bookmarkEnd w:id="5"/>
+      <w:bookmarkEnd w:id="6"/>
     </w:p>
     <w:p>
       <w:pPr>
@@ -3406,7 +3638,7 @@
           <w:lang w:val="en-US"/>
         </w:rPr>
       </w:pPr>
-      <w:bookmarkStart w:id="6" w:name="_Toc345436612"/>
+      <w:bookmarkStart w:id="7" w:name="_Toc346225244"/>
       <w:r>
         <w:rPr>
           <w:rFonts w:asciiTheme="minorHAnsi" w:hAnsiTheme="minorHAnsi" w:cstheme="minorHAnsi"/>
@@ -3414,7 +3646,7 @@
         </w:rPr>
         <w:t>Installation instructions:</w:t>
       </w:r>
-      <w:bookmarkEnd w:id="6"/>
+      <w:bookmarkEnd w:id="7"/>
       <w:r>
         <w:rPr>
           <w:rFonts w:asciiTheme="minorHAnsi" w:hAnsiTheme="minorHAnsi" w:cstheme="minorHAnsi"/>
@@ -3589,6 +3821,7 @@
     </w:p>
     <w:p>
       <w:r>
+        <w:lastRenderedPageBreak/>
         <w:t xml:space="preserve">If you are not comfortable with Android development, we suggest you review the online Android developer documentation available at: </w:t>
       </w:r>
       <w:hyperlink r:id="rId15" w:history="1">
@@ -3621,7 +3854,6 @@
           <w:color w:val="000000"/>
           <w:lang w:val="en-US"/>
         </w:rPr>
-        <w:lastRenderedPageBreak/>
         <w:t xml:space="preserve">Once SDK has been installed follow to the next step to install </w:t>
       </w:r>
       <w:r>
@@ -7257,7 +7489,7 @@
           <w:lang w:val="en-US"/>
         </w:rPr>
       </w:pPr>
-      <w:bookmarkStart w:id="7" w:name="_Toc345436613"/>
+      <w:bookmarkStart w:id="8" w:name="_Toc346225245"/>
       <w:r>
         <w:rPr>
           <w:rFonts w:asciiTheme="minorHAnsi" w:hAnsiTheme="minorHAnsi" w:cstheme="minorHAnsi"/>
@@ -7266,7 +7498,7 @@
         <w:lastRenderedPageBreak/>
         <w:t>Section 2 - Getting Started with Development</w:t>
       </w:r>
-      <w:bookmarkEnd w:id="7"/>
+      <w:bookmarkEnd w:id="8"/>
     </w:p>
     <w:p>
       <w:pPr>
@@ -7276,13 +7508,13 @@
           <w:numId w:val="14"/>
         </w:numPr>
       </w:pPr>
-      <w:bookmarkStart w:id="8" w:name="_Toc328415147"/>
-      <w:bookmarkStart w:id="9" w:name="_Toc345436614"/>
+      <w:bookmarkStart w:id="9" w:name="_Toc328415147"/>
+      <w:bookmarkStart w:id="10" w:name="_Toc346225246"/>
       <w:r>
         <w:t>User Interface / Layout (Design)</w:t>
       </w:r>
-      <w:bookmarkEnd w:id="8"/>
       <w:bookmarkEnd w:id="9"/>
+      <w:bookmarkEnd w:id="10"/>
     </w:p>
     <w:p>
       <w:r>
@@ -7537,13 +7769,13 @@
           <w:numId w:val="14"/>
         </w:numPr>
       </w:pPr>
-      <w:bookmarkStart w:id="10" w:name="_Toc328415148"/>
-      <w:bookmarkStart w:id="11" w:name="_Toc345436615"/>
+      <w:bookmarkStart w:id="11" w:name="_Toc328415148"/>
+      <w:bookmarkStart w:id="12" w:name="_Toc346225247"/>
       <w:r>
         <w:t>Creating a Banner Ad View</w:t>
       </w:r>
-      <w:bookmarkEnd w:id="10"/>
       <w:bookmarkEnd w:id="11"/>
+      <w:bookmarkEnd w:id="12"/>
     </w:p>
     <w:p>
       <w:r>
@@ -7578,8 +7810,8 @@
       <w:pPr>
         <w:pStyle w:val="Heading3"/>
       </w:pPr>
-      <w:bookmarkStart w:id="12" w:name="_Toc328415149"/>
-      <w:bookmarkStart w:id="13" w:name="_Toc345436616"/>
+      <w:bookmarkStart w:id="13" w:name="_Toc328415149"/>
+      <w:bookmarkStart w:id="14" w:name="_Toc346225248"/>
       <w:r>
         <w:rPr>
           <w:lang w:val="en-US"/>
@@ -7589,8 +7821,8 @@
       <w:r>
         <w:t>.1  Layout Based Ad View Creation</w:t>
       </w:r>
-      <w:bookmarkEnd w:id="12"/>
       <w:bookmarkEnd w:id="13"/>
+      <w:bookmarkEnd w:id="14"/>
     </w:p>
     <w:p>
       <w:r>
@@ -8694,8 +8926,8 @@
       <w:pPr>
         <w:pStyle w:val="Heading3"/>
       </w:pPr>
-      <w:bookmarkStart w:id="14" w:name="_Toc328415150"/>
-      <w:bookmarkStart w:id="15" w:name="_Toc345436617"/>
+      <w:bookmarkStart w:id="15" w:name="_Toc328415150"/>
+      <w:bookmarkStart w:id="16" w:name="_Toc346225249"/>
       <w:r>
         <w:rPr>
           <w:lang w:val="en-US"/>
@@ -8705,8 +8937,8 @@
       <w:r>
         <w:t>.2  Code Based Ad View Creation</w:t>
       </w:r>
-      <w:bookmarkEnd w:id="14"/>
       <w:bookmarkEnd w:id="15"/>
+      <w:bookmarkEnd w:id="16"/>
     </w:p>
     <w:p>
       <w:r>
@@ -9367,8 +9599,8 @@
       <w:pPr>
         <w:pStyle w:val="Heading3"/>
       </w:pPr>
-      <w:bookmarkStart w:id="16" w:name="_Toc328415151"/>
-      <w:bookmarkStart w:id="17" w:name="_Toc345436618"/>
+      <w:bookmarkStart w:id="17" w:name="_Toc328415151"/>
+      <w:bookmarkStart w:id="18" w:name="_Toc346225250"/>
       <w:r>
         <w:rPr>
           <w:lang w:val="en-US"/>
@@ -9378,8 +9610,8 @@
       <w:r>
         <w:t>.2.1  Displaying the Ad View</w:t>
       </w:r>
-      <w:bookmarkEnd w:id="16"/>
       <w:bookmarkEnd w:id="17"/>
+      <w:bookmarkEnd w:id="18"/>
     </w:p>
     <w:p>
       <w:r>
@@ -9394,13 +9626,13 @@
           <w:numId w:val="14"/>
         </w:numPr>
       </w:pPr>
-      <w:bookmarkStart w:id="18" w:name="_Toc328415152"/>
-      <w:bookmarkStart w:id="19" w:name="_Toc345436619"/>
+      <w:bookmarkStart w:id="19" w:name="_Toc328415152"/>
+      <w:bookmarkStart w:id="20" w:name="_Toc346225251"/>
       <w:r>
         <w:t>Getting Initial Ad View Content</w:t>
       </w:r>
-      <w:bookmarkEnd w:id="18"/>
       <w:bookmarkEnd w:id="19"/>
+      <w:bookmarkEnd w:id="20"/>
     </w:p>
     <w:p>
       <w:r>
@@ -9554,13 +9786,13 @@
           <w:numId w:val="14"/>
         </w:numPr>
       </w:pPr>
-      <w:bookmarkStart w:id="20" w:name="_Toc328415153"/>
-      <w:bookmarkStart w:id="21" w:name="_Toc345436620"/>
+      <w:bookmarkStart w:id="21" w:name="_Toc328415153"/>
+      <w:bookmarkStart w:id="22" w:name="_Toc346225252"/>
       <w:r>
         <w:t>Creating an Interstitial Ad View</w:t>
       </w:r>
-      <w:bookmarkEnd w:id="20"/>
       <w:bookmarkEnd w:id="21"/>
+      <w:bookmarkEnd w:id="22"/>
     </w:p>
     <w:p>
       <w:r>
@@ -10316,13 +10548,13 @@
           <w:numId w:val="14"/>
         </w:numPr>
       </w:pPr>
-      <w:bookmarkStart w:id="22" w:name="_Toc328415154"/>
-      <w:bookmarkStart w:id="23" w:name="_Toc345436621"/>
+      <w:bookmarkStart w:id="23" w:name="_Toc328415154"/>
+      <w:bookmarkStart w:id="24" w:name="_Toc346225253"/>
       <w:r>
         <w:t>Handling Rotation Changes</w:t>
       </w:r>
-      <w:bookmarkEnd w:id="22"/>
       <w:bookmarkEnd w:id="23"/>
+      <w:bookmarkEnd w:id="24"/>
     </w:p>
     <w:p>
       <w:r>
@@ -11193,14 +11425,14 @@
           <w:numId w:val="14"/>
         </w:numPr>
       </w:pPr>
-      <w:bookmarkStart w:id="24" w:name="_Toc328415156"/>
-      <w:bookmarkStart w:id="25" w:name="_Toc345436622"/>
+      <w:bookmarkStart w:id="25" w:name="_Toc328415156"/>
+      <w:bookmarkStart w:id="26" w:name="_Toc346225254"/>
       <w:r>
         <w:lastRenderedPageBreak/>
         <w:t>Detecting Ad Load Failures</w:t>
       </w:r>
-      <w:bookmarkEnd w:id="24"/>
       <w:bookmarkEnd w:id="25"/>
+      <w:bookmarkEnd w:id="26"/>
     </w:p>
     <w:p>
       <w:r>
@@ -11267,9 +11499,6 @@
           <w:lang w:val="en-US"/>
         </w:rPr>
         <w:t>onDownloadBegin</w:t>
-      </w:r>
-      <w:r>
-        <w:t xml:space="preserve"> </w:t>
       </w:r>
       <w:r>
         <w:t>() which is invoked when the request is sent to the mobile ad server.</w:t>
@@ -11966,14 +12195,14 @@
           <w:numId w:val="14"/>
         </w:numPr>
       </w:pPr>
-      <w:bookmarkStart w:id="26" w:name="_Toc328415157"/>
-      <w:bookmarkStart w:id="27" w:name="_Toc345436623"/>
+      <w:bookmarkStart w:id="27" w:name="_Toc328415157"/>
+      <w:bookmarkStart w:id="28" w:name="_Toc346225255"/>
       <w:r>
         <w:lastRenderedPageBreak/>
         <w:t>Where To Go Next</w:t>
       </w:r>
-      <w:bookmarkEnd w:id="26"/>
       <w:bookmarkEnd w:id="27"/>
+      <w:bookmarkEnd w:id="28"/>
     </w:p>
     <w:p>
       <w:r>
@@ -12152,7 +12381,7 @@
         <w:noProof/>
         <w:lang w:val="en-US"/>
       </w:rPr>
-      <w:t>17</w:t>
+      <w:t>19</w:t>
     </w:r>
     <w:r>
       <w:fldChar w:fldCharType="end"/>
@@ -15375,7 +15604,7 @@
 </file>
 
 <file path=customXml/itemProps1.xml><?xml version="1.0" encoding="utf-8"?>
-<ds:datastoreItem xmlns:ds="http://schemas.openxmlformats.org/officeDocument/2006/customXml" ds:itemID="{092DD4E0-AE5E-490A-B4DC-7A57C4A240BF}">
+<ds:datastoreItem xmlns:ds="http://schemas.openxmlformats.org/officeDocument/2006/customXml" ds:itemID="{05BE7615-90C7-45F4-A384-3E274341D624}">
   <ds:schemaRefs>
     <ds:schemaRef ds:uri="http://schemas.openxmlformats.org/officeDocument/2006/bibliography"/>
   </ds:schemaRefs>

</xml_diff>